<commit_message>
add: continuacao do trabalho
</commit_message>
<xml_diff>
--- a/Trabalho1/Entrega2/T1.2_UX_CarolinaFerreira_FelipeFreitas_LucaMandelli_MateusCacabuena.docx
+++ b/Trabalho1/Entrega2/T1.2_UX_CarolinaFerreira_FelipeFreitas_LucaMandelli_MateusCacabuena.docx
@@ -1834,50 +1834,6 @@
     </w:p>
     <w:p>
       <w:pPr>
-        <w:rPr>
-          <w:rFonts w:ascii="Arial" w:hAnsi="Arial" w:cs="Arial"/>
-          <w:b/>
-          <w:bCs/>
-          <w:color w:val="000000" w:themeColor="text1"/>
-          <w:lang w:val="pt-BR"/>
-        </w:rPr>
-      </w:pPr>
-    </w:p>
-    <w:p>
-      <w:pPr>
-        <w:rPr>
-          <w:rFonts w:ascii="Arial" w:hAnsi="Arial" w:cs="Arial"/>
-          <w:b/>
-          <w:bCs/>
-          <w:color w:val="000000" w:themeColor="text1"/>
-          <w:lang w:val="pt-BR"/>
-        </w:rPr>
-      </w:pPr>
-    </w:p>
-    <w:p>
-      <w:pPr>
-        <w:rPr>
-          <w:rFonts w:ascii="Arial" w:hAnsi="Arial" w:cs="Arial"/>
-          <w:b/>
-          <w:bCs/>
-          <w:color w:val="000000" w:themeColor="text1"/>
-          <w:lang w:val="pt-BR"/>
-        </w:rPr>
-      </w:pPr>
-    </w:p>
-    <w:p>
-      <w:pPr>
-        <w:rPr>
-          <w:rFonts w:ascii="Arial" w:hAnsi="Arial" w:cs="Arial"/>
-          <w:b/>
-          <w:bCs/>
-          <w:color w:val="000000" w:themeColor="text1"/>
-          <w:lang w:val="pt-BR"/>
-        </w:rPr>
-      </w:pPr>
-    </w:p>
-    <w:p>
-      <w:pPr>
         <w:pStyle w:val="Heading1"/>
         <w:numPr>
           <w:ilvl w:val="0"/>
@@ -1897,6 +1853,7 @@
           <w:color w:val="000000" w:themeColor="text1"/>
           <w:lang w:val="pt-BR"/>
         </w:rPr>
+        <w:lastRenderedPageBreak/>
         <w:t xml:space="preserve"> </w:t>
       </w:r>
       <w:bookmarkStart w:id="0" w:name="_Toc176888432"/>
@@ -2035,81 +1992,6 @@
         </w:rPr>
         <w:t>Neste relatório, será abordada a fase de compreensão e definição do espaço de problema, partindo da identificação de perfis de usuários e suas respectivas personas. A seguir, serão apresentados os cenários que refletem as interações e metas do usuário ao utilizar o sistema, juntamente com um story map que organiza as principais tarefas a serem realizadas. Por fim, o relatório também destaca os desafios enfrentados e as percepções do grupo ao longo do processo de elaboração desta entrega.</w:t>
       </w:r>
-    </w:p>
-    <w:p>
-      <w:pPr>
-        <w:spacing w:line="360" w:lineRule="auto"/>
-        <w:jc w:val="both"/>
-        <w:rPr>
-          <w:rFonts w:ascii="Arial" w:hAnsi="Arial" w:cs="Arial"/>
-          <w:b/>
-          <w:bCs/>
-          <w:color w:val="000000" w:themeColor="text1"/>
-          <w:sz w:val="28"/>
-          <w:szCs w:val="28"/>
-          <w:lang w:val="pt-BR"/>
-        </w:rPr>
-      </w:pPr>
-    </w:p>
-    <w:p>
-      <w:pPr>
-        <w:spacing w:line="360" w:lineRule="auto"/>
-        <w:jc w:val="both"/>
-        <w:rPr>
-          <w:rFonts w:ascii="Arial" w:hAnsi="Arial" w:cs="Arial"/>
-          <w:b/>
-          <w:bCs/>
-          <w:color w:val="000000" w:themeColor="text1"/>
-          <w:sz w:val="28"/>
-          <w:szCs w:val="28"/>
-          <w:lang w:val="pt-BR"/>
-        </w:rPr>
-      </w:pPr>
-    </w:p>
-    <w:p>
-      <w:pPr>
-        <w:spacing w:line="360" w:lineRule="auto"/>
-        <w:jc w:val="both"/>
-        <w:rPr>
-          <w:rFonts w:ascii="Arial" w:hAnsi="Arial" w:cs="Arial"/>
-          <w:b/>
-          <w:bCs/>
-          <w:color w:val="000000" w:themeColor="text1"/>
-          <w:sz w:val="28"/>
-          <w:szCs w:val="28"/>
-          <w:lang w:val="pt-BR"/>
-        </w:rPr>
-      </w:pPr>
-    </w:p>
-    <w:p>
-      <w:pPr>
-        <w:spacing w:line="360" w:lineRule="auto"/>
-        <w:jc w:val="both"/>
-        <w:rPr>
-          <w:rFonts w:ascii="Arial" w:hAnsi="Arial" w:cs="Arial"/>
-          <w:b/>
-          <w:bCs/>
-          <w:color w:val="000000" w:themeColor="text1"/>
-          <w:sz w:val="28"/>
-          <w:szCs w:val="28"/>
-          <w:lang w:val="pt-BR"/>
-        </w:rPr>
-      </w:pPr>
-    </w:p>
-    <w:p>
-      <w:pPr>
-        <w:spacing w:line="360" w:lineRule="auto"/>
-        <w:jc w:val="both"/>
-        <w:rPr>
-          <w:rFonts w:ascii="Arial" w:hAnsi="Arial" w:cs="Arial"/>
-          <w:b/>
-          <w:bCs/>
-          <w:color w:val="000000" w:themeColor="text1"/>
-          <w:sz w:val="28"/>
-          <w:szCs w:val="28"/>
-          <w:lang w:val="pt-BR"/>
-        </w:rPr>
-      </w:pPr>
     </w:p>
     <w:p>
       <w:pPr>
@@ -2222,6 +2104,7 @@
           <w:color w:val="auto"/>
           <w:lang w:val="pt-BR"/>
         </w:rPr>
+        <w:lastRenderedPageBreak/>
         <w:t xml:space="preserve"> </w:t>
       </w:r>
       <w:bookmarkStart w:id="1" w:name="_Toc176888433"/>
@@ -2238,7 +2121,39 @@
     <w:p>
       <w:pPr>
         <w:rPr>
-          <w:rFonts w:ascii="Arial" w:hAnsi="Arial" w:cs="Arial"/>
+          <w:lang w:val="pt-BR"/>
+        </w:rPr>
+      </w:pPr>
+    </w:p>
+    <w:p>
+      <w:pPr>
+        <w:spacing w:line="360" w:lineRule="auto"/>
+        <w:ind w:firstLine="720"/>
+        <w:rPr>
+          <w:rFonts w:ascii="Arial" w:hAnsi="Arial" w:cs="Arial"/>
+          <w:sz w:val="24"/>
+          <w:szCs w:val="24"/>
+          <w:lang w:val="pt-BR"/>
+        </w:rPr>
+      </w:pPr>
+      <w:r>
+        <w:rPr>
+          <w:rFonts w:ascii="Arial" w:hAnsi="Arial" w:cs="Arial"/>
+          <w:sz w:val="24"/>
+          <w:szCs w:val="24"/>
+          <w:lang w:val="pt-BR"/>
+        </w:rPr>
+        <w:t>As personas são representações fictícias, baseadas em perfis de usuários reais, que ajudam a entender as necessidades, comportamentos e motivações dos diferentes tipos de torcedores que utilizarão o FuTinder. Elas refletem as características individuais, como preferências e preocupações ao assistir aos jogos de futebol, permitindo que o design do aplicativo seja direcionado de forma mais precisa e empática.</w:t>
+      </w:r>
+    </w:p>
+    <w:p>
+      <w:pPr>
+        <w:spacing w:line="360" w:lineRule="auto"/>
+        <w:ind w:firstLine="720"/>
+        <w:rPr>
+          <w:rFonts w:ascii="Arial" w:hAnsi="Arial" w:cs="Arial"/>
+          <w:sz w:val="24"/>
+          <w:szCs w:val="24"/>
           <w:lang w:val="pt-BR"/>
         </w:rPr>
       </w:pPr>
@@ -2259,31 +2174,7 @@
           <w:color w:val="auto"/>
           <w:lang w:val="pt-BR"/>
         </w:rPr>
-        <w:t>2.</w:t>
-      </w:r>
-      <w:r>
-        <w:rPr>
-          <w:rFonts w:ascii="Arial" w:hAnsi="Arial" w:cs="Arial"/>
-          <w:color w:val="auto"/>
-          <w:lang w:val="pt-BR"/>
-        </w:rPr>
-        <w:t>1.</w:t>
-      </w:r>
-      <w:r>
-        <w:rPr>
-          <w:rFonts w:ascii="Arial" w:hAnsi="Arial" w:cs="Arial"/>
-          <w:color w:val="auto"/>
-          <w:lang w:val="pt-BR"/>
-        </w:rPr>
-        <w:t xml:space="preserve"> Perfi</w:t>
-      </w:r>
-      <w:r>
-        <w:rPr>
-          <w:rFonts w:ascii="Arial" w:hAnsi="Arial" w:cs="Arial"/>
-          <w:color w:val="auto"/>
-          <w:lang w:val="pt-BR"/>
-        </w:rPr>
-        <w:t>s</w:t>
+        <w:t>2.1. Perfis</w:t>
       </w:r>
       <w:bookmarkEnd w:id="2"/>
     </w:p>
@@ -2311,9 +2202,13 @@
           <w:lang w:val="pt-BR"/>
           <w14:ligatures w14:val="none"/>
         </w:rPr>
-        <w:t>Os torcedores podem ser divididos em perfis distintos, como o torcedor ocasional, que prefere assistir aos jogos de forma passiva, em casa, evitando grandes multidões e barulho</w:t>
-      </w:r>
-      <w:r>
+        <w:t xml:space="preserve">Os torcedores podem ser divididos em perfis distintos, como o torcedor ocasional, que prefere assistir aos jogos de forma passiva, em casa, evitando grandes multidões e barulho. Há o torcedor regular, que prioriza o conforto e a segurança do lar, fugindo de aglomerações e tumultos. </w:t>
+      </w:r>
+    </w:p>
+    <w:p>
+      <w:pPr>
+        <w:spacing w:line="360" w:lineRule="auto"/>
+        <w:ind w:firstLine="720"/>
         <w:rPr>
           <w:rFonts w:ascii="Arial" w:eastAsia="Times New Roman" w:hAnsi="Arial" w:cs="Arial"/>
           <w:kern w:val="0"/>
@@ -2322,8 +2217,7 @@
           <w:lang w:val="pt-BR"/>
           <w14:ligatures w14:val="none"/>
         </w:rPr>
-        <w:t>. Há o torcedor regular</w:t>
-      </w:r>
+      </w:pPr>
       <w:r>
         <w:rPr>
           <w:rFonts w:ascii="Arial" w:eastAsia="Times New Roman" w:hAnsi="Arial" w:cs="Arial"/>
@@ -2333,13 +2227,22 @@
           <w:lang w:val="pt-BR"/>
           <w14:ligatures w14:val="none"/>
         </w:rPr>
-        <w:t xml:space="preserve">, que prioriza o conforto e a segurança do lar, fugindo de aglomerações e tumultos. </w:t>
-      </w:r>
-    </w:p>
-    <w:p>
-      <w:pPr>
-        <w:spacing w:line="360" w:lineRule="auto"/>
-        <w:ind w:firstLine="720"/>
+        <w:t>Por outro lado, o torcedor</w:t>
+      </w:r>
+      <w:r>
+        <w:rPr>
+          <w:rFonts w:ascii="Arial" w:eastAsia="Times New Roman" w:hAnsi="Arial" w:cs="Arial"/>
+          <w:b/>
+          <w:bCs/>
+          <w:kern w:val="0"/>
+          <w:sz w:val="24"/>
+          <w:szCs w:val="24"/>
+          <w:lang w:val="pt-BR"/>
+          <w14:ligatures w14:val="none"/>
+        </w:rPr>
+        <w:t xml:space="preserve"> </w:t>
+      </w:r>
+      <w:r>
         <w:rPr>
           <w:rFonts w:ascii="Arial" w:eastAsia="Times New Roman" w:hAnsi="Arial" w:cs="Arial"/>
           <w:kern w:val="0"/>
@@ -2348,8 +2251,12 @@
           <w:lang w:val="pt-BR"/>
           <w14:ligatures w14:val="none"/>
         </w:rPr>
-      </w:pPr>
-      <w:r>
+        <w:t xml:space="preserve">entusiasta acompanha todos os jogos com paixão, mas opta por ambientes mais seguros, longe de estádios e bares devido ao receio de violência. </w:t>
+      </w:r>
+    </w:p>
+    <w:p>
+      <w:pPr>
+        <w:spacing w:line="360" w:lineRule="auto"/>
         <w:rPr>
           <w:rFonts w:ascii="Arial" w:eastAsia="Times New Roman" w:hAnsi="Arial" w:cs="Arial"/>
           <w:kern w:val="0"/>
@@ -2358,44 +2265,6 @@
           <w:lang w:val="pt-BR"/>
           <w14:ligatures w14:val="none"/>
         </w:rPr>
-        <w:t>Por outro lado, o torcedor</w:t>
-      </w:r>
-      <w:r>
-        <w:rPr>
-          <w:rFonts w:ascii="Arial" w:eastAsia="Times New Roman" w:hAnsi="Arial" w:cs="Arial"/>
-          <w:b/>
-          <w:bCs/>
-          <w:kern w:val="0"/>
-          <w:sz w:val="24"/>
-          <w:szCs w:val="24"/>
-          <w:lang w:val="pt-BR"/>
-          <w14:ligatures w14:val="none"/>
-        </w:rPr>
-        <w:t xml:space="preserve"> </w:t>
-      </w:r>
-      <w:r>
-        <w:rPr>
-          <w:rFonts w:ascii="Arial" w:eastAsia="Times New Roman" w:hAnsi="Arial" w:cs="Arial"/>
-          <w:kern w:val="0"/>
-          <w:sz w:val="24"/>
-          <w:szCs w:val="24"/>
-          <w:lang w:val="pt-BR"/>
-          <w14:ligatures w14:val="none"/>
-        </w:rPr>
-        <w:t xml:space="preserve">entusiasta acompanha todos os jogos com paixão, mas opta por ambientes mais seguros, longe de estádios e bares devido ao receio de violência. </w:t>
-      </w:r>
-    </w:p>
-    <w:p>
-      <w:pPr>
-        <w:spacing w:line="360" w:lineRule="auto"/>
-        <w:rPr>
-          <w:rFonts w:ascii="Arial" w:eastAsia="Times New Roman" w:hAnsi="Arial" w:cs="Arial"/>
-          <w:kern w:val="0"/>
-          <w:sz w:val="24"/>
-          <w:szCs w:val="24"/>
-          <w:lang w:val="pt-BR"/>
-          <w14:ligatures w14:val="none"/>
-        </w:rPr>
       </w:pPr>
     </w:p>
     <w:p>
@@ -2432,6 +2301,7 @@
         <w:rPr>
           <w:rFonts w:ascii="Arial" w:hAnsi="Arial" w:cs="Arial"/>
           <w:color w:val="auto"/>
+          <w:lang w:val="pt-BR"/>
         </w:rPr>
       </w:pPr>
       <w:bookmarkStart w:id="4" w:name="_Toc176888436"/>
@@ -2491,7 +2361,7 @@
           <w:rFonts w:ascii="Arial" w:hAnsi="Arial" w:cs="Arial"/>
           <w:lang w:val="pt-BR"/>
         </w:rPr>
-        <w:t xml:space="preserve">já que </w:t>
+        <w:t xml:space="preserve">já que a sala de estar é um local comum. Marcelo evita assistir jogos em locais públicos, como bares ou estádios, pois se sente desconfortável com o barulho, a locomoção complicada </w:t>
       </w:r>
       <w:r>
         <w:rPr>
@@ -2499,7 +2369,7 @@
           <w:lang w:val="pt-BR"/>
         </w:rPr>
         <w:lastRenderedPageBreak/>
-        <w:t>a sala de estar é um local comum. Marcelo evita assistir jogos em locais públicos, como bares ou estádios, pois se sente desconfortável com o barulho, a locomoção complicada e o risco de violência, especialmente em lugares lotados. Para ele, o futebol é uma atividade social passiva, e ele prefere ambientes mais tranquilos.</w:t>
+        <w:t>e o risco de violência, especialmente em lugares lotados. Para ele, o futebol é uma atividade social passiva, e ele prefere ambientes mais tranquilos.</w:t>
       </w:r>
     </w:p>
     <w:p>
@@ -2626,6 +2496,7 @@
         <w:rPr>
           <w:rFonts w:ascii="Arial" w:hAnsi="Arial" w:cs="Arial"/>
           <w:color w:val="auto"/>
+          <w:lang w:val="pt-BR"/>
         </w:rPr>
       </w:pPr>
       <w:bookmarkStart w:id="6" w:name="_Toc176888438"/>
@@ -2633,6 +2504,7 @@
         <w:rPr>
           <w:rFonts w:ascii="Arial" w:hAnsi="Arial" w:cs="Arial"/>
           <w:color w:val="auto"/>
+          <w:lang w:val="pt-BR"/>
         </w:rPr>
         <w:t>2.</w:t>
       </w:r>
@@ -2640,6 +2512,7 @@
         <w:rPr>
           <w:rFonts w:ascii="Arial" w:hAnsi="Arial" w:cs="Arial"/>
           <w:color w:val="auto"/>
+          <w:lang w:val="pt-BR"/>
         </w:rPr>
         <w:t>2.3.</w:t>
       </w:r>
@@ -2647,6 +2520,7 @@
         <w:rPr>
           <w:rFonts w:ascii="Arial" w:hAnsi="Arial" w:cs="Arial"/>
           <w:color w:val="auto"/>
+          <w:lang w:val="pt-BR"/>
         </w:rPr>
         <w:t xml:space="preserve"> </w:t>
       </w:r>
@@ -2657,6 +2531,7 @@
           <w:color w:val="auto"/>
           <w:sz w:val="28"/>
           <w:szCs w:val="28"/>
+          <w:lang w:val="pt-BR"/>
         </w:rPr>
         <w:t>Lucas</w:t>
       </w:r>
@@ -2754,15 +2629,7 @@
           <w:color w:val="auto"/>
           <w:lang w:val="pt-BR"/>
         </w:rPr>
-        <w:t xml:space="preserve"> </w:t>
-      </w:r>
-      <w:r>
-        <w:rPr>
-          <w:rFonts w:ascii="Arial" w:eastAsia="Times New Roman" w:hAnsi="Arial" w:cs="Arial"/>
-          <w:color w:val="auto"/>
-          <w:lang w:val="pt-BR"/>
-        </w:rPr>
-        <w:t>Rodrigo</w:t>
+        <w:t xml:space="preserve"> Rodrigo</w:t>
       </w:r>
       <w:bookmarkEnd w:id="7"/>
     </w:p>
@@ -2781,7 +2648,35 @@
           <w:rFonts w:ascii="Arial" w:hAnsi="Arial" w:cs="Arial"/>
           <w:lang w:val="pt-BR"/>
         </w:rPr>
-        <w:t xml:space="preserve">Rodrigo tem 30 anos e mora em Porto Alegre, no Rio Grande do Sul. Ele é um fervoroso torcedor do Grêmio e adora a experiência de assistir aos jogos ao vivo no </w:t>
+        <w:t xml:space="preserve">Rodrigo tem 30 anos e mora em Porto Alegre, no Rio Grande do Sul. Ele é um fervoroso torcedor do Grêmio e adora a experiência de assistir aos jogos ao vivo no estádio. </w:t>
+      </w:r>
+      <w:r>
+        <w:rPr>
+          <w:rFonts w:ascii="Arial" w:hAnsi="Arial" w:cs="Arial"/>
+          <w:lang w:val="pt-BR"/>
+        </w:rPr>
+        <w:t xml:space="preserve">Também representando um entusiasta, </w:t>
+      </w:r>
+      <w:r>
+        <w:rPr>
+          <w:rFonts w:ascii="Arial" w:hAnsi="Arial" w:cs="Arial"/>
+          <w:lang w:val="pt-BR"/>
+        </w:rPr>
+        <w:t>Rodrigo vai ao estádio regularmente, sempre com amigos ou familiares</w:t>
+      </w:r>
+      <w:r>
+        <w:rPr>
+          <w:rFonts w:ascii="Arial" w:hAnsi="Arial" w:cs="Arial"/>
+          <w:lang w:val="pt-BR"/>
+        </w:rPr>
+        <w:t xml:space="preserve"> </w:t>
+      </w:r>
+      <w:r>
+        <w:rPr>
+          <w:rFonts w:ascii="Arial" w:hAnsi="Arial" w:cs="Arial"/>
+          <w:lang w:val="pt-BR"/>
+        </w:rPr>
+        <w:t xml:space="preserve">e valoriza a emoção única de estar presente no local </w:t>
       </w:r>
       <w:r>
         <w:rPr>
@@ -2789,35 +2684,7 @@
           <w:lang w:val="pt-BR"/>
         </w:rPr>
         <w:lastRenderedPageBreak/>
-        <w:t xml:space="preserve">estádio. </w:t>
-      </w:r>
-      <w:r>
-        <w:rPr>
-          <w:rFonts w:ascii="Arial" w:hAnsi="Arial" w:cs="Arial"/>
-          <w:lang w:val="pt-BR"/>
-        </w:rPr>
-        <w:t xml:space="preserve">Também representando um entusiasta, </w:t>
-      </w:r>
-      <w:r>
-        <w:rPr>
-          <w:rFonts w:ascii="Arial" w:hAnsi="Arial" w:cs="Arial"/>
-          <w:lang w:val="pt-BR"/>
-        </w:rPr>
-        <w:t>Rodrigo vai ao estádio regularmente, sempre com amigos ou familiares</w:t>
-      </w:r>
-      <w:r>
-        <w:rPr>
-          <w:rFonts w:ascii="Arial" w:hAnsi="Arial" w:cs="Arial"/>
-          <w:lang w:val="pt-BR"/>
-        </w:rPr>
-        <w:t xml:space="preserve"> </w:t>
-      </w:r>
-      <w:r>
-        <w:rPr>
-          <w:rFonts w:ascii="Arial" w:hAnsi="Arial" w:cs="Arial"/>
-          <w:lang w:val="pt-BR"/>
-        </w:rPr>
-        <w:t>e valoriza a emoção única de estar presente no local da partida. Ele aprecia a energia da torcida, o ambiente vibrante e o entusiasmo coletivo que não pode ser replicado em casa. Embora esteja ciente das preocupações com a segurança e a possibilidade de conflitos, Rodrigo se sente empolgado e bem ao estar cercado por outros torcedores apaixonados, lidando com o barulho e a aglomeração como parte do espetáculo. Para ele, a experiência de ver o time jogar ao vivo é incomparável e faz parte de sua identidade como torcedor.</w:t>
+        <w:t>da partida. Ele aprecia a energia da torcida, o ambiente vibrante e o entusiasmo coletivo que não pode ser replicado em casa. Embora esteja ciente das preocupações com a segurança e a possibilidade de conflitos, Rodrigo se sente empolgado e bem ao estar cercado por outros torcedores apaixonados, lidando com o barulho e a aglomeração como parte do espetáculo. Para ele, a experiência de ver o time jogar ao vivo é incomparável e faz parte de sua identidade como torcedor.</w:t>
       </w:r>
     </w:p>
     <w:p>
@@ -2870,14 +2737,6 @@
     <w:p>
       <w:pPr>
         <w:spacing w:line="360" w:lineRule="auto"/>
-        <w:rPr>
-          <w:lang w:val="pt-BR"/>
-        </w:rPr>
-      </w:pPr>
-    </w:p>
-    <w:p>
-      <w:pPr>
-        <w:spacing w:line="360" w:lineRule="auto"/>
         <w:ind w:firstLine="720"/>
         <w:jc w:val="both"/>
         <w:rPr>
@@ -2894,7 +2753,7 @@
           <w:szCs w:val="24"/>
           <w:lang w:val="pt-BR"/>
         </w:rPr>
-        <w:t>A etapa de coleta de dados com usuários é fundamental para garantir que o desenvolvimento do aplicativo esteja alinhado com as reais necessidades e expectativas dos torcedores. Neste estágio, buscamos entender profundamente o comportamento, as preferências e as motivações dos usuários potenciais através de técnicas de pesquisa como entrevistas, questionários e grupos de foco. Esses insights serão essenciais para orientar as decisões de design e funcionalidades do aplicativo, assegurando que a solução final seja relevante, intuitiva e eficaz em promover a interação desejada entre os torcedores.</w:t>
+        <w:t>Os cenários descrevem situações reais em que as personas interagem com o FuTinder. Eles ilustram como os diferentes tipos de torcedores utilizam o aplicativo para atingir suas metas, como encontrar locais seguros, interagir com outros fãs ou assistir aos jogos em ambientes que correspondam às suas preferências. Esses cenários ajudam a identificar necessidades específicas e a validar funcionalidades do sistema.</w:t>
       </w:r>
     </w:p>
     <w:p>
@@ -2927,111 +2786,1075 @@
           <w:color w:val="000000" w:themeColor="text1"/>
           <w:lang w:val="pt-BR"/>
         </w:rPr>
-        <w:t xml:space="preserve">3.1 </w:t>
-      </w:r>
-      <w:r>
-        <w:rPr>
-          <w:rFonts w:ascii="Arial" w:hAnsi="Arial" w:cs="Arial"/>
-          <w:color w:val="000000" w:themeColor="text1"/>
-          <w:lang w:val="pt-BR"/>
-        </w:rPr>
-        <w:t>Planejamento</w:t>
+        <w:t>3.1</w:t>
+      </w:r>
+      <w:r>
+        <w:rPr>
+          <w:rFonts w:ascii="Arial" w:hAnsi="Arial" w:cs="Arial"/>
+          <w:color w:val="000000" w:themeColor="text1"/>
+          <w:lang w:val="pt-BR"/>
+        </w:rPr>
+        <w:t>.</w:t>
+      </w:r>
+      <w:r>
+        <w:rPr>
+          <w:rFonts w:ascii="Arial" w:hAnsi="Arial" w:cs="Arial"/>
+          <w:color w:val="000000" w:themeColor="text1"/>
+          <w:lang w:val="pt-BR"/>
+        </w:rPr>
+        <w:t xml:space="preserve"> </w:t>
       </w:r>
       <w:bookmarkEnd w:id="9"/>
-    </w:p>
-    <w:p>
-      <w:pPr>
-        <w:spacing w:line="360" w:lineRule="auto"/>
-        <w:rPr>
-          <w:rFonts w:ascii="Arial" w:hAnsi="Arial" w:cs="Arial"/>
-          <w:sz w:val="24"/>
-          <w:szCs w:val="24"/>
-          <w:lang w:val="pt-BR"/>
-        </w:rPr>
-      </w:pPr>
-    </w:p>
-    <w:p>
-      <w:pPr>
-        <w:pStyle w:val="Heading3"/>
+      <w:r>
+        <w:rPr>
+          <w:rFonts w:ascii="Arial" w:hAnsi="Arial" w:cs="Arial"/>
+          <w:color w:val="000000" w:themeColor="text1"/>
+          <w:lang w:val="pt-BR"/>
+        </w:rPr>
+        <w:t>Lista de Metas</w:t>
+      </w:r>
+    </w:p>
+    <w:p>
+      <w:pPr>
+        <w:rPr>
+          <w:lang w:val="pt-BR"/>
+        </w:rPr>
+      </w:pPr>
+    </w:p>
+    <w:p>
+      <w:pPr>
+        <w:pStyle w:val="ListParagraph"/>
         <w:numPr>
-          <w:ilvl w:val="2"/>
+          <w:ilvl w:val="0"/>
           <w:numId w:val="1"/>
         </w:numPr>
         <w:spacing w:line="360" w:lineRule="auto"/>
         <w:jc w:val="both"/>
         <w:rPr>
           <w:rFonts w:ascii="Arial" w:hAnsi="Arial" w:cs="Arial"/>
-          <w:color w:val="000000" w:themeColor="text1"/>
-          <w:lang w:val="pt-BR"/>
-        </w:rPr>
-      </w:pPr>
-      <w:bookmarkStart w:id="10" w:name="_Toc176888442"/>
-      <w:r>
-        <w:rPr>
-          <w:rFonts w:ascii="Arial" w:hAnsi="Arial" w:cs="Arial"/>
-          <w:color w:val="000000" w:themeColor="text1"/>
-          <w:lang w:val="pt-BR"/>
-        </w:rPr>
-        <w:t>Objetivo da coleta</w:t>
-      </w:r>
-      <w:bookmarkEnd w:id="10"/>
-    </w:p>
-    <w:p>
-      <w:pPr>
-        <w:rPr>
-          <w:lang w:val="pt-BR"/>
-        </w:rPr>
-      </w:pPr>
-    </w:p>
-    <w:p>
-      <w:pPr>
-        <w:rPr>
-          <w:lang w:val="pt-BR"/>
-        </w:rPr>
-      </w:pPr>
-    </w:p>
-    <w:p>
-      <w:pPr>
-        <w:rPr>
-          <w:lang w:val="pt-BR"/>
-        </w:rPr>
-      </w:pPr>
-    </w:p>
-    <w:p>
-      <w:pPr>
-        <w:rPr>
-          <w:lang w:val="pt-BR"/>
-        </w:rPr>
-      </w:pPr>
-    </w:p>
-    <w:p>
-      <w:pPr>
-        <w:rPr>
-          <w:lang w:val="pt-BR"/>
-        </w:rPr>
-      </w:pPr>
-    </w:p>
-    <w:p>
-      <w:pPr>
-        <w:pStyle w:val="Heading1"/>
+          <w:sz w:val="24"/>
+          <w:szCs w:val="24"/>
+          <w:lang w:val="pt-BR"/>
+        </w:rPr>
+      </w:pPr>
+      <w:r>
+        <w:rPr>
+          <w:rFonts w:ascii="Arial" w:hAnsi="Arial" w:cs="Arial"/>
+          <w:b/>
+          <w:bCs/>
+          <w:sz w:val="24"/>
+          <w:szCs w:val="24"/>
+          <w:lang w:val="pt-BR"/>
+        </w:rPr>
+        <w:t>Encontrar lugares seguros e confortáveis</w:t>
+      </w:r>
+      <w:r>
+        <w:rPr>
+          <w:rFonts w:ascii="Arial" w:hAnsi="Arial" w:cs="Arial"/>
+          <w:sz w:val="24"/>
+          <w:szCs w:val="24"/>
+          <w:lang w:val="pt-BR"/>
+        </w:rPr>
+        <w:t xml:space="preserve"> para assistir aos jogos do seu time com outros torcedores</w:t>
+      </w:r>
+      <w:r>
+        <w:rPr>
+          <w:rFonts w:ascii="Arial" w:hAnsi="Arial" w:cs="Arial"/>
+          <w:sz w:val="24"/>
+          <w:szCs w:val="24"/>
+          <w:lang w:val="pt-BR"/>
+        </w:rPr>
+        <w:t>;</w:t>
+      </w:r>
+    </w:p>
+    <w:p>
+      <w:pPr>
+        <w:pStyle w:val="ListParagraph"/>
         <w:numPr>
           <w:ilvl w:val="0"/>
           <w:numId w:val="1"/>
         </w:numPr>
-        <w:jc w:val="center"/>
-        <w:rPr>
-          <w:lang w:val="pt-BR"/>
-        </w:rPr>
-      </w:pPr>
-      <w:bookmarkStart w:id="11" w:name="_Toc176888443"/>
-      <w:r>
-        <w:rPr>
+        <w:spacing w:line="360" w:lineRule="auto"/>
+        <w:jc w:val="both"/>
+        <w:rPr>
+          <w:rFonts w:ascii="Arial" w:hAnsi="Arial" w:cs="Arial"/>
+          <w:sz w:val="24"/>
+          <w:szCs w:val="24"/>
+          <w:lang w:val="pt-BR"/>
+        </w:rPr>
+      </w:pPr>
+      <w:r>
+        <w:rPr>
+          <w:rFonts w:ascii="Arial" w:hAnsi="Arial" w:cs="Arial"/>
+          <w:b/>
+          <w:bCs/>
+          <w:sz w:val="24"/>
+          <w:szCs w:val="24"/>
+          <w:lang w:val="pt-BR"/>
+        </w:rPr>
+        <w:t>Conectar-se com outros torcedores</w:t>
+      </w:r>
+      <w:r>
+        <w:rPr>
+          <w:rFonts w:ascii="Arial" w:hAnsi="Arial" w:cs="Arial"/>
+          <w:sz w:val="24"/>
+          <w:szCs w:val="24"/>
+          <w:lang w:val="pt-BR"/>
+        </w:rPr>
+        <w:t xml:space="preserve"> que compartilham do mesmo interesse e paixão pelo futebol</w:t>
+      </w:r>
+      <w:r>
+        <w:rPr>
+          <w:rFonts w:ascii="Arial" w:hAnsi="Arial" w:cs="Arial"/>
+          <w:sz w:val="24"/>
+          <w:szCs w:val="24"/>
+          <w:lang w:val="pt-BR"/>
+        </w:rPr>
+        <w:t>;</w:t>
+      </w:r>
+    </w:p>
+    <w:p>
+      <w:pPr>
+        <w:pStyle w:val="ListParagraph"/>
+        <w:numPr>
+          <w:ilvl w:val="0"/>
+          <w:numId w:val="1"/>
+        </w:numPr>
+        <w:spacing w:line="360" w:lineRule="auto"/>
+        <w:jc w:val="both"/>
+        <w:rPr>
+          <w:rFonts w:ascii="Arial" w:hAnsi="Arial" w:cs="Arial"/>
+          <w:sz w:val="24"/>
+          <w:szCs w:val="24"/>
+          <w:lang w:val="pt-BR"/>
+        </w:rPr>
+      </w:pPr>
+      <w:r>
+        <w:rPr>
+          <w:rFonts w:ascii="Arial" w:hAnsi="Arial" w:cs="Arial"/>
+          <w:b/>
+          <w:bCs/>
+          <w:sz w:val="24"/>
+          <w:szCs w:val="24"/>
+          <w:lang w:val="pt-BR"/>
+        </w:rPr>
+        <w:t>Compartilhar a experiência de assistir aos jogos</w:t>
+      </w:r>
+      <w:r>
+        <w:rPr>
+          <w:rFonts w:ascii="Arial" w:hAnsi="Arial" w:cs="Arial"/>
+          <w:sz w:val="24"/>
+          <w:szCs w:val="24"/>
+          <w:lang w:val="pt-BR"/>
+        </w:rPr>
+        <w:t xml:space="preserve"> em locais adequados, que atendam às suas preferências e necessidades</w:t>
+      </w:r>
+      <w:r>
+        <w:rPr>
+          <w:rFonts w:ascii="Arial" w:hAnsi="Arial" w:cs="Arial"/>
+          <w:sz w:val="24"/>
+          <w:szCs w:val="24"/>
+          <w:lang w:val="pt-BR"/>
+        </w:rPr>
+        <w:t>;</w:t>
+      </w:r>
+    </w:p>
+    <w:p>
+      <w:pPr>
+        <w:pStyle w:val="ListParagraph"/>
+        <w:numPr>
+          <w:ilvl w:val="0"/>
+          <w:numId w:val="1"/>
+        </w:numPr>
+        <w:spacing w:line="360" w:lineRule="auto"/>
+        <w:jc w:val="both"/>
+        <w:rPr>
+          <w:rFonts w:ascii="Arial" w:hAnsi="Arial" w:cs="Arial"/>
+          <w:sz w:val="24"/>
+          <w:szCs w:val="24"/>
+          <w:lang w:val="pt-BR"/>
+        </w:rPr>
+      </w:pPr>
+      <w:r>
+        <w:rPr>
+          <w:rFonts w:ascii="Arial" w:hAnsi="Arial" w:cs="Arial"/>
+          <w:b/>
+          <w:bCs/>
+          <w:sz w:val="24"/>
+          <w:szCs w:val="24"/>
+          <w:lang w:val="pt-BR"/>
+        </w:rPr>
+        <w:t>Evitar aglomerações e riscos de violência</w:t>
+      </w:r>
+      <w:r>
+        <w:rPr>
+          <w:rFonts w:ascii="Arial" w:hAnsi="Arial" w:cs="Arial"/>
+          <w:sz w:val="24"/>
+          <w:szCs w:val="24"/>
+          <w:lang w:val="pt-BR"/>
+        </w:rPr>
+        <w:t>, priorizando a segurança ao escolher onde assistir aos jogos</w:t>
+      </w:r>
+      <w:r>
+        <w:rPr>
+          <w:rFonts w:ascii="Arial" w:hAnsi="Arial" w:cs="Arial"/>
+          <w:sz w:val="24"/>
+          <w:szCs w:val="24"/>
+          <w:lang w:val="pt-BR"/>
+        </w:rPr>
+        <w:t>;</w:t>
+      </w:r>
+    </w:p>
+    <w:p>
+      <w:pPr>
+        <w:pStyle w:val="ListParagraph"/>
+        <w:numPr>
+          <w:ilvl w:val="0"/>
+          <w:numId w:val="1"/>
+        </w:numPr>
+        <w:spacing w:line="360" w:lineRule="auto"/>
+        <w:jc w:val="both"/>
+        <w:rPr>
+          <w:rFonts w:ascii="Arial" w:hAnsi="Arial" w:cs="Arial"/>
+          <w:sz w:val="24"/>
+          <w:szCs w:val="24"/>
+          <w:lang w:val="pt-BR"/>
+        </w:rPr>
+      </w:pPr>
+      <w:r>
+        <w:rPr>
+          <w:rFonts w:ascii="Arial" w:hAnsi="Arial" w:cs="Arial"/>
+          <w:b/>
+          <w:bCs/>
+          <w:sz w:val="24"/>
+          <w:szCs w:val="24"/>
+          <w:lang w:val="pt-BR"/>
+        </w:rPr>
+        <w:t>Facilitar a organização de encontros e eventos</w:t>
+      </w:r>
+      <w:r>
+        <w:rPr>
+          <w:rFonts w:ascii="Arial" w:hAnsi="Arial" w:cs="Arial"/>
+          <w:sz w:val="24"/>
+          <w:szCs w:val="24"/>
+          <w:lang w:val="pt-BR"/>
+        </w:rPr>
+        <w:t xml:space="preserve"> entre torcedores em ambientes tranquilos ou entusiasmados, conforme o perfil de cada um.</w:t>
+      </w:r>
+    </w:p>
+    <w:p>
+      <w:pPr>
+        <w:rPr>
+          <w:rFonts w:ascii="Arial" w:hAnsi="Arial" w:cs="Arial"/>
+          <w:sz w:val="24"/>
+          <w:szCs w:val="24"/>
+          <w:lang w:val="pt-BR"/>
+        </w:rPr>
+      </w:pPr>
+    </w:p>
+    <w:p>
+      <w:pPr>
+        <w:pStyle w:val="Heading2"/>
+        <w:rPr>
+          <w:rFonts w:ascii="Arial" w:hAnsi="Arial" w:cs="Arial"/>
           <w:color w:val="auto"/>
           <w:lang w:val="pt-BR"/>
         </w:rPr>
+      </w:pPr>
+      <w:r>
+        <w:rPr>
+          <w:rFonts w:ascii="Arial" w:hAnsi="Arial" w:cs="Arial"/>
+          <w:color w:val="auto"/>
+          <w:lang w:val="pt-BR"/>
+        </w:rPr>
+        <w:lastRenderedPageBreak/>
+        <w:t>3.2</w:t>
+      </w:r>
+      <w:r>
+        <w:rPr>
+          <w:rFonts w:ascii="Arial" w:hAnsi="Arial" w:cs="Arial"/>
+          <w:color w:val="auto"/>
+          <w:lang w:val="pt-BR"/>
+        </w:rPr>
+        <w:t>.</w:t>
+      </w:r>
+      <w:r>
+        <w:rPr>
+          <w:rFonts w:ascii="Arial" w:hAnsi="Arial" w:cs="Arial"/>
+          <w:color w:val="auto"/>
+          <w:lang w:val="pt-BR"/>
+        </w:rPr>
+        <w:t xml:space="preserve"> Lista de Perguntas</w:t>
+      </w:r>
+    </w:p>
+    <w:p>
+      <w:pPr>
+        <w:ind w:left="720"/>
+        <w:rPr>
+          <w:lang w:val="pt-BR"/>
+        </w:rPr>
+      </w:pPr>
+    </w:p>
+    <w:p>
+      <w:pPr>
+        <w:numPr>
+          <w:ilvl w:val="0"/>
+          <w:numId w:val="6"/>
+        </w:numPr>
+        <w:rPr>
+          <w:rFonts w:ascii="Arial" w:hAnsi="Arial" w:cs="Arial"/>
+          <w:sz w:val="24"/>
+          <w:szCs w:val="24"/>
+          <w:lang w:val="pt-BR"/>
+        </w:rPr>
+      </w:pPr>
+      <w:r>
+        <w:rPr>
+          <w:rFonts w:ascii="Arial" w:hAnsi="Arial" w:cs="Arial"/>
+          <w:sz w:val="24"/>
+          <w:szCs w:val="24"/>
+          <w:lang w:val="pt-BR"/>
+        </w:rPr>
+        <w:t>Como o aplicativo ajuda a encontrar locais seguros e apropriados para cada tipo de torcedor?</w:t>
+      </w:r>
+    </w:p>
+    <w:p>
+      <w:pPr>
+        <w:numPr>
+          <w:ilvl w:val="0"/>
+          <w:numId w:val="6"/>
+        </w:numPr>
+        <w:rPr>
+          <w:rFonts w:ascii="Arial" w:hAnsi="Arial" w:cs="Arial"/>
+          <w:sz w:val="24"/>
+          <w:szCs w:val="24"/>
+          <w:lang w:val="pt-BR"/>
+        </w:rPr>
+      </w:pPr>
+      <w:r>
+        <w:rPr>
+          <w:rFonts w:ascii="Arial" w:hAnsi="Arial" w:cs="Arial"/>
+          <w:sz w:val="24"/>
+          <w:szCs w:val="24"/>
+          <w:lang w:val="pt-BR"/>
+        </w:rPr>
+        <w:t>De que maneira o FuTinder permite que torcedores se conectem com outros com interesses e comportamentos semelhantes?</w:t>
+      </w:r>
+    </w:p>
+    <w:p>
+      <w:pPr>
+        <w:numPr>
+          <w:ilvl w:val="0"/>
+          <w:numId w:val="6"/>
+        </w:numPr>
+        <w:rPr>
+          <w:rFonts w:ascii="Arial" w:hAnsi="Arial" w:cs="Arial"/>
+          <w:sz w:val="24"/>
+          <w:szCs w:val="24"/>
+          <w:lang w:val="pt-BR"/>
+        </w:rPr>
+      </w:pPr>
+      <w:r>
+        <w:rPr>
+          <w:rFonts w:ascii="Arial" w:hAnsi="Arial" w:cs="Arial"/>
+          <w:sz w:val="24"/>
+          <w:szCs w:val="24"/>
+          <w:lang w:val="pt-BR"/>
+        </w:rPr>
+        <w:t>O aplicativo permite personalizar as preferências de ambiente (agitado ou calmo, bar ou casa de torcedor)?</w:t>
+      </w:r>
+    </w:p>
+    <w:p>
+      <w:pPr>
+        <w:numPr>
+          <w:ilvl w:val="0"/>
+          <w:numId w:val="6"/>
+        </w:numPr>
+        <w:rPr>
+          <w:rFonts w:ascii="Arial" w:hAnsi="Arial" w:cs="Arial"/>
+          <w:sz w:val="24"/>
+          <w:szCs w:val="24"/>
+          <w:lang w:val="pt-BR"/>
+        </w:rPr>
+      </w:pPr>
+      <w:r>
+        <w:rPr>
+          <w:rFonts w:ascii="Arial" w:hAnsi="Arial" w:cs="Arial"/>
+          <w:sz w:val="24"/>
+          <w:szCs w:val="24"/>
+          <w:lang w:val="pt-BR"/>
+        </w:rPr>
+        <w:t>Quais são as medidas que o aplicativo propõe para garantir a segurança dos torcedores que se encontram em locais públicos?</w:t>
+      </w:r>
+    </w:p>
+    <w:p>
+      <w:pPr>
+        <w:numPr>
+          <w:ilvl w:val="0"/>
+          <w:numId w:val="6"/>
+        </w:numPr>
+        <w:rPr>
+          <w:rFonts w:ascii="Arial" w:hAnsi="Arial" w:cs="Arial"/>
+          <w:sz w:val="24"/>
+          <w:szCs w:val="24"/>
+          <w:lang w:val="pt-BR"/>
+        </w:rPr>
+      </w:pPr>
+      <w:r>
+        <w:rPr>
+          <w:rFonts w:ascii="Arial" w:hAnsi="Arial" w:cs="Arial"/>
+          <w:sz w:val="24"/>
+          <w:szCs w:val="24"/>
+          <w:lang w:val="pt-BR"/>
+        </w:rPr>
+        <w:t>Como o FuTinder facilita a criação e o planejamento de eventos para assistir aos jogos em grupo?</w:t>
+      </w:r>
+    </w:p>
+    <w:p>
+      <w:pPr>
+        <w:numPr>
+          <w:ilvl w:val="0"/>
+          <w:numId w:val="6"/>
+        </w:numPr>
+        <w:rPr>
+          <w:rFonts w:ascii="Arial" w:hAnsi="Arial" w:cs="Arial"/>
+          <w:sz w:val="24"/>
+          <w:szCs w:val="24"/>
+          <w:lang w:val="pt-BR"/>
+        </w:rPr>
+      </w:pPr>
+      <w:r>
+        <w:rPr>
+          <w:rFonts w:ascii="Arial" w:hAnsi="Arial" w:cs="Arial"/>
+          <w:sz w:val="24"/>
+          <w:szCs w:val="24"/>
+          <w:lang w:val="pt-BR"/>
+        </w:rPr>
+        <w:t>Quais tipos de interação o aplicativo oferece além do encontro físico, como chats ou fóruns?</w:t>
+      </w:r>
+    </w:p>
+    <w:p>
+      <w:pPr>
+        <w:numPr>
+          <w:ilvl w:val="0"/>
+          <w:numId w:val="6"/>
+        </w:numPr>
+        <w:rPr>
+          <w:rFonts w:ascii="Arial" w:hAnsi="Arial" w:cs="Arial"/>
+          <w:sz w:val="24"/>
+          <w:szCs w:val="24"/>
+          <w:lang w:val="pt-BR"/>
+        </w:rPr>
+      </w:pPr>
+      <w:r>
+        <w:rPr>
+          <w:rFonts w:ascii="Arial" w:hAnsi="Arial" w:cs="Arial"/>
+          <w:sz w:val="24"/>
+          <w:szCs w:val="24"/>
+          <w:lang w:val="pt-BR"/>
+        </w:rPr>
+        <w:t>De que maneira o aplicativo lida com as preocupações de segurança dos usuários, como aglomerações e risco de violência?</w:t>
+      </w:r>
+    </w:p>
+    <w:p>
+      <w:pPr>
+        <w:rPr>
+          <w:lang w:val="pt-BR"/>
+        </w:rPr>
+      </w:pPr>
+    </w:p>
+    <w:p>
+      <w:pPr>
+        <w:rPr>
+          <w:lang w:val="pt-BR"/>
+        </w:rPr>
+      </w:pPr>
+      <w:r>
+        <w:rPr>
+          <w:lang w:val="pt-BR"/>
+        </w:rPr>
+        <w:t>---REVISAR---</w:t>
+      </w:r>
+    </w:p>
+    <w:p>
+      <w:pPr>
+        <w:pStyle w:val="Heading2"/>
+        <w:rPr>
+          <w:rFonts w:ascii="Arial" w:hAnsi="Arial" w:cs="Arial"/>
+          <w:color w:val="auto"/>
+          <w:lang w:val="pt-BR"/>
+        </w:rPr>
+      </w:pPr>
+      <w:r>
+        <w:rPr>
+          <w:rFonts w:ascii="Arial" w:hAnsi="Arial" w:cs="Arial"/>
+          <w:color w:val="auto"/>
+          <w:lang w:val="pt-BR"/>
+        </w:rPr>
+        <w:t>3.3</w:t>
+      </w:r>
+      <w:r>
+        <w:rPr>
+          <w:rFonts w:ascii="Arial" w:hAnsi="Arial" w:cs="Arial"/>
+          <w:color w:val="auto"/>
+          <w:lang w:val="pt-BR"/>
+        </w:rPr>
+        <w:t>.</w:t>
+      </w:r>
+      <w:r>
+        <w:rPr>
+          <w:rFonts w:ascii="Arial" w:hAnsi="Arial" w:cs="Arial"/>
+          <w:color w:val="auto"/>
+          <w:lang w:val="pt-BR"/>
+        </w:rPr>
+        <w:t xml:space="preserve"> Cenários</w:t>
+      </w:r>
+    </w:p>
+    <w:p>
+      <w:pPr>
+        <w:rPr>
+          <w:lang w:val="pt-BR"/>
+        </w:rPr>
+      </w:pPr>
+    </w:p>
+    <w:p>
+      <w:pPr>
+        <w:spacing w:line="360" w:lineRule="auto"/>
+        <w:jc w:val="both"/>
+        <w:rPr>
+          <w:rFonts w:ascii="Arial" w:hAnsi="Arial" w:cs="Arial"/>
+          <w:sz w:val="24"/>
+          <w:szCs w:val="24"/>
+          <w:lang w:val="pt-BR"/>
+        </w:rPr>
+      </w:pPr>
+      <w:r>
+        <w:rPr>
+          <w:rFonts w:ascii="Arial" w:hAnsi="Arial" w:cs="Arial"/>
+          <w:sz w:val="24"/>
+          <w:szCs w:val="24"/>
+          <w:lang w:val="pt-BR"/>
+        </w:rPr>
+        <w:t>Os cenários a seguir descrevem situações que os diferentes perfis de torcedores poderiam encontrar ao usar o FuTinder:</w:t>
+      </w:r>
+    </w:p>
+    <w:p>
+      <w:pPr>
+        <w:spacing w:line="360" w:lineRule="auto"/>
+        <w:jc w:val="both"/>
+        <w:rPr>
+          <w:rFonts w:ascii="Arial" w:hAnsi="Arial" w:cs="Arial"/>
+          <w:b/>
+          <w:bCs/>
+          <w:sz w:val="24"/>
+          <w:szCs w:val="24"/>
+          <w:lang w:val="pt-BR"/>
+        </w:rPr>
+      </w:pPr>
+      <w:r>
+        <w:rPr>
+          <w:rFonts w:ascii="Arial" w:hAnsi="Arial" w:cs="Arial"/>
+          <w:b/>
+          <w:bCs/>
+          <w:sz w:val="24"/>
+          <w:szCs w:val="24"/>
+          <w:lang w:val="pt-BR"/>
+        </w:rPr>
+        <w:t>Cenário 1: Marcelo (Torcedor Ocasional)</w:t>
+      </w:r>
+    </w:p>
+    <w:p>
+      <w:pPr>
+        <w:spacing w:line="360" w:lineRule="auto"/>
+        <w:jc w:val="both"/>
+        <w:rPr>
+          <w:rFonts w:ascii="Arial" w:hAnsi="Arial" w:cs="Arial"/>
+          <w:sz w:val="24"/>
+          <w:szCs w:val="24"/>
+          <w:lang w:val="pt-BR"/>
+        </w:rPr>
+      </w:pPr>
+      <w:r>
+        <w:rPr>
+          <w:rFonts w:ascii="Arial" w:hAnsi="Arial" w:cs="Arial"/>
+          <w:sz w:val="24"/>
+          <w:szCs w:val="24"/>
+          <w:lang w:val="pt-BR"/>
+        </w:rPr>
+        <w:t>Marcelo está em casa, prestes a assistir a um clássico do Grêmio, mas sua família, que geralmente o acompanha, não está disponível. Ele decide abrir o FuTinder para ver se há outros torcedores que queiram assistir ao jogo de forma mais tranquila, em um ambiente calmo. No aplicativo, ele filtra as opções para encontrar um local residencial próximo ou uma casa de um torcedor que ofereça um ambiente silencioso, sem aglomerações ou barulho. O FuTinder mostra que um usuário chamado "Renato" está organizando uma sessão privada para poucos torcedores em sua casa, a apenas 10 minutos de distância. Marcelo se sente confortável com a opção e decide se juntar a ele, sabendo que será um ambiente tranquilo e sem tumulto.</w:t>
+      </w:r>
+    </w:p>
+    <w:p>
+      <w:pPr>
+        <w:numPr>
+          <w:ilvl w:val="0"/>
+          <w:numId w:val="7"/>
+        </w:numPr>
+        <w:spacing w:line="360" w:lineRule="auto"/>
+        <w:jc w:val="both"/>
+        <w:rPr>
+          <w:rFonts w:ascii="Arial" w:hAnsi="Arial" w:cs="Arial"/>
+          <w:sz w:val="24"/>
+          <w:szCs w:val="24"/>
+          <w:lang w:val="pt-BR"/>
+        </w:rPr>
+      </w:pPr>
+      <w:r>
+        <w:rPr>
+          <w:rFonts w:ascii="Arial" w:hAnsi="Arial" w:cs="Arial"/>
+          <w:b/>
+          <w:bCs/>
+          <w:sz w:val="24"/>
+          <w:szCs w:val="24"/>
+          <w:lang w:val="pt-BR"/>
+        </w:rPr>
+        <w:t>Meta de Marcelo</w:t>
+      </w:r>
+      <w:r>
+        <w:rPr>
+          <w:rFonts w:ascii="Arial" w:hAnsi="Arial" w:cs="Arial"/>
+          <w:sz w:val="24"/>
+          <w:szCs w:val="24"/>
+          <w:lang w:val="pt-BR"/>
+        </w:rPr>
+        <w:t>: Encontrar um local seguro e tranquilo para assistir ao jogo com poucos torcedores.</w:t>
+      </w:r>
+    </w:p>
+    <w:p>
+      <w:pPr>
+        <w:numPr>
+          <w:ilvl w:val="0"/>
+          <w:numId w:val="7"/>
+        </w:numPr>
+        <w:spacing w:line="360" w:lineRule="auto"/>
+        <w:jc w:val="both"/>
+        <w:rPr>
+          <w:rFonts w:ascii="Arial" w:hAnsi="Arial" w:cs="Arial"/>
+          <w:sz w:val="24"/>
+          <w:szCs w:val="24"/>
+          <w:lang w:val="pt-BR"/>
+        </w:rPr>
+      </w:pPr>
+      <w:r>
+        <w:rPr>
+          <w:rFonts w:ascii="Arial" w:hAnsi="Arial" w:cs="Arial"/>
+          <w:b/>
+          <w:bCs/>
+          <w:sz w:val="24"/>
+          <w:szCs w:val="24"/>
+          <w:lang w:val="pt-BR"/>
+        </w:rPr>
+        <w:t>Pergunta Respondida</w:t>
+      </w:r>
+      <w:r>
+        <w:rPr>
+          <w:rFonts w:ascii="Arial" w:hAnsi="Arial" w:cs="Arial"/>
+          <w:sz w:val="24"/>
+          <w:szCs w:val="24"/>
+          <w:lang w:val="pt-BR"/>
+        </w:rPr>
+        <w:t>: Como o aplicativo ajuda a encontrar locais que atendam às preferências de um torcedor ocasional?</w:t>
+      </w:r>
+    </w:p>
+    <w:p>
+      <w:pPr>
+        <w:spacing w:line="360" w:lineRule="auto"/>
+        <w:jc w:val="both"/>
+        <w:rPr>
+          <w:rFonts w:ascii="Arial" w:hAnsi="Arial" w:cs="Arial"/>
+          <w:b/>
+          <w:bCs/>
+          <w:sz w:val="24"/>
+          <w:szCs w:val="24"/>
+          <w:lang w:val="pt-BR"/>
+        </w:rPr>
+      </w:pPr>
+      <w:r>
+        <w:rPr>
+          <w:rFonts w:ascii="Arial" w:hAnsi="Arial" w:cs="Arial"/>
+          <w:b/>
+          <w:bCs/>
+          <w:sz w:val="24"/>
+          <w:szCs w:val="24"/>
+          <w:lang w:val="pt-BR"/>
+        </w:rPr>
+        <w:t>Cenário 2: Carla (Torcedora Regular)</w:t>
+      </w:r>
+    </w:p>
+    <w:p>
+      <w:pPr>
+        <w:spacing w:line="360" w:lineRule="auto"/>
+        <w:jc w:val="both"/>
+        <w:rPr>
+          <w:rFonts w:ascii="Arial" w:hAnsi="Arial" w:cs="Arial"/>
+          <w:sz w:val="24"/>
+          <w:szCs w:val="24"/>
+          <w:lang w:val="pt-BR"/>
+        </w:rPr>
+      </w:pPr>
+      <w:r>
+        <w:rPr>
+          <w:rFonts w:ascii="Arial" w:hAnsi="Arial" w:cs="Arial"/>
+          <w:sz w:val="24"/>
+          <w:szCs w:val="24"/>
+          <w:lang w:val="pt-BR"/>
+        </w:rPr>
+        <w:t>Carla está planejando assistir ao próximo jogo do Internacional em casa, mas gostaria de ter companhia sem precisar sair. Ela usa o FuTinder para encontrar outros torcedores que preferem assistir aos jogos de forma segura, em suas casas ou em ambientes tranquilos. Ela opta por enviar um convite a outros torcedores que também moram perto dela para formarem um pequeno grupo de torcedores online, usando a função de bate-papo do FuTinder para discutir a partida em tempo real. Assim, mesmo em casa, Carla consegue sentir que está assistindo ao jogo com outras pessoas, sem sair do conforto de sua residência.</w:t>
+      </w:r>
+    </w:p>
+    <w:p>
+      <w:pPr>
+        <w:numPr>
+          <w:ilvl w:val="0"/>
+          <w:numId w:val="8"/>
+        </w:numPr>
+        <w:spacing w:line="360" w:lineRule="auto"/>
+        <w:jc w:val="both"/>
+        <w:rPr>
+          <w:rFonts w:ascii="Arial" w:hAnsi="Arial" w:cs="Arial"/>
+          <w:sz w:val="24"/>
+          <w:szCs w:val="24"/>
+          <w:lang w:val="pt-BR"/>
+        </w:rPr>
+      </w:pPr>
+      <w:r>
+        <w:rPr>
+          <w:rFonts w:ascii="Arial" w:hAnsi="Arial" w:cs="Arial"/>
+          <w:b/>
+          <w:bCs/>
+          <w:sz w:val="24"/>
+          <w:szCs w:val="24"/>
+          <w:lang w:val="pt-BR"/>
+        </w:rPr>
+        <w:t>Meta de Carla</w:t>
+      </w:r>
+      <w:r>
+        <w:rPr>
+          <w:rFonts w:ascii="Arial" w:hAnsi="Arial" w:cs="Arial"/>
+          <w:sz w:val="24"/>
+          <w:szCs w:val="24"/>
+          <w:lang w:val="pt-BR"/>
+        </w:rPr>
+        <w:t>: Assistir ao jogo com a segurança e conforto de casa, mas ainda se conectar com outros torcedores.</w:t>
+      </w:r>
+    </w:p>
+    <w:p>
+      <w:pPr>
+        <w:numPr>
+          <w:ilvl w:val="0"/>
+          <w:numId w:val="8"/>
+        </w:numPr>
+        <w:spacing w:line="360" w:lineRule="auto"/>
+        <w:jc w:val="both"/>
+        <w:rPr>
+          <w:rFonts w:ascii="Arial" w:hAnsi="Arial" w:cs="Arial"/>
+          <w:sz w:val="24"/>
+          <w:szCs w:val="24"/>
+          <w:lang w:val="pt-BR"/>
+        </w:rPr>
+      </w:pPr>
+      <w:r>
+        <w:rPr>
+          <w:rFonts w:ascii="Arial" w:hAnsi="Arial" w:cs="Arial"/>
+          <w:b/>
+          <w:bCs/>
+          <w:sz w:val="24"/>
+          <w:szCs w:val="24"/>
+          <w:lang w:val="pt-BR"/>
+        </w:rPr>
+        <w:t>Pergunta Respondida</w:t>
+      </w:r>
+      <w:r>
+        <w:rPr>
+          <w:rFonts w:ascii="Arial" w:hAnsi="Arial" w:cs="Arial"/>
+          <w:sz w:val="24"/>
+          <w:szCs w:val="24"/>
+          <w:lang w:val="pt-BR"/>
+        </w:rPr>
+        <w:t>: Como o FuTinder permite que os torcedores interajam e assistam aos jogos juntos, mesmo remotamente?</w:t>
+      </w:r>
+    </w:p>
+    <w:p>
+      <w:pPr>
+        <w:spacing w:line="360" w:lineRule="auto"/>
+        <w:jc w:val="both"/>
+        <w:rPr>
+          <w:rFonts w:ascii="Arial" w:hAnsi="Arial" w:cs="Arial"/>
+          <w:b/>
+          <w:bCs/>
+          <w:sz w:val="24"/>
+          <w:szCs w:val="24"/>
+          <w:lang w:val="pt-BR"/>
+        </w:rPr>
+      </w:pPr>
+      <w:r>
+        <w:rPr>
+          <w:rFonts w:ascii="Arial" w:hAnsi="Arial" w:cs="Arial"/>
+          <w:b/>
+          <w:bCs/>
+          <w:sz w:val="24"/>
+          <w:szCs w:val="24"/>
+          <w:lang w:val="pt-BR"/>
+        </w:rPr>
+        <w:t>Cenário 3: Lucas (Torcedor Entusiasta)</w:t>
+      </w:r>
+    </w:p>
+    <w:p>
+      <w:pPr>
+        <w:spacing w:line="360" w:lineRule="auto"/>
+        <w:jc w:val="both"/>
+        <w:rPr>
+          <w:rFonts w:ascii="Arial" w:hAnsi="Arial" w:cs="Arial"/>
+          <w:sz w:val="24"/>
+          <w:szCs w:val="24"/>
+          <w:lang w:val="pt-BR"/>
+        </w:rPr>
+      </w:pPr>
+      <w:r>
+        <w:rPr>
+          <w:rFonts w:ascii="Arial" w:hAnsi="Arial" w:cs="Arial"/>
+          <w:sz w:val="24"/>
+          <w:szCs w:val="24"/>
+          <w:lang w:val="pt-BR"/>
+        </w:rPr>
+        <w:t>Lucas é um torcedor apaixonado pelo Internacional e quer assistir ao próximo jogo com outros torcedores, mas tem receio de ir a bares ou locais muito movimentados. Ele abre o FuTinder e filtra os resultados para encontrar lugares com um público moderado e que sejam considerados seguros. O aplicativo sugere um restaurante que costuma reunir torcedores do Internacional, mas sem tumulto. Lucas vê que vários torcedores já confirmaram presença e decide participar, pois o ambiente oferece a possibilidade de interagir com outros fãs em um local seguro e sem preocupações com brigas ou confusões.</w:t>
+      </w:r>
+    </w:p>
+    <w:p>
+      <w:pPr>
+        <w:numPr>
+          <w:ilvl w:val="0"/>
+          <w:numId w:val="9"/>
+        </w:numPr>
+        <w:spacing w:line="360" w:lineRule="auto"/>
+        <w:jc w:val="both"/>
+        <w:rPr>
+          <w:rFonts w:ascii="Arial" w:hAnsi="Arial" w:cs="Arial"/>
+          <w:sz w:val="24"/>
+          <w:szCs w:val="24"/>
+          <w:lang w:val="pt-BR"/>
+        </w:rPr>
+      </w:pPr>
+      <w:r>
+        <w:rPr>
+          <w:rFonts w:ascii="Arial" w:hAnsi="Arial" w:cs="Arial"/>
+          <w:b/>
+          <w:bCs/>
+          <w:sz w:val="24"/>
+          <w:szCs w:val="24"/>
+          <w:lang w:val="pt-BR"/>
+        </w:rPr>
+        <w:t>Meta de Lucas</w:t>
+      </w:r>
+      <w:r>
+        <w:rPr>
+          <w:rFonts w:ascii="Arial" w:hAnsi="Arial" w:cs="Arial"/>
+          <w:sz w:val="24"/>
+          <w:szCs w:val="24"/>
+          <w:lang w:val="pt-BR"/>
+        </w:rPr>
+        <w:t>: Encontrar um local seguro e moderadamente movimentado para assistir ao jogo com outros torcedores.</w:t>
+      </w:r>
+    </w:p>
+    <w:p>
+      <w:pPr>
+        <w:numPr>
+          <w:ilvl w:val="0"/>
+          <w:numId w:val="9"/>
+        </w:numPr>
+        <w:spacing w:line="360" w:lineRule="auto"/>
+        <w:jc w:val="both"/>
+        <w:rPr>
+          <w:rFonts w:ascii="Arial" w:hAnsi="Arial" w:cs="Arial"/>
+          <w:sz w:val="24"/>
+          <w:szCs w:val="24"/>
+          <w:lang w:val="pt-BR"/>
+        </w:rPr>
+      </w:pPr>
+      <w:r>
+        <w:rPr>
+          <w:rFonts w:ascii="Arial" w:hAnsi="Arial" w:cs="Arial"/>
+          <w:b/>
+          <w:bCs/>
+          <w:sz w:val="24"/>
+          <w:szCs w:val="24"/>
+          <w:lang w:val="pt-BR"/>
+        </w:rPr>
+        <w:t>Pergunta Respondida</w:t>
+      </w:r>
+      <w:r>
+        <w:rPr>
+          <w:rFonts w:ascii="Arial" w:hAnsi="Arial" w:cs="Arial"/>
+          <w:sz w:val="24"/>
+          <w:szCs w:val="24"/>
+          <w:lang w:val="pt-BR"/>
+        </w:rPr>
+        <w:t>: Como o aplicativo ajuda torcedores entusiastas a encontrarem ambientes que conciliem segurança e interação?</w:t>
+      </w:r>
+    </w:p>
+    <w:p>
+      <w:pPr>
+        <w:spacing w:line="360" w:lineRule="auto"/>
+        <w:jc w:val="both"/>
+        <w:rPr>
+          <w:rFonts w:ascii="Arial" w:hAnsi="Arial" w:cs="Arial"/>
+          <w:b/>
+          <w:bCs/>
+          <w:sz w:val="24"/>
+          <w:szCs w:val="24"/>
+          <w:lang w:val="pt-BR"/>
+        </w:rPr>
+      </w:pPr>
+      <w:r>
+        <w:rPr>
+          <w:rFonts w:ascii="Arial" w:hAnsi="Arial" w:cs="Arial"/>
+          <w:b/>
+          <w:bCs/>
+          <w:sz w:val="24"/>
+          <w:szCs w:val="24"/>
+          <w:lang w:val="pt-BR"/>
+        </w:rPr>
+        <w:t>Cenário 4: Rodrigo (Torcedor Entusiasta que Prefere o Estádio)</w:t>
+      </w:r>
+    </w:p>
+    <w:p>
+      <w:pPr>
+        <w:spacing w:line="360" w:lineRule="auto"/>
+        <w:jc w:val="both"/>
+        <w:rPr>
+          <w:rFonts w:ascii="Arial" w:hAnsi="Arial" w:cs="Arial"/>
+          <w:sz w:val="24"/>
+          <w:szCs w:val="24"/>
+          <w:lang w:val="pt-BR"/>
+        </w:rPr>
+      </w:pPr>
+      <w:r>
+        <w:rPr>
+          <w:rFonts w:ascii="Arial" w:hAnsi="Arial" w:cs="Arial"/>
+          <w:sz w:val="24"/>
+          <w:szCs w:val="24"/>
+          <w:lang w:val="pt-BR"/>
+        </w:rPr>
+        <w:t>Rodrigo está animado para o próximo jogo do Grêmio e quer assistir ao jogo no estádio com outros torcedores. Ele abre o FuTinder para encontrar grupos de torcedores que estão organizando encontros para irem juntos ao estádio. No aplicativo, ele encontra um grupo que planeja se encontrar em um ponto de encontro seguro antes da partida, para irem juntos. Rodrigo confirma sua participação, sentindo-se mais seguro ao ir acompanhado por outros torcedores. O aplicativo também o avisa sobre rotas seguras e áreas a serem evitadas, dando-lhe mais confiança de que a experiência será segura e agradável.</w:t>
+      </w:r>
+    </w:p>
+    <w:p>
+      <w:pPr>
+        <w:numPr>
+          <w:ilvl w:val="0"/>
+          <w:numId w:val="10"/>
+        </w:numPr>
+        <w:spacing w:line="360" w:lineRule="auto"/>
+        <w:jc w:val="both"/>
+        <w:rPr>
+          <w:rFonts w:ascii="Arial" w:hAnsi="Arial" w:cs="Arial"/>
+          <w:sz w:val="24"/>
+          <w:szCs w:val="24"/>
+          <w:lang w:val="pt-BR"/>
+        </w:rPr>
+      </w:pPr>
+      <w:r>
+        <w:rPr>
+          <w:rFonts w:ascii="Arial" w:hAnsi="Arial" w:cs="Arial"/>
+          <w:b/>
+          <w:bCs/>
+          <w:sz w:val="24"/>
+          <w:szCs w:val="24"/>
+          <w:lang w:val="pt-BR"/>
+        </w:rPr>
+        <w:t>Meta de Rodrigo</w:t>
+      </w:r>
+      <w:r>
+        <w:rPr>
+          <w:rFonts w:ascii="Arial" w:hAnsi="Arial" w:cs="Arial"/>
+          <w:sz w:val="24"/>
+          <w:szCs w:val="24"/>
+          <w:lang w:val="pt-BR"/>
+        </w:rPr>
+        <w:t>: Assistir ao jogo no estádio com outros torcedores de forma organizada e segura.</w:t>
+      </w:r>
+    </w:p>
+    <w:p>
+      <w:pPr>
+        <w:numPr>
+          <w:ilvl w:val="0"/>
+          <w:numId w:val="10"/>
+        </w:numPr>
+        <w:spacing w:line="360" w:lineRule="auto"/>
+        <w:jc w:val="both"/>
+        <w:rPr>
+          <w:rFonts w:ascii="Arial" w:hAnsi="Arial" w:cs="Arial"/>
+          <w:sz w:val="24"/>
+          <w:szCs w:val="24"/>
+          <w:lang w:val="pt-BR"/>
+        </w:rPr>
+      </w:pPr>
+      <w:r>
+        <w:rPr>
+          <w:rFonts w:ascii="Arial" w:hAnsi="Arial" w:cs="Arial"/>
+          <w:b/>
+          <w:bCs/>
+          <w:sz w:val="24"/>
+          <w:szCs w:val="24"/>
+          <w:lang w:val="pt-BR"/>
+        </w:rPr>
+        <w:t>Pergunta Respondida</w:t>
+      </w:r>
+      <w:r>
+        <w:rPr>
+          <w:rFonts w:ascii="Arial" w:hAnsi="Arial" w:cs="Arial"/>
+          <w:sz w:val="24"/>
+          <w:szCs w:val="24"/>
+          <w:lang w:val="pt-BR"/>
+        </w:rPr>
+        <w:t>: Como o FuTinder facilita a formação de grupos para ir ao estádio, priorizando a segurança dos usuários?</w:t>
+      </w:r>
+    </w:p>
+    <w:p>
+      <w:pPr>
+        <w:rPr>
+          <w:lang w:val="pt-BR"/>
+        </w:rPr>
+      </w:pPr>
+    </w:p>
+    <w:p>
+      <w:pPr>
+        <w:rPr>
+          <w:lang w:val="pt-BR"/>
+        </w:rPr>
+      </w:pPr>
+    </w:p>
+    <w:p>
+      <w:pPr>
+        <w:rPr>
+          <w:lang w:val="pt-BR"/>
+        </w:rPr>
+      </w:pPr>
+    </w:p>
+    <w:p>
+      <w:pPr>
+        <w:pStyle w:val="Heading1"/>
+        <w:rPr>
+          <w:rFonts w:ascii="Arial" w:hAnsi="Arial" w:cs="Arial"/>
+          <w:color w:val="auto"/>
+        </w:rPr>
+      </w:pPr>
+      <w:bookmarkStart w:id="10" w:name="_Toc176888443"/>
+      <w:r>
+        <w:rPr>
+          <w:rFonts w:ascii="Arial" w:hAnsi="Arial" w:cs="Arial"/>
+          <w:color w:val="auto"/>
+        </w:rPr>
+        <w:t xml:space="preserve">4. </w:t>
+      </w:r>
+      <w:r>
+        <w:rPr>
+          <w:rFonts w:ascii="Arial" w:hAnsi="Arial" w:cs="Arial"/>
+          <w:color w:val="auto"/>
+        </w:rPr>
         <w:t>Story Map</w:t>
       </w:r>
-      <w:bookmarkEnd w:id="11"/>
+      <w:bookmarkEnd w:id="10"/>
     </w:p>
     <w:p>
       <w:pPr>
@@ -3056,7 +3879,7 @@
           <w:lang w:val="pt-BR"/>
         </w:rPr>
       </w:pPr>
-      <w:bookmarkStart w:id="12" w:name="_Toc176888444"/>
+      <w:bookmarkStart w:id="11" w:name="_Toc176888444"/>
       <w:r>
         <w:rPr>
           <w:rFonts w:ascii="Arial" w:hAnsi="Arial" w:cs="Arial"/>
@@ -3065,7 +3888,7 @@
         </w:rPr>
         <w:t>Conclusão</w:t>
       </w:r>
-      <w:bookmarkEnd w:id="12"/>
+      <w:bookmarkEnd w:id="11"/>
     </w:p>
     <w:p>
       <w:pPr>
@@ -3187,6 +4010,304 @@
     </w:lvl>
   </w:abstractNum>
   <w:abstractNum w:abstractNumId="1" w15:restartNumberingAfterBreak="0">
+    <w:nsid w:val="0C3E6675"/>
+    <w:multiLevelType w:val="multilevel"/>
+    <w:tmpl w:val="E5DE2E0E"/>
+    <w:lvl w:ilvl="0">
+      <w:start w:val="1"/>
+      <w:numFmt w:val="bullet"/>
+      <w:lvlText w:val=""/>
+      <w:lvlJc w:val="left"/>
+      <w:pPr>
+        <w:tabs>
+          <w:tab w:val="num" w:pos="720"/>
+        </w:tabs>
+        <w:ind w:left="720" w:hanging="360"/>
+      </w:pPr>
+      <w:rPr>
+        <w:rFonts w:ascii="Symbol" w:hAnsi="Symbol" w:hint="default"/>
+        <w:sz w:val="20"/>
+      </w:rPr>
+    </w:lvl>
+    <w:lvl w:ilvl="1" w:tentative="1">
+      <w:start w:val="1"/>
+      <w:numFmt w:val="bullet"/>
+      <w:lvlText w:val="o"/>
+      <w:lvlJc w:val="left"/>
+      <w:pPr>
+        <w:tabs>
+          <w:tab w:val="num" w:pos="1440"/>
+        </w:tabs>
+        <w:ind w:left="1440" w:hanging="360"/>
+      </w:pPr>
+      <w:rPr>
+        <w:rFonts w:ascii="Courier New" w:hAnsi="Courier New" w:hint="default"/>
+        <w:sz w:val="20"/>
+      </w:rPr>
+    </w:lvl>
+    <w:lvl w:ilvl="2" w:tentative="1">
+      <w:start w:val="1"/>
+      <w:numFmt w:val="bullet"/>
+      <w:lvlText w:val=""/>
+      <w:lvlJc w:val="left"/>
+      <w:pPr>
+        <w:tabs>
+          <w:tab w:val="num" w:pos="2160"/>
+        </w:tabs>
+        <w:ind w:left="2160" w:hanging="360"/>
+      </w:pPr>
+      <w:rPr>
+        <w:rFonts w:ascii="Wingdings" w:hAnsi="Wingdings" w:hint="default"/>
+        <w:sz w:val="20"/>
+      </w:rPr>
+    </w:lvl>
+    <w:lvl w:ilvl="3" w:tentative="1">
+      <w:start w:val="1"/>
+      <w:numFmt w:val="bullet"/>
+      <w:lvlText w:val=""/>
+      <w:lvlJc w:val="left"/>
+      <w:pPr>
+        <w:tabs>
+          <w:tab w:val="num" w:pos="2880"/>
+        </w:tabs>
+        <w:ind w:left="2880" w:hanging="360"/>
+      </w:pPr>
+      <w:rPr>
+        <w:rFonts w:ascii="Wingdings" w:hAnsi="Wingdings" w:hint="default"/>
+        <w:sz w:val="20"/>
+      </w:rPr>
+    </w:lvl>
+    <w:lvl w:ilvl="4" w:tentative="1">
+      <w:start w:val="1"/>
+      <w:numFmt w:val="bullet"/>
+      <w:lvlText w:val=""/>
+      <w:lvlJc w:val="left"/>
+      <w:pPr>
+        <w:tabs>
+          <w:tab w:val="num" w:pos="3600"/>
+        </w:tabs>
+        <w:ind w:left="3600" w:hanging="360"/>
+      </w:pPr>
+      <w:rPr>
+        <w:rFonts w:ascii="Wingdings" w:hAnsi="Wingdings" w:hint="default"/>
+        <w:sz w:val="20"/>
+      </w:rPr>
+    </w:lvl>
+    <w:lvl w:ilvl="5" w:tentative="1">
+      <w:start w:val="1"/>
+      <w:numFmt w:val="bullet"/>
+      <w:lvlText w:val=""/>
+      <w:lvlJc w:val="left"/>
+      <w:pPr>
+        <w:tabs>
+          <w:tab w:val="num" w:pos="4320"/>
+        </w:tabs>
+        <w:ind w:left="4320" w:hanging="360"/>
+      </w:pPr>
+      <w:rPr>
+        <w:rFonts w:ascii="Wingdings" w:hAnsi="Wingdings" w:hint="default"/>
+        <w:sz w:val="20"/>
+      </w:rPr>
+    </w:lvl>
+    <w:lvl w:ilvl="6" w:tentative="1">
+      <w:start w:val="1"/>
+      <w:numFmt w:val="bullet"/>
+      <w:lvlText w:val=""/>
+      <w:lvlJc w:val="left"/>
+      <w:pPr>
+        <w:tabs>
+          <w:tab w:val="num" w:pos="5040"/>
+        </w:tabs>
+        <w:ind w:left="5040" w:hanging="360"/>
+      </w:pPr>
+      <w:rPr>
+        <w:rFonts w:ascii="Wingdings" w:hAnsi="Wingdings" w:hint="default"/>
+        <w:sz w:val="20"/>
+      </w:rPr>
+    </w:lvl>
+    <w:lvl w:ilvl="7" w:tentative="1">
+      <w:start w:val="1"/>
+      <w:numFmt w:val="bullet"/>
+      <w:lvlText w:val=""/>
+      <w:lvlJc w:val="left"/>
+      <w:pPr>
+        <w:tabs>
+          <w:tab w:val="num" w:pos="5760"/>
+        </w:tabs>
+        <w:ind w:left="5760" w:hanging="360"/>
+      </w:pPr>
+      <w:rPr>
+        <w:rFonts w:ascii="Wingdings" w:hAnsi="Wingdings" w:hint="default"/>
+        <w:sz w:val="20"/>
+      </w:rPr>
+    </w:lvl>
+    <w:lvl w:ilvl="8" w:tentative="1">
+      <w:start w:val="1"/>
+      <w:numFmt w:val="bullet"/>
+      <w:lvlText w:val=""/>
+      <w:lvlJc w:val="left"/>
+      <w:pPr>
+        <w:tabs>
+          <w:tab w:val="num" w:pos="6480"/>
+        </w:tabs>
+        <w:ind w:left="6480" w:hanging="360"/>
+      </w:pPr>
+      <w:rPr>
+        <w:rFonts w:ascii="Wingdings" w:hAnsi="Wingdings" w:hint="default"/>
+        <w:sz w:val="20"/>
+      </w:rPr>
+    </w:lvl>
+  </w:abstractNum>
+  <w:abstractNum w:abstractNumId="2" w15:restartNumberingAfterBreak="0">
+    <w:nsid w:val="11564763"/>
+    <w:multiLevelType w:val="multilevel"/>
+    <w:tmpl w:val="ED902F06"/>
+    <w:lvl w:ilvl="0">
+      <w:start w:val="1"/>
+      <w:numFmt w:val="bullet"/>
+      <w:lvlText w:val=""/>
+      <w:lvlJc w:val="left"/>
+      <w:pPr>
+        <w:tabs>
+          <w:tab w:val="num" w:pos="720"/>
+        </w:tabs>
+        <w:ind w:left="720" w:hanging="360"/>
+      </w:pPr>
+      <w:rPr>
+        <w:rFonts w:ascii="Symbol" w:hAnsi="Symbol" w:hint="default"/>
+        <w:sz w:val="20"/>
+      </w:rPr>
+    </w:lvl>
+    <w:lvl w:ilvl="1" w:tentative="1">
+      <w:start w:val="1"/>
+      <w:numFmt w:val="bullet"/>
+      <w:lvlText w:val="o"/>
+      <w:lvlJc w:val="left"/>
+      <w:pPr>
+        <w:tabs>
+          <w:tab w:val="num" w:pos="1440"/>
+        </w:tabs>
+        <w:ind w:left="1440" w:hanging="360"/>
+      </w:pPr>
+      <w:rPr>
+        <w:rFonts w:ascii="Courier New" w:hAnsi="Courier New" w:hint="default"/>
+        <w:sz w:val="20"/>
+      </w:rPr>
+    </w:lvl>
+    <w:lvl w:ilvl="2" w:tentative="1">
+      <w:start w:val="1"/>
+      <w:numFmt w:val="bullet"/>
+      <w:lvlText w:val=""/>
+      <w:lvlJc w:val="left"/>
+      <w:pPr>
+        <w:tabs>
+          <w:tab w:val="num" w:pos="2160"/>
+        </w:tabs>
+        <w:ind w:left="2160" w:hanging="360"/>
+      </w:pPr>
+      <w:rPr>
+        <w:rFonts w:ascii="Wingdings" w:hAnsi="Wingdings" w:hint="default"/>
+        <w:sz w:val="20"/>
+      </w:rPr>
+    </w:lvl>
+    <w:lvl w:ilvl="3" w:tentative="1">
+      <w:start w:val="1"/>
+      <w:numFmt w:val="bullet"/>
+      <w:lvlText w:val=""/>
+      <w:lvlJc w:val="left"/>
+      <w:pPr>
+        <w:tabs>
+          <w:tab w:val="num" w:pos="2880"/>
+        </w:tabs>
+        <w:ind w:left="2880" w:hanging="360"/>
+      </w:pPr>
+      <w:rPr>
+        <w:rFonts w:ascii="Wingdings" w:hAnsi="Wingdings" w:hint="default"/>
+        <w:sz w:val="20"/>
+      </w:rPr>
+    </w:lvl>
+    <w:lvl w:ilvl="4" w:tentative="1">
+      <w:start w:val="1"/>
+      <w:numFmt w:val="bullet"/>
+      <w:lvlText w:val=""/>
+      <w:lvlJc w:val="left"/>
+      <w:pPr>
+        <w:tabs>
+          <w:tab w:val="num" w:pos="3600"/>
+        </w:tabs>
+        <w:ind w:left="3600" w:hanging="360"/>
+      </w:pPr>
+      <w:rPr>
+        <w:rFonts w:ascii="Wingdings" w:hAnsi="Wingdings" w:hint="default"/>
+        <w:sz w:val="20"/>
+      </w:rPr>
+    </w:lvl>
+    <w:lvl w:ilvl="5" w:tentative="1">
+      <w:start w:val="1"/>
+      <w:numFmt w:val="bullet"/>
+      <w:lvlText w:val=""/>
+      <w:lvlJc w:val="left"/>
+      <w:pPr>
+        <w:tabs>
+          <w:tab w:val="num" w:pos="4320"/>
+        </w:tabs>
+        <w:ind w:left="4320" w:hanging="360"/>
+      </w:pPr>
+      <w:rPr>
+        <w:rFonts w:ascii="Wingdings" w:hAnsi="Wingdings" w:hint="default"/>
+        <w:sz w:val="20"/>
+      </w:rPr>
+    </w:lvl>
+    <w:lvl w:ilvl="6" w:tentative="1">
+      <w:start w:val="1"/>
+      <w:numFmt w:val="bullet"/>
+      <w:lvlText w:val=""/>
+      <w:lvlJc w:val="left"/>
+      <w:pPr>
+        <w:tabs>
+          <w:tab w:val="num" w:pos="5040"/>
+        </w:tabs>
+        <w:ind w:left="5040" w:hanging="360"/>
+      </w:pPr>
+      <w:rPr>
+        <w:rFonts w:ascii="Wingdings" w:hAnsi="Wingdings" w:hint="default"/>
+        <w:sz w:val="20"/>
+      </w:rPr>
+    </w:lvl>
+    <w:lvl w:ilvl="7" w:tentative="1">
+      <w:start w:val="1"/>
+      <w:numFmt w:val="bullet"/>
+      <w:lvlText w:val=""/>
+      <w:lvlJc w:val="left"/>
+      <w:pPr>
+        <w:tabs>
+          <w:tab w:val="num" w:pos="5760"/>
+        </w:tabs>
+        <w:ind w:left="5760" w:hanging="360"/>
+      </w:pPr>
+      <w:rPr>
+        <w:rFonts w:ascii="Wingdings" w:hAnsi="Wingdings" w:hint="default"/>
+        <w:sz w:val="20"/>
+      </w:rPr>
+    </w:lvl>
+    <w:lvl w:ilvl="8" w:tentative="1">
+      <w:start w:val="1"/>
+      <w:numFmt w:val="bullet"/>
+      <w:lvlText w:val=""/>
+      <w:lvlJc w:val="left"/>
+      <w:pPr>
+        <w:tabs>
+          <w:tab w:val="num" w:pos="6480"/>
+        </w:tabs>
+        <w:ind w:left="6480" w:hanging="360"/>
+      </w:pPr>
+      <w:rPr>
+        <w:rFonts w:ascii="Wingdings" w:hAnsi="Wingdings" w:hint="default"/>
+        <w:sz w:val="20"/>
+      </w:rPr>
+    </w:lvl>
+  </w:abstractNum>
+  <w:abstractNum w:abstractNumId="3" w15:restartNumberingAfterBreak="0">
     <w:nsid w:val="26A94FCE"/>
     <w:multiLevelType w:val="multilevel"/>
     <w:tmpl w:val="9F588086"/>
@@ -3299,7 +4420,7 @@
       </w:pPr>
     </w:lvl>
   </w:abstractNum>
-  <w:abstractNum w:abstractNumId="2" w15:restartNumberingAfterBreak="0">
+  <w:abstractNum w:abstractNumId="4" w15:restartNumberingAfterBreak="0">
     <w:nsid w:val="3CBA7079"/>
     <w:multiLevelType w:val="hybridMultilevel"/>
     <w:tmpl w:val="55587034"/>
@@ -3388,7 +4509,7 @@
       </w:pPr>
     </w:lvl>
   </w:abstractNum>
-  <w:abstractNum w:abstractNumId="3" w15:restartNumberingAfterBreak="0">
+  <w:abstractNum w:abstractNumId="5" w15:restartNumberingAfterBreak="0">
     <w:nsid w:val="52294026"/>
     <w:multiLevelType w:val="multilevel"/>
     <w:tmpl w:val="FE8851BA"/>
@@ -3533,10 +4654,421 @@
       </w:rPr>
     </w:lvl>
   </w:abstractNum>
-  <w:abstractNum w:abstractNumId="4" w15:restartNumberingAfterBreak="0">
+  <w:abstractNum w:abstractNumId="6" w15:restartNumberingAfterBreak="0">
+    <w:nsid w:val="54E21C05"/>
+    <w:multiLevelType w:val="multilevel"/>
+    <w:tmpl w:val="50F642F6"/>
+    <w:lvl w:ilvl="0">
+      <w:start w:val="1"/>
+      <w:numFmt w:val="bullet"/>
+      <w:lvlText w:val=""/>
+      <w:lvlJc w:val="left"/>
+      <w:pPr>
+        <w:tabs>
+          <w:tab w:val="num" w:pos="720"/>
+        </w:tabs>
+        <w:ind w:left="720" w:hanging="360"/>
+      </w:pPr>
+      <w:rPr>
+        <w:rFonts w:ascii="Symbol" w:hAnsi="Symbol" w:hint="default"/>
+        <w:sz w:val="20"/>
+      </w:rPr>
+    </w:lvl>
+    <w:lvl w:ilvl="1" w:tentative="1">
+      <w:start w:val="1"/>
+      <w:numFmt w:val="bullet"/>
+      <w:lvlText w:val="o"/>
+      <w:lvlJc w:val="left"/>
+      <w:pPr>
+        <w:tabs>
+          <w:tab w:val="num" w:pos="1440"/>
+        </w:tabs>
+        <w:ind w:left="1440" w:hanging="360"/>
+      </w:pPr>
+      <w:rPr>
+        <w:rFonts w:ascii="Courier New" w:hAnsi="Courier New" w:hint="default"/>
+        <w:sz w:val="20"/>
+      </w:rPr>
+    </w:lvl>
+    <w:lvl w:ilvl="2" w:tentative="1">
+      <w:start w:val="1"/>
+      <w:numFmt w:val="bullet"/>
+      <w:lvlText w:val=""/>
+      <w:lvlJc w:val="left"/>
+      <w:pPr>
+        <w:tabs>
+          <w:tab w:val="num" w:pos="2160"/>
+        </w:tabs>
+        <w:ind w:left="2160" w:hanging="360"/>
+      </w:pPr>
+      <w:rPr>
+        <w:rFonts w:ascii="Wingdings" w:hAnsi="Wingdings" w:hint="default"/>
+        <w:sz w:val="20"/>
+      </w:rPr>
+    </w:lvl>
+    <w:lvl w:ilvl="3" w:tentative="1">
+      <w:start w:val="1"/>
+      <w:numFmt w:val="bullet"/>
+      <w:lvlText w:val=""/>
+      <w:lvlJc w:val="left"/>
+      <w:pPr>
+        <w:tabs>
+          <w:tab w:val="num" w:pos="2880"/>
+        </w:tabs>
+        <w:ind w:left="2880" w:hanging="360"/>
+      </w:pPr>
+      <w:rPr>
+        <w:rFonts w:ascii="Wingdings" w:hAnsi="Wingdings" w:hint="default"/>
+        <w:sz w:val="20"/>
+      </w:rPr>
+    </w:lvl>
+    <w:lvl w:ilvl="4" w:tentative="1">
+      <w:start w:val="1"/>
+      <w:numFmt w:val="bullet"/>
+      <w:lvlText w:val=""/>
+      <w:lvlJc w:val="left"/>
+      <w:pPr>
+        <w:tabs>
+          <w:tab w:val="num" w:pos="3600"/>
+        </w:tabs>
+        <w:ind w:left="3600" w:hanging="360"/>
+      </w:pPr>
+      <w:rPr>
+        <w:rFonts w:ascii="Wingdings" w:hAnsi="Wingdings" w:hint="default"/>
+        <w:sz w:val="20"/>
+      </w:rPr>
+    </w:lvl>
+    <w:lvl w:ilvl="5" w:tentative="1">
+      <w:start w:val="1"/>
+      <w:numFmt w:val="bullet"/>
+      <w:lvlText w:val=""/>
+      <w:lvlJc w:val="left"/>
+      <w:pPr>
+        <w:tabs>
+          <w:tab w:val="num" w:pos="4320"/>
+        </w:tabs>
+        <w:ind w:left="4320" w:hanging="360"/>
+      </w:pPr>
+      <w:rPr>
+        <w:rFonts w:ascii="Wingdings" w:hAnsi="Wingdings" w:hint="default"/>
+        <w:sz w:val="20"/>
+      </w:rPr>
+    </w:lvl>
+    <w:lvl w:ilvl="6" w:tentative="1">
+      <w:start w:val="1"/>
+      <w:numFmt w:val="bullet"/>
+      <w:lvlText w:val=""/>
+      <w:lvlJc w:val="left"/>
+      <w:pPr>
+        <w:tabs>
+          <w:tab w:val="num" w:pos="5040"/>
+        </w:tabs>
+        <w:ind w:left="5040" w:hanging="360"/>
+      </w:pPr>
+      <w:rPr>
+        <w:rFonts w:ascii="Wingdings" w:hAnsi="Wingdings" w:hint="default"/>
+        <w:sz w:val="20"/>
+      </w:rPr>
+    </w:lvl>
+    <w:lvl w:ilvl="7" w:tentative="1">
+      <w:start w:val="1"/>
+      <w:numFmt w:val="bullet"/>
+      <w:lvlText w:val=""/>
+      <w:lvlJc w:val="left"/>
+      <w:pPr>
+        <w:tabs>
+          <w:tab w:val="num" w:pos="5760"/>
+        </w:tabs>
+        <w:ind w:left="5760" w:hanging="360"/>
+      </w:pPr>
+      <w:rPr>
+        <w:rFonts w:ascii="Wingdings" w:hAnsi="Wingdings" w:hint="default"/>
+        <w:sz w:val="20"/>
+      </w:rPr>
+    </w:lvl>
+    <w:lvl w:ilvl="8" w:tentative="1">
+      <w:start w:val="1"/>
+      <w:numFmt w:val="bullet"/>
+      <w:lvlText w:val=""/>
+      <w:lvlJc w:val="left"/>
+      <w:pPr>
+        <w:tabs>
+          <w:tab w:val="num" w:pos="6480"/>
+        </w:tabs>
+        <w:ind w:left="6480" w:hanging="360"/>
+      </w:pPr>
+      <w:rPr>
+        <w:rFonts w:ascii="Wingdings" w:hAnsi="Wingdings" w:hint="default"/>
+        <w:sz w:val="20"/>
+      </w:rPr>
+    </w:lvl>
+  </w:abstractNum>
+  <w:abstractNum w:abstractNumId="7" w15:restartNumberingAfterBreak="0">
+    <w:nsid w:val="55933270"/>
+    <w:multiLevelType w:val="multilevel"/>
+    <w:tmpl w:val="79E4BCE6"/>
+    <w:lvl w:ilvl="0">
+      <w:start w:val="1"/>
+      <w:numFmt w:val="decimal"/>
+      <w:lvlText w:val="%1."/>
+      <w:lvlJc w:val="left"/>
+      <w:pPr>
+        <w:tabs>
+          <w:tab w:val="num" w:pos="720"/>
+        </w:tabs>
+        <w:ind w:left="720" w:hanging="360"/>
+      </w:pPr>
+    </w:lvl>
+    <w:lvl w:ilvl="1" w:tentative="1">
+      <w:start w:val="1"/>
+      <w:numFmt w:val="decimal"/>
+      <w:lvlText w:val="%2."/>
+      <w:lvlJc w:val="left"/>
+      <w:pPr>
+        <w:tabs>
+          <w:tab w:val="num" w:pos="1440"/>
+        </w:tabs>
+        <w:ind w:left="1440" w:hanging="360"/>
+      </w:pPr>
+    </w:lvl>
+    <w:lvl w:ilvl="2" w:tentative="1">
+      <w:start w:val="1"/>
+      <w:numFmt w:val="decimal"/>
+      <w:lvlText w:val="%3."/>
+      <w:lvlJc w:val="left"/>
+      <w:pPr>
+        <w:tabs>
+          <w:tab w:val="num" w:pos="2160"/>
+        </w:tabs>
+        <w:ind w:left="2160" w:hanging="360"/>
+      </w:pPr>
+    </w:lvl>
+    <w:lvl w:ilvl="3" w:tentative="1">
+      <w:start w:val="1"/>
+      <w:numFmt w:val="decimal"/>
+      <w:lvlText w:val="%4."/>
+      <w:lvlJc w:val="left"/>
+      <w:pPr>
+        <w:tabs>
+          <w:tab w:val="num" w:pos="2880"/>
+        </w:tabs>
+        <w:ind w:left="2880" w:hanging="360"/>
+      </w:pPr>
+    </w:lvl>
+    <w:lvl w:ilvl="4" w:tentative="1">
+      <w:start w:val="1"/>
+      <w:numFmt w:val="decimal"/>
+      <w:lvlText w:val="%5."/>
+      <w:lvlJc w:val="left"/>
+      <w:pPr>
+        <w:tabs>
+          <w:tab w:val="num" w:pos="3600"/>
+        </w:tabs>
+        <w:ind w:left="3600" w:hanging="360"/>
+      </w:pPr>
+    </w:lvl>
+    <w:lvl w:ilvl="5" w:tentative="1">
+      <w:start w:val="1"/>
+      <w:numFmt w:val="decimal"/>
+      <w:lvlText w:val="%6."/>
+      <w:lvlJc w:val="left"/>
+      <w:pPr>
+        <w:tabs>
+          <w:tab w:val="num" w:pos="4320"/>
+        </w:tabs>
+        <w:ind w:left="4320" w:hanging="360"/>
+      </w:pPr>
+    </w:lvl>
+    <w:lvl w:ilvl="6" w:tentative="1">
+      <w:start w:val="1"/>
+      <w:numFmt w:val="decimal"/>
+      <w:lvlText w:val="%7."/>
+      <w:lvlJc w:val="left"/>
+      <w:pPr>
+        <w:tabs>
+          <w:tab w:val="num" w:pos="5040"/>
+        </w:tabs>
+        <w:ind w:left="5040" w:hanging="360"/>
+      </w:pPr>
+    </w:lvl>
+    <w:lvl w:ilvl="7" w:tentative="1">
+      <w:start w:val="1"/>
+      <w:numFmt w:val="decimal"/>
+      <w:lvlText w:val="%8."/>
+      <w:lvlJc w:val="left"/>
+      <w:pPr>
+        <w:tabs>
+          <w:tab w:val="num" w:pos="5760"/>
+        </w:tabs>
+        <w:ind w:left="5760" w:hanging="360"/>
+      </w:pPr>
+    </w:lvl>
+    <w:lvl w:ilvl="8" w:tentative="1">
+      <w:start w:val="1"/>
+      <w:numFmt w:val="decimal"/>
+      <w:lvlText w:val="%9."/>
+      <w:lvlJc w:val="left"/>
+      <w:pPr>
+        <w:tabs>
+          <w:tab w:val="num" w:pos="6480"/>
+        </w:tabs>
+        <w:ind w:left="6480" w:hanging="360"/>
+      </w:pPr>
+    </w:lvl>
+  </w:abstractNum>
+  <w:abstractNum w:abstractNumId="8" w15:restartNumberingAfterBreak="0">
+    <w:nsid w:val="605566C0"/>
+    <w:multiLevelType w:val="multilevel"/>
+    <w:tmpl w:val="24321E2E"/>
+    <w:lvl w:ilvl="0">
+      <w:start w:val="1"/>
+      <w:numFmt w:val="bullet"/>
+      <w:lvlText w:val=""/>
+      <w:lvlJc w:val="left"/>
+      <w:pPr>
+        <w:tabs>
+          <w:tab w:val="num" w:pos="720"/>
+        </w:tabs>
+        <w:ind w:left="720" w:hanging="360"/>
+      </w:pPr>
+      <w:rPr>
+        <w:rFonts w:ascii="Symbol" w:hAnsi="Symbol" w:hint="default"/>
+        <w:sz w:val="20"/>
+      </w:rPr>
+    </w:lvl>
+    <w:lvl w:ilvl="1" w:tentative="1">
+      <w:start w:val="1"/>
+      <w:numFmt w:val="bullet"/>
+      <w:lvlText w:val="o"/>
+      <w:lvlJc w:val="left"/>
+      <w:pPr>
+        <w:tabs>
+          <w:tab w:val="num" w:pos="1440"/>
+        </w:tabs>
+        <w:ind w:left="1440" w:hanging="360"/>
+      </w:pPr>
+      <w:rPr>
+        <w:rFonts w:ascii="Courier New" w:hAnsi="Courier New" w:hint="default"/>
+        <w:sz w:val="20"/>
+      </w:rPr>
+    </w:lvl>
+    <w:lvl w:ilvl="2" w:tentative="1">
+      <w:start w:val="1"/>
+      <w:numFmt w:val="bullet"/>
+      <w:lvlText w:val=""/>
+      <w:lvlJc w:val="left"/>
+      <w:pPr>
+        <w:tabs>
+          <w:tab w:val="num" w:pos="2160"/>
+        </w:tabs>
+        <w:ind w:left="2160" w:hanging="360"/>
+      </w:pPr>
+      <w:rPr>
+        <w:rFonts w:ascii="Wingdings" w:hAnsi="Wingdings" w:hint="default"/>
+        <w:sz w:val="20"/>
+      </w:rPr>
+    </w:lvl>
+    <w:lvl w:ilvl="3" w:tentative="1">
+      <w:start w:val="1"/>
+      <w:numFmt w:val="bullet"/>
+      <w:lvlText w:val=""/>
+      <w:lvlJc w:val="left"/>
+      <w:pPr>
+        <w:tabs>
+          <w:tab w:val="num" w:pos="2880"/>
+        </w:tabs>
+        <w:ind w:left="2880" w:hanging="360"/>
+      </w:pPr>
+      <w:rPr>
+        <w:rFonts w:ascii="Wingdings" w:hAnsi="Wingdings" w:hint="default"/>
+        <w:sz w:val="20"/>
+      </w:rPr>
+    </w:lvl>
+    <w:lvl w:ilvl="4" w:tentative="1">
+      <w:start w:val="1"/>
+      <w:numFmt w:val="bullet"/>
+      <w:lvlText w:val=""/>
+      <w:lvlJc w:val="left"/>
+      <w:pPr>
+        <w:tabs>
+          <w:tab w:val="num" w:pos="3600"/>
+        </w:tabs>
+        <w:ind w:left="3600" w:hanging="360"/>
+      </w:pPr>
+      <w:rPr>
+        <w:rFonts w:ascii="Wingdings" w:hAnsi="Wingdings" w:hint="default"/>
+        <w:sz w:val="20"/>
+      </w:rPr>
+    </w:lvl>
+    <w:lvl w:ilvl="5" w:tentative="1">
+      <w:start w:val="1"/>
+      <w:numFmt w:val="bullet"/>
+      <w:lvlText w:val=""/>
+      <w:lvlJc w:val="left"/>
+      <w:pPr>
+        <w:tabs>
+          <w:tab w:val="num" w:pos="4320"/>
+        </w:tabs>
+        <w:ind w:left="4320" w:hanging="360"/>
+      </w:pPr>
+      <w:rPr>
+        <w:rFonts w:ascii="Wingdings" w:hAnsi="Wingdings" w:hint="default"/>
+        <w:sz w:val="20"/>
+      </w:rPr>
+    </w:lvl>
+    <w:lvl w:ilvl="6" w:tentative="1">
+      <w:start w:val="1"/>
+      <w:numFmt w:val="bullet"/>
+      <w:lvlText w:val=""/>
+      <w:lvlJc w:val="left"/>
+      <w:pPr>
+        <w:tabs>
+          <w:tab w:val="num" w:pos="5040"/>
+        </w:tabs>
+        <w:ind w:left="5040" w:hanging="360"/>
+      </w:pPr>
+      <w:rPr>
+        <w:rFonts w:ascii="Wingdings" w:hAnsi="Wingdings" w:hint="default"/>
+        <w:sz w:val="20"/>
+      </w:rPr>
+    </w:lvl>
+    <w:lvl w:ilvl="7" w:tentative="1">
+      <w:start w:val="1"/>
+      <w:numFmt w:val="bullet"/>
+      <w:lvlText w:val=""/>
+      <w:lvlJc w:val="left"/>
+      <w:pPr>
+        <w:tabs>
+          <w:tab w:val="num" w:pos="5760"/>
+        </w:tabs>
+        <w:ind w:left="5760" w:hanging="360"/>
+      </w:pPr>
+      <w:rPr>
+        <w:rFonts w:ascii="Wingdings" w:hAnsi="Wingdings" w:hint="default"/>
+        <w:sz w:val="20"/>
+      </w:rPr>
+    </w:lvl>
+    <w:lvl w:ilvl="8" w:tentative="1">
+      <w:start w:val="1"/>
+      <w:numFmt w:val="bullet"/>
+      <w:lvlText w:val=""/>
+      <w:lvlJc w:val="left"/>
+      <w:pPr>
+        <w:tabs>
+          <w:tab w:val="num" w:pos="6480"/>
+        </w:tabs>
+        <w:ind w:left="6480" w:hanging="360"/>
+      </w:pPr>
+      <w:rPr>
+        <w:rFonts w:ascii="Wingdings" w:hAnsi="Wingdings" w:hint="default"/>
+        <w:sz w:val="20"/>
+      </w:rPr>
+    </w:lvl>
+  </w:abstractNum>
+  <w:abstractNum w:abstractNumId="9" w15:restartNumberingAfterBreak="0">
     <w:nsid w:val="70CB716C"/>
     <w:multiLevelType w:val="multilevel"/>
-    <w:tmpl w:val="45D468B2"/>
+    <w:tmpl w:val="6128C590"/>
     <w:lvl w:ilvl="0">
       <w:start w:val="1"/>
       <w:numFmt w:val="decimal"/>
@@ -3656,19 +5188,34 @@
     </w:lvl>
   </w:abstractNum>
   <w:num w:numId="1" w16cid:durableId="434524505">
-    <w:abstractNumId w:val="4"/>
+    <w:abstractNumId w:val="9"/>
   </w:num>
   <w:num w:numId="2" w16cid:durableId="137453531">
-    <w:abstractNumId w:val="1"/>
+    <w:abstractNumId w:val="3"/>
   </w:num>
   <w:num w:numId="3" w16cid:durableId="366027570">
-    <w:abstractNumId w:val="3"/>
+    <w:abstractNumId w:val="5"/>
   </w:num>
   <w:num w:numId="4" w16cid:durableId="1410807475">
-    <w:abstractNumId w:val="2"/>
+    <w:abstractNumId w:val="4"/>
   </w:num>
   <w:num w:numId="5" w16cid:durableId="858737515">
     <w:abstractNumId w:val="0"/>
+  </w:num>
+  <w:num w:numId="6" w16cid:durableId="521549474">
+    <w:abstractNumId w:val="7"/>
+  </w:num>
+  <w:num w:numId="7" w16cid:durableId="492650562">
+    <w:abstractNumId w:val="1"/>
+  </w:num>
+  <w:num w:numId="8" w16cid:durableId="384256110">
+    <w:abstractNumId w:val="8"/>
+  </w:num>
+  <w:num w:numId="9" w16cid:durableId="733747608">
+    <w:abstractNumId w:val="6"/>
+  </w:num>
+  <w:num w:numId="10" w16cid:durableId="743140436">
+    <w:abstractNumId w:val="2"/>
   </w:num>
 </w:numbering>
 </file>

</xml_diff>

<commit_message>
add: inicio story map trabalho 1
</commit_message>
<xml_diff>
--- a/Trabalho1/Entrega2/T1.2_UX_CarolinaFerreira_FelipeFreitas_LucaMandelli_MateusCacabuena.docx
+++ b/Trabalho1/Entrega2/T1.2_UX_CarolinaFerreira_FelipeFreitas_LucaMandelli_MateusCacabuena.docx
@@ -4241,21 +4241,8 @@
     </w:p>
     <w:p>
       <w:pPr>
-        <w:rPr>
-          <w:lang w:val="pt-BR"/>
-        </w:rPr>
-      </w:pPr>
-    </w:p>
-    <w:p>
-      <w:pPr>
-        <w:rPr>
-          <w:lang w:val="pt-BR"/>
-        </w:rPr>
-      </w:pPr>
-    </w:p>
-    <w:p>
-      <w:pPr>
         <w:pStyle w:val="Heading1"/>
+        <w:jc w:val="center"/>
         <w:rPr>
           <w:rFonts w:ascii="Arial" w:hAnsi="Arial" w:cs="Arial"/>
           <w:color w:val="auto"/>
@@ -4267,6 +4254,7 @@
           <w:rFonts w:ascii="Arial" w:hAnsi="Arial" w:cs="Arial"/>
           <w:color w:val="auto"/>
         </w:rPr>
+        <w:lastRenderedPageBreak/>
         <w:t xml:space="preserve">4. </w:t>
       </w:r>
       <w:r>
@@ -4277,6 +4265,75 @@
         <w:t>Story Map</w:t>
       </w:r>
       <w:bookmarkEnd w:id="10"/>
+    </w:p>
+    <w:p/>
+    <w:p>
+      <w:pPr>
+        <w:ind w:firstLine="720"/>
+        <w:jc w:val="both"/>
+        <w:rPr>
+          <w:rFonts w:ascii="Arial" w:hAnsi="Arial" w:cs="Arial"/>
+          <w:sz w:val="24"/>
+          <w:szCs w:val="24"/>
+          <w:lang w:val="pt-BR"/>
+        </w:rPr>
+      </w:pPr>
+      <w:r>
+        <w:rPr>
+          <w:rFonts w:ascii="Arial" w:hAnsi="Arial" w:cs="Arial"/>
+          <w:sz w:val="24"/>
+          <w:szCs w:val="24"/>
+          <w:lang w:val="pt-BR"/>
+        </w:rPr>
+        <w:t>O</w:t>
+      </w:r>
+      <w:r>
+        <w:rPr>
+          <w:rFonts w:ascii="Arial" w:hAnsi="Arial" w:cs="Arial"/>
+          <w:sz w:val="24"/>
+          <w:szCs w:val="24"/>
+          <w:lang w:val="pt-BR"/>
+        </w:rPr>
+        <w:t xml:space="preserve"> </w:t>
+      </w:r>
+      <w:r>
+        <w:rPr>
+          <w:rFonts w:ascii="Arial" w:hAnsi="Arial" w:cs="Arial"/>
+          <w:i/>
+          <w:iCs/>
+          <w:sz w:val="24"/>
+          <w:szCs w:val="24"/>
+          <w:lang w:val="pt-BR"/>
+        </w:rPr>
+        <w:t>Story Map</w:t>
+      </w:r>
+      <w:r>
+        <w:rPr>
+          <w:rFonts w:ascii="Arial" w:hAnsi="Arial" w:cs="Arial"/>
+          <w:sz w:val="24"/>
+          <w:szCs w:val="24"/>
+          <w:lang w:val="pt-BR"/>
+        </w:rPr>
+        <w:t xml:space="preserve"> </w:t>
+      </w:r>
+      <w:r>
+        <w:rPr>
+          <w:rFonts w:ascii="Arial" w:hAnsi="Arial" w:cs="Arial"/>
+          <w:sz w:val="24"/>
+          <w:szCs w:val="24"/>
+          <w:lang w:val="pt-BR"/>
+        </w:rPr>
+        <w:t xml:space="preserve">a seguir </w:t>
+      </w:r>
+      <w:r>
+        <w:rPr>
+          <w:rFonts w:ascii="Arial" w:hAnsi="Arial" w:cs="Arial"/>
+          <w:sz w:val="24"/>
+          <w:szCs w:val="24"/>
+          <w:lang w:val="pt-BR"/>
+        </w:rPr>
+        <w:t>organiza as funcionalidades do FuTinder de acordo com as necessidades dos diferentes tipos de torcedores (ocasional, regular, entusiasta), oferecendo uma solução que combina segurança, conexão social e flexibilidade para os usuários encontrarem o local ideal para assistir aos jogos.</w:t>
+      </w:r>
     </w:p>
     <w:p>
       <w:pPr>
@@ -4355,7 +4412,7 @@
       <w:lvlText w:val="%1."/>
       <w:lvlJc w:val="left"/>
       <w:pPr>
-        <w:ind w:left="720" w:hanging="360"/>
+        <w:ind w:left="3960" w:hanging="360"/>
       </w:pPr>
     </w:lvl>
     <w:lvl w:ilvl="1" w:tplc="04090019" w:tentative="1">
@@ -4364,7 +4421,7 @@
       <w:lvlText w:val="%2."/>
       <w:lvlJc w:val="left"/>
       <w:pPr>
-        <w:ind w:left="1440" w:hanging="360"/>
+        <w:ind w:left="4680" w:hanging="360"/>
       </w:pPr>
     </w:lvl>
     <w:lvl w:ilvl="2" w:tplc="0409001B" w:tentative="1">
@@ -4373,7 +4430,7 @@
       <w:lvlText w:val="%3."/>
       <w:lvlJc w:val="right"/>
       <w:pPr>
-        <w:ind w:left="2160" w:hanging="180"/>
+        <w:ind w:left="5400" w:hanging="180"/>
       </w:pPr>
     </w:lvl>
     <w:lvl w:ilvl="3" w:tplc="0409000F" w:tentative="1">
@@ -4382,7 +4439,7 @@
       <w:lvlText w:val="%4."/>
       <w:lvlJc w:val="left"/>
       <w:pPr>
-        <w:ind w:left="2880" w:hanging="360"/>
+        <w:ind w:left="6120" w:hanging="360"/>
       </w:pPr>
     </w:lvl>
     <w:lvl w:ilvl="4" w:tplc="04090019" w:tentative="1">
@@ -4391,7 +4448,7 @@
       <w:lvlText w:val="%5."/>
       <w:lvlJc w:val="left"/>
       <w:pPr>
-        <w:ind w:left="3600" w:hanging="360"/>
+        <w:ind w:left="6840" w:hanging="360"/>
       </w:pPr>
     </w:lvl>
     <w:lvl w:ilvl="5" w:tplc="0409001B" w:tentative="1">
@@ -4400,7 +4457,7 @@
       <w:lvlText w:val="%6."/>
       <w:lvlJc w:val="right"/>
       <w:pPr>
-        <w:ind w:left="4320" w:hanging="180"/>
+        <w:ind w:left="7560" w:hanging="180"/>
       </w:pPr>
     </w:lvl>
     <w:lvl w:ilvl="6" w:tplc="0409000F" w:tentative="1">
@@ -4409,7 +4466,7 @@
       <w:lvlText w:val="%7."/>
       <w:lvlJc w:val="left"/>
       <w:pPr>
-        <w:ind w:left="5040" w:hanging="360"/>
+        <w:ind w:left="8280" w:hanging="360"/>
       </w:pPr>
     </w:lvl>
     <w:lvl w:ilvl="7" w:tplc="04090019" w:tentative="1">
@@ -4418,7 +4475,7 @@
       <w:lvlText w:val="%8."/>
       <w:lvlJc w:val="left"/>
       <w:pPr>
-        <w:ind w:left="5760" w:hanging="360"/>
+        <w:ind w:left="9000" w:hanging="360"/>
       </w:pPr>
     </w:lvl>
     <w:lvl w:ilvl="8" w:tplc="0409001B" w:tentative="1">
@@ -4427,7 +4484,7 @@
       <w:lvlText w:val="%9."/>
       <w:lvlJc w:val="right"/>
       <w:pPr>
-        <w:ind w:left="6480" w:hanging="180"/>
+        <w:ind w:left="9720" w:hanging="180"/>
       </w:pPr>
     </w:lvl>
   </w:abstractNum>
@@ -6243,7 +6300,6 @@
   <w:style w:type="character" w:default="1" w:styleId="DefaultParagraphFont">
     <w:name w:val="Default Paragraph Font"/>
     <w:uiPriority w:val="1"/>
-    <w:semiHidden/>
     <w:unhideWhenUsed/>
   </w:style>
   <w:style w:type="table" w:default="1" w:styleId="TableNormal">

</xml_diff>

<commit_message>
add: finalização trabalho 2
</commit_message>
<xml_diff>
--- a/Trabalho1/Entrega2/T1.2_UX_CarolinaFerreira_FelipeFreitas_LucaMandelli_MateusCacabuena.docx
+++ b/Trabalho1/Entrega2/T1.2_UX_CarolinaFerreira_FelipeFreitas_LucaMandelli_MateusCacabuena.docx
@@ -207,7 +207,7 @@
           <w:szCs w:val="28"/>
           <w:lang w:val="pt-BR"/>
         </w:rPr>
-        <w:t>, e Mateus Caçabuena</w:t>
+        <w:t xml:space="preserve"> e Mateus Caçabuena</w:t>
       </w:r>
     </w:p>
     <w:p>
@@ -594,7 +594,7 @@
             </w:rPr>
             <w:fldChar w:fldCharType="separate"/>
           </w:r>
-          <w:hyperlink w:anchor="_Toc176888432" w:history="1">
+          <w:hyperlink w:anchor="_Toc179219052" w:history="1">
             <w:r>
               <w:rPr>
                 <w:rStyle w:val="Hyperlink"/>
@@ -641,7 +641,7 @@
                 <w:noProof/>
                 <w:webHidden/>
               </w:rPr>
-              <w:instrText xml:space="preserve"> PAGEREF _Toc176888432 \h </w:instrText>
+              <w:instrText xml:space="preserve"> PAGEREF _Toc179219052 \h </w:instrText>
             </w:r>
             <w:r>
               <w:rPr>
@@ -686,7 +686,7 @@
               <w:szCs w:val="24"/>
             </w:rPr>
           </w:pPr>
-          <w:hyperlink w:anchor="_Toc176888433" w:history="1">
+          <w:hyperlink w:anchor="_Toc179219053" w:history="1">
             <w:r>
               <w:rPr>
                 <w:rStyle w:val="Hyperlink"/>
@@ -733,7 +733,7 @@
                 <w:noProof/>
                 <w:webHidden/>
               </w:rPr>
-              <w:instrText xml:space="preserve"> PAGEREF _Toc176888433 \h </w:instrText>
+              <w:instrText xml:space="preserve"> PAGEREF _Toc179219053 \h </w:instrText>
             </w:r>
             <w:r>
               <w:rPr>
@@ -779,7 +779,7 @@
               <w14:ligatures w14:val="standardContextual"/>
             </w:rPr>
           </w:pPr>
-          <w:hyperlink w:anchor="_Toc176888434" w:history="1">
+          <w:hyperlink w:anchor="_Toc179219054" w:history="1">
             <w:r>
               <w:rPr>
                 <w:rStyle w:val="Hyperlink"/>
@@ -808,7 +808,7 @@
                 <w:noProof/>
                 <w:webHidden/>
               </w:rPr>
-              <w:instrText xml:space="preserve"> PAGEREF _Toc176888434 \h </w:instrText>
+              <w:instrText xml:space="preserve"> PAGEREF _Toc179219054 \h </w:instrText>
             </w:r>
             <w:r>
               <w:rPr>
@@ -854,7 +854,7 @@
               <w14:ligatures w14:val="standardContextual"/>
             </w:rPr>
           </w:pPr>
-          <w:hyperlink w:anchor="_Toc176888435" w:history="1">
+          <w:hyperlink w:anchor="_Toc179219055" w:history="1">
             <w:r>
               <w:rPr>
                 <w:rStyle w:val="Hyperlink"/>
@@ -883,7 +883,7 @@
                 <w:noProof/>
                 <w:webHidden/>
               </w:rPr>
-              <w:instrText xml:space="preserve"> PAGEREF _Toc176888435 \h </w:instrText>
+              <w:instrText xml:space="preserve"> PAGEREF _Toc179219055 \h </w:instrText>
             </w:r>
             <w:r>
               <w:rPr>
@@ -929,7 +929,7 @@
               <w14:ligatures w14:val="standardContextual"/>
             </w:rPr>
           </w:pPr>
-          <w:hyperlink w:anchor="_Toc176888436" w:history="1">
+          <w:hyperlink w:anchor="_Toc179219056" w:history="1">
             <w:r>
               <w:rPr>
                 <w:rStyle w:val="Hyperlink"/>
@@ -958,7 +958,7 @@
                 <w:noProof/>
                 <w:webHidden/>
               </w:rPr>
-              <w:instrText xml:space="preserve"> PAGEREF _Toc176888436 \h </w:instrText>
+              <w:instrText xml:space="preserve"> PAGEREF _Toc179219056 \h </w:instrText>
             </w:r>
             <w:r>
               <w:rPr>
@@ -1004,7 +1004,7 @@
               <w14:ligatures w14:val="standardContextual"/>
             </w:rPr>
           </w:pPr>
-          <w:hyperlink w:anchor="_Toc176888437" w:history="1">
+          <w:hyperlink w:anchor="_Toc179219057" w:history="1">
             <w:r>
               <w:rPr>
                 <w:rStyle w:val="Hyperlink"/>
@@ -1033,7 +1033,7 @@
                 <w:noProof/>
                 <w:webHidden/>
               </w:rPr>
-              <w:instrText xml:space="preserve"> PAGEREF _Toc176888437 \h </w:instrText>
+              <w:instrText xml:space="preserve"> PAGEREF _Toc179219057 \h </w:instrText>
             </w:r>
             <w:r>
               <w:rPr>
@@ -1079,12 +1079,13 @@
               <w14:ligatures w14:val="standardContextual"/>
             </w:rPr>
           </w:pPr>
-          <w:hyperlink w:anchor="_Toc176888438" w:history="1">
+          <w:hyperlink w:anchor="_Toc179219058" w:history="1">
             <w:r>
               <w:rPr>
                 <w:rStyle w:val="Hyperlink"/>
                 <w:rFonts w:ascii="Arial" w:hAnsi="Arial" w:cs="Arial"/>
                 <w:noProof/>
+                <w:lang w:val="pt-BR"/>
               </w:rPr>
               <w:t>2.2.3. Lucas</w:t>
             </w:r>
@@ -1107,7 +1108,7 @@
                 <w:noProof/>
                 <w:webHidden/>
               </w:rPr>
-              <w:instrText xml:space="preserve"> PAGEREF _Toc176888438 \h </w:instrText>
+              <w:instrText xml:space="preserve"> PAGEREF _Toc179219058 \h </w:instrText>
             </w:r>
             <w:r>
               <w:rPr>
@@ -1153,7 +1154,7 @@
               <w14:ligatures w14:val="standardContextual"/>
             </w:rPr>
           </w:pPr>
-          <w:hyperlink w:anchor="_Toc176888439" w:history="1">
+          <w:hyperlink w:anchor="_Toc179219059" w:history="1">
             <w:r>
               <w:rPr>
                 <w:rStyle w:val="Hyperlink"/>
@@ -1182,7 +1183,7 @@
                 <w:noProof/>
                 <w:webHidden/>
               </w:rPr>
-              <w:instrText xml:space="preserve"> PAGEREF _Toc176888439 \h </w:instrText>
+              <w:instrText xml:space="preserve"> PAGEREF _Toc179219059 \h </w:instrText>
             </w:r>
             <w:r>
               <w:rPr>
@@ -1227,7 +1228,7 @@
               <w:szCs w:val="24"/>
             </w:rPr>
           </w:pPr>
-          <w:hyperlink w:anchor="_Toc176888440" w:history="1">
+          <w:hyperlink w:anchor="_Toc179219060" w:history="1">
             <w:r>
               <w:rPr>
                 <w:rStyle w:val="Hyperlink"/>
@@ -1274,7 +1275,7 @@
                 <w:noProof/>
                 <w:webHidden/>
               </w:rPr>
-              <w:instrText xml:space="preserve"> PAGEREF _Toc176888440 \h </w:instrText>
+              <w:instrText xml:space="preserve"> PAGEREF _Toc179219060 \h </w:instrText>
             </w:r>
             <w:r>
               <w:rPr>
@@ -1294,7 +1295,7 @@
                 <w:noProof/>
                 <w:webHidden/>
               </w:rPr>
-              <w:t>6</w:t>
+              <w:t>7</w:t>
             </w:r>
             <w:r>
               <w:rPr>
@@ -1320,7 +1321,7 @@
               <w14:ligatures w14:val="standardContextual"/>
             </w:rPr>
           </w:pPr>
-          <w:hyperlink w:anchor="_Toc176888441" w:history="1">
+          <w:hyperlink w:anchor="_Toc179219061" w:history="1">
             <w:r>
               <w:rPr>
                 <w:rStyle w:val="Hyperlink"/>
@@ -1328,7 +1329,7 @@
                 <w:noProof/>
                 <w:lang w:val="pt-BR"/>
               </w:rPr>
-              <w:t>3.1 Planejamento</w:t>
+              <w:t>3.1. Lista de Metas</w:t>
             </w:r>
             <w:r>
               <w:rPr>
@@ -1349,7 +1350,7 @@
                 <w:noProof/>
                 <w:webHidden/>
               </w:rPr>
-              <w:instrText xml:space="preserve"> PAGEREF _Toc176888441 \h </w:instrText>
+              <w:instrText xml:space="preserve"> PAGEREF _Toc179219061 \h </w:instrText>
             </w:r>
             <w:r>
               <w:rPr>
@@ -1369,7 +1370,7 @@
                 <w:noProof/>
                 <w:webHidden/>
               </w:rPr>
-              <w:t>6</w:t>
+              <w:t>7</w:t>
             </w:r>
             <w:r>
               <w:rPr>
@@ -1382,9 +1383,8 @@
         </w:p>
         <w:p>
           <w:pPr>
-            <w:pStyle w:val="TOC3"/>
+            <w:pStyle w:val="TOC2"/>
             <w:tabs>
-              <w:tab w:val="left" w:pos="1200"/>
               <w:tab w:val="right" w:leader="dot" w:pos="9350"/>
             </w:tabs>
             <w:rPr>
@@ -1396,7 +1396,7 @@
               <w14:ligatures w14:val="standardContextual"/>
             </w:rPr>
           </w:pPr>
-          <w:hyperlink w:anchor="_Toc176888442" w:history="1">
+          <w:hyperlink w:anchor="_Toc179219062" w:history="1">
             <w:r>
               <w:rPr>
                 <w:rStyle w:val="Hyperlink"/>
@@ -1404,19 +1404,74 @@
                 <w:noProof/>
                 <w:lang w:val="pt-BR"/>
               </w:rPr>
-              <w:t>3.1.1</w:t>
-            </w:r>
-            <w:r>
-              <w:rPr>
-                <w:rFonts w:cstheme="minorBidi"/>
-                <w:noProof/>
-                <w:kern w:val="2"/>
-                <w:sz w:val="24"/>
-                <w:szCs w:val="24"/>
-                <w14:ligatures w14:val="standardContextual"/>
+              <w:t>3.2. Lista de Perguntas</w:t>
+            </w:r>
+            <w:r>
+              <w:rPr>
+                <w:noProof/>
+                <w:webHidden/>
               </w:rPr>
               <w:tab/>
             </w:r>
+            <w:r>
+              <w:rPr>
+                <w:noProof/>
+                <w:webHidden/>
+              </w:rPr>
+              <w:fldChar w:fldCharType="begin"/>
+            </w:r>
+            <w:r>
+              <w:rPr>
+                <w:noProof/>
+                <w:webHidden/>
+              </w:rPr>
+              <w:instrText xml:space="preserve"> PAGEREF _Toc179219062 \h </w:instrText>
+            </w:r>
+            <w:r>
+              <w:rPr>
+                <w:noProof/>
+                <w:webHidden/>
+              </w:rPr>
+            </w:r>
+            <w:r>
+              <w:rPr>
+                <w:noProof/>
+                <w:webHidden/>
+              </w:rPr>
+              <w:fldChar w:fldCharType="separate"/>
+            </w:r>
+            <w:r>
+              <w:rPr>
+                <w:noProof/>
+                <w:webHidden/>
+              </w:rPr>
+              <w:t>7</w:t>
+            </w:r>
+            <w:r>
+              <w:rPr>
+                <w:noProof/>
+                <w:webHidden/>
+              </w:rPr>
+              <w:fldChar w:fldCharType="end"/>
+            </w:r>
+          </w:hyperlink>
+        </w:p>
+        <w:p>
+          <w:pPr>
+            <w:pStyle w:val="TOC2"/>
+            <w:tabs>
+              <w:tab w:val="right" w:leader="dot" w:pos="9350"/>
+            </w:tabs>
+            <w:rPr>
+              <w:rFonts w:cstheme="minorBidi"/>
+              <w:noProof/>
+              <w:kern w:val="2"/>
+              <w:sz w:val="24"/>
+              <w:szCs w:val="24"/>
+              <w14:ligatures w14:val="standardContextual"/>
+            </w:rPr>
+          </w:pPr>
+          <w:hyperlink w:anchor="_Toc179219063" w:history="1">
             <w:r>
               <w:rPr>
                 <w:rStyle w:val="Hyperlink"/>
@@ -1424,7 +1479,7 @@
                 <w:noProof/>
                 <w:lang w:val="pt-BR"/>
               </w:rPr>
-              <w:t>Objetivo da coleta</w:t>
+              <w:t>3.3. Cenários</w:t>
             </w:r>
             <w:r>
               <w:rPr>
@@ -1445,7 +1500,7 @@
                 <w:noProof/>
                 <w:webHidden/>
               </w:rPr>
-              <w:instrText xml:space="preserve"> PAGEREF _Toc176888442 \h </w:instrText>
+              <w:instrText xml:space="preserve"> PAGEREF _Toc179219063 \h </w:instrText>
             </w:r>
             <w:r>
               <w:rPr>
@@ -1465,7 +1520,95 @@
                 <w:noProof/>
                 <w:webHidden/>
               </w:rPr>
-              <w:t>6</w:t>
+              <w:t>8</w:t>
+            </w:r>
+            <w:r>
+              <w:rPr>
+                <w:noProof/>
+                <w:webHidden/>
+              </w:rPr>
+              <w:fldChar w:fldCharType="end"/>
+            </w:r>
+          </w:hyperlink>
+        </w:p>
+        <w:p>
+          <w:pPr>
+            <w:pStyle w:val="TOC1"/>
+            <w:tabs>
+              <w:tab w:val="right" w:leader="dot" w:pos="9350"/>
+            </w:tabs>
+            <w:rPr>
+              <w:rFonts w:eastAsiaTheme="minorEastAsia"/>
+              <w:noProof/>
+              <w:sz w:val="24"/>
+              <w:szCs w:val="24"/>
+            </w:rPr>
+          </w:pPr>
+          <w:hyperlink w:anchor="_Toc179219064" w:history="1">
+            <w:r>
+              <w:rPr>
+                <w:rStyle w:val="Hyperlink"/>
+                <w:rFonts w:ascii="Arial" w:hAnsi="Arial" w:cs="Arial"/>
+                <w:noProof/>
+              </w:rPr>
+              <w:t xml:space="preserve">4. </w:t>
+            </w:r>
+            <w:r>
+              <w:rPr>
+                <w:rStyle w:val="Hyperlink"/>
+                <w:rFonts w:ascii="Arial" w:hAnsi="Arial" w:cs="Arial"/>
+                <w:noProof/>
+              </w:rPr>
+              <w:t xml:space="preserve">   </w:t>
+            </w:r>
+            <w:r>
+              <w:rPr>
+                <w:rStyle w:val="Hyperlink"/>
+                <w:rFonts w:ascii="Arial" w:hAnsi="Arial" w:cs="Arial"/>
+                <w:noProof/>
+              </w:rPr>
+              <w:t>Story Map</w:t>
+            </w:r>
+            <w:r>
+              <w:rPr>
+                <w:noProof/>
+                <w:webHidden/>
+              </w:rPr>
+              <w:tab/>
+            </w:r>
+            <w:r>
+              <w:rPr>
+                <w:noProof/>
+                <w:webHidden/>
+              </w:rPr>
+              <w:fldChar w:fldCharType="begin"/>
+            </w:r>
+            <w:r>
+              <w:rPr>
+                <w:noProof/>
+                <w:webHidden/>
+              </w:rPr>
+              <w:instrText xml:space="preserve"> PAGEREF _Toc179219064 \h </w:instrText>
+            </w:r>
+            <w:r>
+              <w:rPr>
+                <w:noProof/>
+                <w:webHidden/>
+              </w:rPr>
+            </w:r>
+            <w:r>
+              <w:rPr>
+                <w:noProof/>
+                <w:webHidden/>
+              </w:rPr>
+              <w:fldChar w:fldCharType="separate"/>
+            </w:r>
+            <w:r>
+              <w:rPr>
+                <w:noProof/>
+                <w:webHidden/>
+              </w:rPr>
+              <w:t>11</w:t>
             </w:r>
             <w:r>
               <w:rPr>
@@ -1490,14 +1633,15 @@
               <w:szCs w:val="24"/>
             </w:rPr>
           </w:pPr>
-          <w:hyperlink w:anchor="_Toc176888443" w:history="1">
+          <w:hyperlink w:anchor="_Toc179219065" w:history="1">
             <w:r>
               <w:rPr>
                 <w:rStyle w:val="Hyperlink"/>
+                <w:rFonts w:ascii="Arial" w:hAnsi="Arial" w:cs="Arial"/>
                 <w:noProof/>
                 <w:lang w:val="pt-BR"/>
               </w:rPr>
-              <w:t>4.</w:t>
+              <w:t>5.</w:t>
             </w:r>
             <w:r>
               <w:rPr>
@@ -1511,10 +1655,11 @@
             <w:r>
               <w:rPr>
                 <w:rStyle w:val="Hyperlink"/>
+                <w:rFonts w:ascii="Arial" w:hAnsi="Arial" w:cs="Arial"/>
                 <w:noProof/>
                 <w:lang w:val="pt-BR"/>
               </w:rPr>
-              <w:t>Story Map</w:t>
+              <w:t>Conclusão</w:t>
             </w:r>
             <w:r>
               <w:rPr>
@@ -1535,7 +1680,7 @@
                 <w:noProof/>
                 <w:webHidden/>
               </w:rPr>
-              <w:instrText xml:space="preserve"> PAGEREF _Toc176888443 \h </w:instrText>
+              <w:instrText xml:space="preserve"> PAGEREF _Toc179219065 \h </w:instrText>
             </w:r>
             <w:r>
               <w:rPr>
@@ -1555,99 +1700,7 @@
                 <w:noProof/>
                 <w:webHidden/>
               </w:rPr>
-              <w:t>7</w:t>
-            </w:r>
-            <w:r>
-              <w:rPr>
-                <w:noProof/>
-                <w:webHidden/>
-              </w:rPr>
-              <w:fldChar w:fldCharType="end"/>
-            </w:r>
-          </w:hyperlink>
-        </w:p>
-        <w:p>
-          <w:pPr>
-            <w:pStyle w:val="TOC1"/>
-            <w:tabs>
-              <w:tab w:val="left" w:pos="440"/>
-              <w:tab w:val="right" w:leader="dot" w:pos="9350"/>
-            </w:tabs>
-            <w:rPr>
-              <w:rFonts w:eastAsiaTheme="minorEastAsia"/>
-              <w:noProof/>
-              <w:sz w:val="24"/>
-              <w:szCs w:val="24"/>
-            </w:rPr>
-          </w:pPr>
-          <w:hyperlink w:anchor="_Toc176888444" w:history="1">
-            <w:r>
-              <w:rPr>
-                <w:rStyle w:val="Hyperlink"/>
-                <w:rFonts w:ascii="Arial" w:hAnsi="Arial" w:cs="Arial"/>
-                <w:noProof/>
-                <w:lang w:val="pt-BR"/>
-              </w:rPr>
-              <w:t>5.</w:t>
-            </w:r>
-            <w:r>
-              <w:rPr>
-                <w:rFonts w:eastAsiaTheme="minorEastAsia"/>
-                <w:noProof/>
-                <w:sz w:val="24"/>
-                <w:szCs w:val="24"/>
-              </w:rPr>
-              <w:tab/>
-            </w:r>
-            <w:r>
-              <w:rPr>
-                <w:rStyle w:val="Hyperlink"/>
-                <w:rFonts w:ascii="Arial" w:hAnsi="Arial" w:cs="Arial"/>
-                <w:noProof/>
-                <w:lang w:val="pt-BR"/>
-              </w:rPr>
-              <w:t>Conclusão</w:t>
-            </w:r>
-            <w:r>
-              <w:rPr>
-                <w:noProof/>
-                <w:webHidden/>
-              </w:rPr>
-              <w:tab/>
-            </w:r>
-            <w:r>
-              <w:rPr>
-                <w:noProof/>
-                <w:webHidden/>
-              </w:rPr>
-              <w:fldChar w:fldCharType="begin"/>
-            </w:r>
-            <w:r>
-              <w:rPr>
-                <w:noProof/>
-                <w:webHidden/>
-              </w:rPr>
-              <w:instrText xml:space="preserve"> PAGEREF _Toc176888444 \h </w:instrText>
-            </w:r>
-            <w:r>
-              <w:rPr>
-                <w:noProof/>
-                <w:webHidden/>
-              </w:rPr>
-            </w:r>
-            <w:r>
-              <w:rPr>
-                <w:noProof/>
-                <w:webHidden/>
-              </w:rPr>
-              <w:fldChar w:fldCharType="separate"/>
-            </w:r>
-            <w:r>
-              <w:rPr>
-                <w:noProof/>
-                <w:webHidden/>
-              </w:rPr>
-              <w:t>7</w:t>
+              <w:t>12</w:t>
             </w:r>
             <w:r>
               <w:rPr>
@@ -1837,7 +1890,7 @@
         <w:pStyle w:val="Heading1"/>
         <w:numPr>
           <w:ilvl w:val="0"/>
-          <w:numId w:val="1"/>
+          <w:numId w:val="16"/>
         </w:numPr>
         <w:spacing w:line="360" w:lineRule="auto"/>
         <w:jc w:val="center"/>
@@ -1856,7 +1909,7 @@
         <w:lastRenderedPageBreak/>
         <w:t xml:space="preserve"> </w:t>
       </w:r>
-      <w:bookmarkStart w:id="0" w:name="_Toc176888432"/>
+      <w:bookmarkStart w:id="0" w:name="_Toc179219052"/>
       <w:r>
         <w:rPr>
           <w:rFonts w:ascii="Arial" w:hAnsi="Arial" w:cs="Arial"/>
@@ -2088,7 +2141,7 @@
         <w:pStyle w:val="Heading1"/>
         <w:numPr>
           <w:ilvl w:val="0"/>
-          <w:numId w:val="1"/>
+          <w:numId w:val="16"/>
         </w:numPr>
         <w:spacing w:line="360" w:lineRule="auto"/>
         <w:jc w:val="center"/>
@@ -2107,7 +2160,7 @@
         <w:lastRenderedPageBreak/>
         <w:t xml:space="preserve"> </w:t>
       </w:r>
-      <w:bookmarkStart w:id="1" w:name="_Toc176888433"/>
+      <w:bookmarkStart w:id="1" w:name="_Toc179219053"/>
       <w:r>
         <w:rPr>
           <w:rFonts w:ascii="Arial" w:hAnsi="Arial" w:cs="Arial"/>
@@ -2168,7 +2221,7 @@
           <w:lang w:val="pt-BR"/>
         </w:rPr>
       </w:pPr>
-      <w:bookmarkStart w:id="2" w:name="_Toc176888434"/>
+      <w:bookmarkStart w:id="2" w:name="_Toc179219054"/>
       <w:r>
         <w:rPr>
           <w:rFonts w:ascii="Arial" w:hAnsi="Arial" w:cs="Arial"/>
@@ -2203,14 +2256,9 @@
           <w:lang w:val="pt-BR"/>
           <w14:ligatures w14:val="none"/>
         </w:rPr>
-        <w:t xml:space="preserve">Os torcedores podem ser divididos em perfis distintos, como o torcedor ocasional, que prefere assistir aos jogos de forma passiva, em casa, evitando grandes multidões e barulho. Há o torcedor regular, que prioriza o conforto e a segurança do lar, fugindo de aglomerações e tumultos. </w:t>
-      </w:r>
-    </w:p>
-    <w:p>
-      <w:pPr>
-        <w:spacing w:line="360" w:lineRule="auto"/>
-        <w:ind w:firstLine="720"/>
-        <w:jc w:val="both"/>
+        <w:t xml:space="preserve">Os torcedores podem ser divididos em perfis distintos, como o torcedor ocasional, que prefere assistir aos jogos de forma passiva, em casa, evitando grandes multidões e barulho. </w:t>
+      </w:r>
+      <w:r>
         <w:rPr>
           <w:rFonts w:ascii="Arial" w:eastAsia="Times New Roman" w:hAnsi="Arial" w:cs="Arial"/>
           <w:kern w:val="0"/>
@@ -2219,7 +2267,8 @@
           <w:lang w:val="pt-BR"/>
           <w14:ligatures w14:val="none"/>
         </w:rPr>
-      </w:pPr>
+        <w:t xml:space="preserve">Há também </w:t>
+      </w:r>
       <w:r>
         <w:rPr>
           <w:rFonts w:ascii="Arial" w:eastAsia="Times New Roman" w:hAnsi="Arial" w:cs="Arial"/>
@@ -2229,7 +2278,7 @@
           <w:lang w:val="pt-BR"/>
           <w14:ligatures w14:val="none"/>
         </w:rPr>
-        <w:t>Por outro lado, o torcedor</w:t>
+        <w:t>o torcedor regular, que prioriza o conforto e a segurança do lar, fugindo de aglomerações e tumultos. Por outro lado, o torcedor</w:t>
       </w:r>
       <w:r>
         <w:rPr>
@@ -2278,7 +2327,7 @@
           <w:lang w:val="pt-BR"/>
         </w:rPr>
       </w:pPr>
-      <w:bookmarkStart w:id="3" w:name="_Toc176888435"/>
+      <w:bookmarkStart w:id="3" w:name="_Toc179219055"/>
       <w:r>
         <w:rPr>
           <w:rFonts w:ascii="Arial" w:hAnsi="Arial" w:cs="Arial"/>
@@ -2291,14 +2340,6 @@
     </w:p>
     <w:p>
       <w:pPr>
-        <w:rPr>
-          <w:rFonts w:ascii="Arial" w:hAnsi="Arial" w:cs="Arial"/>
-          <w:lang w:val="pt-BR"/>
-        </w:rPr>
-      </w:pPr>
-    </w:p>
-    <w:p>
-      <w:pPr>
         <w:pStyle w:val="Heading3"/>
         <w:rPr>
           <w:rFonts w:ascii="Arial" w:hAnsi="Arial" w:cs="Arial"/>
@@ -2306,7 +2347,7 @@
           <w:lang w:val="pt-BR"/>
         </w:rPr>
       </w:pPr>
-      <w:bookmarkStart w:id="4" w:name="_Toc176888436"/>
+      <w:bookmarkStart w:id="4" w:name="_Toc179219056"/>
       <w:r>
         <w:rPr>
           <w:rFonts w:ascii="Arial" w:hAnsi="Arial" w:cs="Arial"/>
@@ -2438,45 +2479,26 @@
           <w:rFonts w:ascii="Arial" w:hAnsi="Arial" w:cs="Arial"/>
           <w:lang w:val="pt-BR"/>
         </w:rPr>
-        <w:t xml:space="preserve">já que a sala de estar é um local comum. Marcelo evita assistir jogos em locais públicos, como bares ou estádios, pois se sente desconfortável com o barulho, a </w:t>
-      </w:r>
-      <w:r>
-        <w:rPr>
-          <w:rFonts w:ascii="Arial" w:hAnsi="Arial" w:cs="Arial"/>
+        <w:t>já que a sala de estar é um local comum. Marcelo evita assistir jogos em locais públicos, como bares ou estádios, pois se sente desconfortável com o barulho, a locomoção complicada e o risco de violência, especialmente em lugares lotados. Para ele, o futebol é uma atividade social passiva, e ele prefere ambientes mais tranquilos.</w:t>
+      </w:r>
+    </w:p>
+    <w:p>
+      <w:pPr>
+        <w:pStyle w:val="Heading3"/>
+        <w:rPr>
+          <w:rFonts w:ascii="Arial" w:hAnsi="Arial" w:cs="Arial"/>
+          <w:color w:val="auto"/>
+          <w:lang w:val="pt-BR"/>
+        </w:rPr>
+      </w:pPr>
+      <w:bookmarkStart w:id="5" w:name="_Toc179219057"/>
+      <w:r>
+        <w:rPr>
+          <w:rFonts w:ascii="Arial" w:hAnsi="Arial" w:cs="Arial"/>
+          <w:color w:val="auto"/>
           <w:lang w:val="pt-BR"/>
         </w:rPr>
         <w:lastRenderedPageBreak/>
-        <w:t>locomoção complicada e o risco de violência, especialmente em lugares lotados. Para ele, o futebol é uma atividade social passiva, e ele prefere ambientes mais tranquilos.</w:t>
-      </w:r>
-    </w:p>
-    <w:p>
-      <w:pPr>
-        <w:pStyle w:val="NormalWeb"/>
-        <w:spacing w:before="240" w:beforeAutospacing="0" w:after="240" w:afterAutospacing="0" w:line="360" w:lineRule="auto"/>
-        <w:ind w:firstLine="720"/>
-        <w:jc w:val="both"/>
-        <w:rPr>
-          <w:rFonts w:ascii="Arial" w:hAnsi="Arial" w:cs="Arial"/>
-          <w:lang w:val="pt-BR"/>
-        </w:rPr>
-      </w:pPr>
-    </w:p>
-    <w:p>
-      <w:pPr>
-        <w:pStyle w:val="Heading3"/>
-        <w:rPr>
-          <w:rFonts w:ascii="Arial" w:hAnsi="Arial" w:cs="Arial"/>
-          <w:color w:val="auto"/>
-          <w:lang w:val="pt-BR"/>
-        </w:rPr>
-      </w:pPr>
-      <w:bookmarkStart w:id="5" w:name="_Toc176888437"/>
-      <w:r>
-        <w:rPr>
-          <w:rFonts w:ascii="Arial" w:hAnsi="Arial" w:cs="Arial"/>
-          <w:color w:val="auto"/>
-          <w:lang w:val="pt-BR"/>
-        </w:rPr>
         <w:t>2.2</w:t>
       </w:r>
       <w:r>
@@ -2651,7 +2673,7 @@
           <w:lang w:val="pt-BR"/>
         </w:rPr>
       </w:pPr>
-      <w:bookmarkStart w:id="6" w:name="_Toc176888438"/>
+      <w:bookmarkStart w:id="6" w:name="_Toc179219058"/>
       <w:r>
         <w:rPr>
           <w:rFonts w:ascii="Arial" w:hAnsi="Arial" w:cs="Arial"/>
@@ -2824,14 +2846,13 @@
           <w:lang w:val="pt-BR"/>
         </w:rPr>
       </w:pPr>
-      <w:bookmarkStart w:id="7" w:name="_Toc176888439"/>
+      <w:bookmarkStart w:id="7" w:name="_Toc179219059"/>
       <w:r>
         <w:rPr>
           <w:rFonts w:ascii="Arial" w:eastAsia="Times New Roman" w:hAnsi="Arial" w:cs="Arial"/>
           <w:color w:val="auto"/>
           <w:lang w:val="pt-BR"/>
         </w:rPr>
-        <w:lastRenderedPageBreak/>
         <w:t>2.</w:t>
       </w:r>
       <w:r>
@@ -2987,8 +3008,237 @@
           <w:rFonts w:ascii="Arial" w:hAnsi="Arial" w:cs="Arial"/>
           <w:lang w:val="pt-BR"/>
         </w:rPr>
-        <w:t>e valoriza a emoção única de estar presente no local da partida. Ele aprecia a energia da torcida, o ambiente vibrante e o entusiasmo coletivo que não pode ser replicado em casa. Embora esteja ciente das preocupações com a segurança e a possibilidade de conflitos, Rodrigo se sente empolgado e bem ao estar cercado por outros torcedores apaixonados, lidando com o barulho e a aglomeração como parte do espetáculo. Para ele, a experiência de ver o time jogar ao vivo é incomparável e faz parte de sua identidade como torcedor.</w:t>
-      </w:r>
+        <w:t xml:space="preserve">e valoriza a emoção única de estar presente no local da partida. Ele aprecia a energia da torcida, o ambiente vibrante e o entusiasmo coletivo </w:t>
+      </w:r>
+      <w:r>
+        <w:rPr>
+          <w:rFonts w:ascii="Arial" w:hAnsi="Arial" w:cs="Arial"/>
+          <w:lang w:val="pt-BR"/>
+        </w:rPr>
+        <w:lastRenderedPageBreak/>
+        <w:t>que não pode ser replicado em casa. Embora esteja ciente das preocupações com a segurança e a possibilidade de conflitos, Rodrigo se sente empolgado e bem ao estar cercado por outros torcedores apaixonados, lidando com o barulho e a aglomeração como parte do espetáculo. Para ele, a experiência de ver o time jogar ao vivo é incomparável e faz parte de sua identidade como torcedor.</w:t>
+      </w:r>
+    </w:p>
+    <w:p>
+      <w:pPr>
+        <w:spacing w:line="360" w:lineRule="auto"/>
+        <w:jc w:val="both"/>
+        <w:rPr>
+          <w:rFonts w:ascii="Arial" w:hAnsi="Arial" w:cs="Arial"/>
+          <w:b/>
+          <w:bCs/>
+          <w:color w:val="000000" w:themeColor="text1"/>
+          <w:lang w:val="pt-BR"/>
+        </w:rPr>
+      </w:pPr>
+    </w:p>
+    <w:p>
+      <w:pPr>
+        <w:spacing w:line="360" w:lineRule="auto"/>
+        <w:jc w:val="both"/>
+        <w:rPr>
+          <w:rFonts w:ascii="Arial" w:hAnsi="Arial" w:cs="Arial"/>
+          <w:b/>
+          <w:bCs/>
+          <w:color w:val="000000" w:themeColor="text1"/>
+          <w:lang w:val="pt-BR"/>
+        </w:rPr>
+      </w:pPr>
+    </w:p>
+    <w:p>
+      <w:pPr>
+        <w:spacing w:line="360" w:lineRule="auto"/>
+        <w:jc w:val="both"/>
+        <w:rPr>
+          <w:rFonts w:ascii="Arial" w:hAnsi="Arial" w:cs="Arial"/>
+          <w:b/>
+          <w:bCs/>
+          <w:color w:val="000000" w:themeColor="text1"/>
+          <w:lang w:val="pt-BR"/>
+        </w:rPr>
+      </w:pPr>
+    </w:p>
+    <w:p>
+      <w:pPr>
+        <w:spacing w:line="360" w:lineRule="auto"/>
+        <w:jc w:val="both"/>
+        <w:rPr>
+          <w:rFonts w:ascii="Arial" w:hAnsi="Arial" w:cs="Arial"/>
+          <w:b/>
+          <w:bCs/>
+          <w:color w:val="000000" w:themeColor="text1"/>
+          <w:lang w:val="pt-BR"/>
+        </w:rPr>
+      </w:pPr>
+    </w:p>
+    <w:p>
+      <w:pPr>
+        <w:spacing w:line="360" w:lineRule="auto"/>
+        <w:jc w:val="both"/>
+        <w:rPr>
+          <w:rFonts w:ascii="Arial" w:hAnsi="Arial" w:cs="Arial"/>
+          <w:b/>
+          <w:bCs/>
+          <w:color w:val="000000" w:themeColor="text1"/>
+          <w:lang w:val="pt-BR"/>
+        </w:rPr>
+      </w:pPr>
+    </w:p>
+    <w:p>
+      <w:pPr>
+        <w:spacing w:line="360" w:lineRule="auto"/>
+        <w:jc w:val="both"/>
+        <w:rPr>
+          <w:rFonts w:ascii="Arial" w:hAnsi="Arial" w:cs="Arial"/>
+          <w:b/>
+          <w:bCs/>
+          <w:color w:val="000000" w:themeColor="text1"/>
+          <w:lang w:val="pt-BR"/>
+        </w:rPr>
+      </w:pPr>
+    </w:p>
+    <w:p>
+      <w:pPr>
+        <w:spacing w:line="360" w:lineRule="auto"/>
+        <w:jc w:val="both"/>
+        <w:rPr>
+          <w:rFonts w:ascii="Arial" w:hAnsi="Arial" w:cs="Arial"/>
+          <w:b/>
+          <w:bCs/>
+          <w:color w:val="000000" w:themeColor="text1"/>
+          <w:lang w:val="pt-BR"/>
+        </w:rPr>
+      </w:pPr>
+    </w:p>
+    <w:p>
+      <w:pPr>
+        <w:spacing w:line="360" w:lineRule="auto"/>
+        <w:jc w:val="both"/>
+        <w:rPr>
+          <w:rFonts w:ascii="Arial" w:hAnsi="Arial" w:cs="Arial"/>
+          <w:b/>
+          <w:bCs/>
+          <w:color w:val="000000" w:themeColor="text1"/>
+          <w:lang w:val="pt-BR"/>
+        </w:rPr>
+      </w:pPr>
+    </w:p>
+    <w:p>
+      <w:pPr>
+        <w:spacing w:line="360" w:lineRule="auto"/>
+        <w:jc w:val="both"/>
+        <w:rPr>
+          <w:rFonts w:ascii="Arial" w:hAnsi="Arial" w:cs="Arial"/>
+          <w:b/>
+          <w:bCs/>
+          <w:color w:val="000000" w:themeColor="text1"/>
+          <w:lang w:val="pt-BR"/>
+        </w:rPr>
+      </w:pPr>
+    </w:p>
+    <w:p>
+      <w:pPr>
+        <w:spacing w:line="360" w:lineRule="auto"/>
+        <w:jc w:val="both"/>
+        <w:rPr>
+          <w:rFonts w:ascii="Arial" w:hAnsi="Arial" w:cs="Arial"/>
+          <w:b/>
+          <w:bCs/>
+          <w:color w:val="000000" w:themeColor="text1"/>
+          <w:lang w:val="pt-BR"/>
+        </w:rPr>
+      </w:pPr>
+    </w:p>
+    <w:p>
+      <w:pPr>
+        <w:spacing w:line="360" w:lineRule="auto"/>
+        <w:jc w:val="both"/>
+        <w:rPr>
+          <w:rFonts w:ascii="Arial" w:hAnsi="Arial" w:cs="Arial"/>
+          <w:b/>
+          <w:bCs/>
+          <w:color w:val="000000" w:themeColor="text1"/>
+          <w:lang w:val="pt-BR"/>
+        </w:rPr>
+      </w:pPr>
+    </w:p>
+    <w:p>
+      <w:pPr>
+        <w:spacing w:line="360" w:lineRule="auto"/>
+        <w:jc w:val="both"/>
+        <w:rPr>
+          <w:rFonts w:ascii="Arial" w:hAnsi="Arial" w:cs="Arial"/>
+          <w:b/>
+          <w:bCs/>
+          <w:color w:val="000000" w:themeColor="text1"/>
+          <w:lang w:val="pt-BR"/>
+        </w:rPr>
+      </w:pPr>
+    </w:p>
+    <w:p>
+      <w:pPr>
+        <w:spacing w:line="360" w:lineRule="auto"/>
+        <w:jc w:val="both"/>
+        <w:rPr>
+          <w:rFonts w:ascii="Arial" w:hAnsi="Arial" w:cs="Arial"/>
+          <w:b/>
+          <w:bCs/>
+          <w:color w:val="000000" w:themeColor="text1"/>
+          <w:lang w:val="pt-BR"/>
+        </w:rPr>
+      </w:pPr>
+    </w:p>
+    <w:p>
+      <w:pPr>
+        <w:spacing w:line="360" w:lineRule="auto"/>
+        <w:jc w:val="both"/>
+        <w:rPr>
+          <w:rFonts w:ascii="Arial" w:hAnsi="Arial" w:cs="Arial"/>
+          <w:b/>
+          <w:bCs/>
+          <w:color w:val="000000" w:themeColor="text1"/>
+          <w:lang w:val="pt-BR"/>
+        </w:rPr>
+      </w:pPr>
+    </w:p>
+    <w:p>
+      <w:pPr>
+        <w:spacing w:line="360" w:lineRule="auto"/>
+        <w:jc w:val="both"/>
+        <w:rPr>
+          <w:rFonts w:ascii="Arial" w:hAnsi="Arial" w:cs="Arial"/>
+          <w:b/>
+          <w:bCs/>
+          <w:color w:val="000000" w:themeColor="text1"/>
+          <w:lang w:val="pt-BR"/>
+        </w:rPr>
+      </w:pPr>
+    </w:p>
+    <w:p>
+      <w:pPr>
+        <w:spacing w:line="360" w:lineRule="auto"/>
+        <w:jc w:val="both"/>
+        <w:rPr>
+          <w:rFonts w:ascii="Arial" w:hAnsi="Arial" w:cs="Arial"/>
+          <w:b/>
+          <w:bCs/>
+          <w:color w:val="000000" w:themeColor="text1"/>
+          <w:lang w:val="pt-BR"/>
+        </w:rPr>
+      </w:pPr>
+    </w:p>
+    <w:p>
+      <w:pPr>
+        <w:spacing w:line="360" w:lineRule="auto"/>
+        <w:jc w:val="both"/>
+        <w:rPr>
+          <w:rFonts w:ascii="Arial" w:hAnsi="Arial" w:cs="Arial"/>
+          <w:b/>
+          <w:bCs/>
+          <w:color w:val="000000" w:themeColor="text1"/>
+          <w:lang w:val="pt-BR"/>
+        </w:rPr>
+      </w:pPr>
     </w:p>
     <w:p>
       <w:pPr>
@@ -3008,7 +3258,7 @@
         <w:pStyle w:val="Heading1"/>
         <w:numPr>
           <w:ilvl w:val="0"/>
-          <w:numId w:val="1"/>
+          <w:numId w:val="16"/>
         </w:numPr>
         <w:spacing w:line="360" w:lineRule="auto"/>
         <w:jc w:val="center"/>
@@ -3024,9 +3274,10 @@
           <w:color w:val="000000" w:themeColor="text1"/>
           <w:lang w:val="pt-BR"/>
         </w:rPr>
+        <w:lastRenderedPageBreak/>
         <w:t xml:space="preserve"> </w:t>
       </w:r>
-      <w:bookmarkStart w:id="8" w:name="_Toc176888440"/>
+      <w:bookmarkStart w:id="8" w:name="_Toc179219060"/>
       <w:r>
         <w:rPr>
           <w:rFonts w:ascii="Arial" w:hAnsi="Arial" w:cs="Arial"/>
@@ -3036,6 +3287,13 @@
         <w:t>Descrição dos Cenários</w:t>
       </w:r>
       <w:bookmarkEnd w:id="8"/>
+    </w:p>
+    <w:p>
+      <w:pPr>
+        <w:rPr>
+          <w:lang w:val="pt-BR"/>
+        </w:rPr>
+      </w:pPr>
     </w:p>
     <w:p>
       <w:pPr>
@@ -3082,7 +3340,7 @@
           <w:lang w:val="pt-BR"/>
         </w:rPr>
       </w:pPr>
-      <w:bookmarkStart w:id="9" w:name="_Toc176888441"/>
+      <w:bookmarkStart w:id="9" w:name="_Toc179219061"/>
       <w:r>
         <w:rPr>
           <w:rFonts w:ascii="Arial" w:hAnsi="Arial" w:cs="Arial"/>
@@ -3107,22 +3365,15 @@
         </w:rPr>
         <w:t xml:space="preserve"> </w:t>
       </w:r>
+      <w:r>
+        <w:rPr>
+          <w:rFonts w:ascii="Arial" w:hAnsi="Arial" w:cs="Arial"/>
+          <w:color w:val="000000" w:themeColor="text1"/>
+          <w:lang w:val="pt-BR"/>
+        </w:rPr>
+        <w:t>Lista de Metas</w:t>
+      </w:r>
       <w:bookmarkEnd w:id="9"/>
-      <w:r>
-        <w:rPr>
-          <w:rFonts w:ascii="Arial" w:hAnsi="Arial" w:cs="Arial"/>
-          <w:color w:val="000000" w:themeColor="text1"/>
-          <w:lang w:val="pt-BR"/>
-        </w:rPr>
-        <w:t>Lista de Metas</w:t>
-      </w:r>
-    </w:p>
-    <w:p>
-      <w:pPr>
-        <w:rPr>
-          <w:lang w:val="pt-BR"/>
-        </w:rPr>
-      </w:pPr>
     </w:p>
     <w:p>
       <w:pPr>
@@ -3241,7 +3492,6 @@
           <w:szCs w:val="24"/>
           <w:lang w:val="pt-BR"/>
         </w:rPr>
-        <w:lastRenderedPageBreak/>
         <w:t>Compartilhar a experiência de assistir aos jogos</w:t>
       </w:r>
       <w:r>
@@ -3362,9 +3612,9 @@
         <w:rPr>
           <w:rFonts w:ascii="Arial" w:hAnsi="Arial" w:cs="Arial"/>
           <w:color w:val="auto"/>
-          <w:lang w:val="pt-BR"/>
-        </w:rPr>
-      </w:pPr>
+        </w:rPr>
+      </w:pPr>
+      <w:bookmarkStart w:id="10" w:name="_Toc179219062"/>
       <w:r>
         <w:rPr>
           <w:rFonts w:ascii="Arial" w:hAnsi="Arial" w:cs="Arial"/>
@@ -3389,15 +3639,7 @@
         </w:rPr>
         <w:t xml:space="preserve"> Lista de Perguntas</w:t>
       </w:r>
-    </w:p>
-    <w:p>
-      <w:pPr>
-        <w:ind w:left="720"/>
-        <w:jc w:val="both"/>
-        <w:rPr>
-          <w:lang w:val="pt-BR"/>
-        </w:rPr>
-      </w:pPr>
+      <w:bookmarkEnd w:id="10"/>
     </w:p>
     <w:p>
       <w:pPr>
@@ -3516,6 +3758,7 @@
           <w:szCs w:val="24"/>
           <w:lang w:val="pt-BR"/>
         </w:rPr>
+        <w:lastRenderedPageBreak/>
         <w:t>Como o FuTinder facilita a criação e o planejamento de eventos para assistir aos jogos em grupo?</w:t>
       </w:r>
     </w:p>
@@ -3576,19 +3819,6 @@
     </w:p>
     <w:p>
       <w:pPr>
-        <w:rPr>
-          <w:lang w:val="pt-BR"/>
-        </w:rPr>
-      </w:pPr>
-      <w:r>
-        <w:rPr>
-          <w:lang w:val="pt-BR"/>
-        </w:rPr>
-        <w:t>---REVISAR---</w:t>
-      </w:r>
-    </w:p>
-    <w:p>
-      <w:pPr>
         <w:pStyle w:val="Heading2"/>
         <w:rPr>
           <w:rFonts w:ascii="Arial" w:hAnsi="Arial" w:cs="Arial"/>
@@ -3596,6 +3826,7 @@
           <w:lang w:val="pt-BR"/>
         </w:rPr>
       </w:pPr>
+      <w:bookmarkStart w:id="11" w:name="_Toc179219063"/>
       <w:r>
         <w:rPr>
           <w:rFonts w:ascii="Arial" w:hAnsi="Arial" w:cs="Arial"/>
@@ -3620,17 +3851,12 @@
         </w:rPr>
         <w:t xml:space="preserve"> Cenários</w:t>
       </w:r>
-    </w:p>
-    <w:p>
-      <w:pPr>
-        <w:rPr>
-          <w:lang w:val="pt-BR"/>
-        </w:rPr>
-      </w:pPr>
+      <w:bookmarkEnd w:id="11"/>
     </w:p>
     <w:p>
       <w:pPr>
         <w:spacing w:line="360" w:lineRule="auto"/>
+        <w:ind w:firstLine="720"/>
         <w:jc w:val="both"/>
         <w:rPr>
           <w:rFonts w:ascii="Arial" w:hAnsi="Arial" w:cs="Arial"/>
@@ -3652,6 +3878,7 @@
     <w:p>
       <w:pPr>
         <w:spacing w:line="360" w:lineRule="auto"/>
+        <w:ind w:firstLine="720"/>
         <w:jc w:val="both"/>
         <w:rPr>
           <w:rFonts w:ascii="Arial" w:hAnsi="Arial" w:cs="Arial"/>
@@ -3683,7 +3910,6 @@
           <w:szCs w:val="24"/>
           <w:lang w:val="pt-BR"/>
         </w:rPr>
-        <w:lastRenderedPageBreak/>
         <w:t>Cenário 1: Marcelo (Torcedor Ocasional)</w:t>
       </w:r>
     </w:p>
@@ -3851,25 +4077,52 @@
     <w:p>
       <w:pPr>
         <w:spacing w:line="360" w:lineRule="auto"/>
-        <w:jc w:val="both"/>
-        <w:rPr>
-          <w:rFonts w:ascii="Arial" w:hAnsi="Arial" w:cs="Arial"/>
-          <w:b/>
-          <w:bCs/>
-          <w:sz w:val="24"/>
-          <w:szCs w:val="24"/>
-          <w:lang w:val="pt-BR"/>
-        </w:rPr>
-      </w:pPr>
-      <w:r>
-        <w:rPr>
-          <w:rFonts w:ascii="Arial" w:hAnsi="Arial" w:cs="Arial"/>
-          <w:b/>
-          <w:bCs/>
-          <w:sz w:val="24"/>
-          <w:szCs w:val="24"/>
-          <w:lang w:val="pt-BR"/>
-        </w:rPr>
+        <w:ind w:left="360"/>
+        <w:jc w:val="both"/>
+        <w:rPr>
+          <w:rFonts w:ascii="Arial" w:hAnsi="Arial" w:cs="Arial"/>
+          <w:sz w:val="24"/>
+          <w:szCs w:val="24"/>
+          <w:lang w:val="pt-BR"/>
+        </w:rPr>
+      </w:pPr>
+    </w:p>
+    <w:p>
+      <w:pPr>
+        <w:spacing w:line="360" w:lineRule="auto"/>
+        <w:ind w:left="360"/>
+        <w:jc w:val="both"/>
+        <w:rPr>
+          <w:rFonts w:ascii="Arial" w:hAnsi="Arial" w:cs="Arial"/>
+          <w:sz w:val="24"/>
+          <w:szCs w:val="24"/>
+          <w:lang w:val="pt-BR"/>
+        </w:rPr>
+      </w:pPr>
+    </w:p>
+    <w:p>
+      <w:pPr>
+        <w:spacing w:line="360" w:lineRule="auto"/>
+        <w:jc w:val="both"/>
+        <w:rPr>
+          <w:rFonts w:ascii="Arial" w:hAnsi="Arial" w:cs="Arial"/>
+          <w:b/>
+          <w:bCs/>
+          <w:sz w:val="24"/>
+          <w:szCs w:val="24"/>
+          <w:lang w:val="pt-BR"/>
+        </w:rPr>
+      </w:pPr>
+      <w:r>
+        <w:rPr>
+          <w:rFonts w:ascii="Arial" w:hAnsi="Arial" w:cs="Arial"/>
+          <w:b/>
+          <w:bCs/>
+          <w:sz w:val="24"/>
+          <w:szCs w:val="24"/>
+          <w:lang w:val="pt-BR"/>
+        </w:rPr>
+        <w:lastRenderedPageBreak/>
         <w:t>Cenário 2: Carla (Torcedora Regular)</w:t>
       </w:r>
     </w:p>
@@ -4002,7 +4255,6 @@
           <w:szCs w:val="24"/>
           <w:lang w:val="pt-BR"/>
         </w:rPr>
-        <w:lastRenderedPageBreak/>
         <w:t>Cenário 3: Lucas (Torcedor Entusiasta)</w:t>
       </w:r>
     </w:p>
@@ -4135,6 +4387,7 @@
           <w:szCs w:val="24"/>
           <w:lang w:val="pt-BR"/>
         </w:rPr>
+        <w:lastRenderedPageBreak/>
         <w:t>Cenário 4: Rodrigo (Torcedor Entusiasta que Prefere o Estádio)</w:t>
       </w:r>
     </w:p>
@@ -4241,18 +4494,118 @@
     </w:p>
     <w:p>
       <w:pPr>
+        <w:rPr>
+          <w:lang w:val="pt-BR"/>
+        </w:rPr>
+      </w:pPr>
+    </w:p>
+    <w:p>
+      <w:pPr>
+        <w:rPr>
+          <w:lang w:val="pt-BR"/>
+        </w:rPr>
+      </w:pPr>
+    </w:p>
+    <w:p>
+      <w:pPr>
+        <w:rPr>
+          <w:lang w:val="pt-BR"/>
+        </w:rPr>
+      </w:pPr>
+    </w:p>
+    <w:p>
+      <w:pPr>
+        <w:rPr>
+          <w:lang w:val="pt-BR"/>
+        </w:rPr>
+      </w:pPr>
+    </w:p>
+    <w:p>
+      <w:pPr>
+        <w:rPr>
+          <w:lang w:val="pt-BR"/>
+        </w:rPr>
+      </w:pPr>
+    </w:p>
+    <w:p>
+      <w:pPr>
+        <w:rPr>
+          <w:lang w:val="pt-BR"/>
+        </w:rPr>
+      </w:pPr>
+    </w:p>
+    <w:p>
+      <w:pPr>
+        <w:rPr>
+          <w:lang w:val="pt-BR"/>
+        </w:rPr>
+      </w:pPr>
+    </w:p>
+    <w:p>
+      <w:pPr>
+        <w:rPr>
+          <w:lang w:val="pt-BR"/>
+        </w:rPr>
+      </w:pPr>
+    </w:p>
+    <w:p>
+      <w:pPr>
+        <w:rPr>
+          <w:lang w:val="pt-BR"/>
+        </w:rPr>
+      </w:pPr>
+    </w:p>
+    <w:p>
+      <w:pPr>
+        <w:rPr>
+          <w:lang w:val="pt-BR"/>
+        </w:rPr>
+      </w:pPr>
+    </w:p>
+    <w:p>
+      <w:pPr>
+        <w:rPr>
+          <w:lang w:val="pt-BR"/>
+        </w:rPr>
+      </w:pPr>
+    </w:p>
+    <w:p>
+      <w:pPr>
+        <w:rPr>
+          <w:lang w:val="pt-BR"/>
+        </w:rPr>
+      </w:pPr>
+    </w:p>
+    <w:p>
+      <w:pPr>
+        <w:rPr>
+          <w:lang w:val="pt-BR"/>
+        </w:rPr>
+      </w:pPr>
+    </w:p>
+    <w:p>
+      <w:pPr>
+        <w:rPr>
+          <w:lang w:val="pt-BR"/>
+        </w:rPr>
+      </w:pPr>
+    </w:p>
+    <w:p>
+      <w:pPr>
         <w:pStyle w:val="Heading1"/>
         <w:jc w:val="center"/>
         <w:rPr>
           <w:rFonts w:ascii="Arial" w:hAnsi="Arial" w:cs="Arial"/>
           <w:color w:val="auto"/>
-        </w:rPr>
-      </w:pPr>
-      <w:bookmarkStart w:id="10" w:name="_Toc176888443"/>
+          <w:lang w:val="pt-BR"/>
+        </w:rPr>
+      </w:pPr>
+      <w:bookmarkStart w:id="12" w:name="_Toc179219064"/>
       <w:r>
         <w:rPr>
           <w:rFonts w:ascii="Arial" w:hAnsi="Arial" w:cs="Arial"/>
           <w:color w:val="auto"/>
+          <w:lang w:val="pt-BR"/>
         </w:rPr>
         <w:lastRenderedPageBreak/>
         <w:t xml:space="preserve">4. </w:t>
@@ -4261,12 +4614,19 @@
         <w:rPr>
           <w:rFonts w:ascii="Arial" w:hAnsi="Arial" w:cs="Arial"/>
           <w:color w:val="auto"/>
+          <w:lang w:val="pt-BR"/>
         </w:rPr>
         <w:t>Story Map</w:t>
       </w:r>
-      <w:bookmarkEnd w:id="10"/>
-    </w:p>
-    <w:p/>
+      <w:bookmarkEnd w:id="12"/>
+    </w:p>
+    <w:p>
+      <w:pPr>
+        <w:rPr>
+          <w:lang w:val="pt-BR"/>
+        </w:rPr>
+      </w:pPr>
+    </w:p>
     <w:p>
       <w:pPr>
         <w:ind w:firstLine="720"/>
@@ -4334,6 +4694,143 @@
         </w:rPr>
         <w:t>organiza as funcionalidades do FuTinder de acordo com as necessidades dos diferentes tipos de torcedores (ocasional, regular, entusiasta), oferecendo uma solução que combina segurança, conexão social e flexibilidade para os usuários encontrarem o local ideal para assistir aos jogos.</w:t>
       </w:r>
+    </w:p>
+    <w:p>
+      <w:pPr>
+        <w:ind w:firstLine="720"/>
+        <w:jc w:val="both"/>
+        <w:rPr>
+          <w:rFonts w:ascii="Arial" w:hAnsi="Arial" w:cs="Arial"/>
+          <w:sz w:val="24"/>
+          <w:szCs w:val="24"/>
+          <w:lang w:val="pt-BR"/>
+        </w:rPr>
+      </w:pPr>
+    </w:p>
+    <w:p>
+      <w:pPr>
+        <w:jc w:val="both"/>
+        <w:rPr>
+          <w:rFonts w:ascii="Arial" w:hAnsi="Arial" w:cs="Arial"/>
+          <w:sz w:val="24"/>
+          <w:szCs w:val="24"/>
+        </w:rPr>
+      </w:pPr>
+      <w:r>
+        <w:rPr>
+          <w:rFonts w:ascii="Arial" w:hAnsi="Arial" w:cs="Arial"/>
+          <w:noProof/>
+          <w:sz w:val="24"/>
+          <w:szCs w:val="24"/>
+        </w:rPr>
+        <w:drawing>
+          <wp:inline distT="0" distB="0" distL="0" distR="0" wp14:anchorId="085B77E0" wp14:editId="258CAB77">
+            <wp:extent cx="5943600" cy="3553460"/>
+            <wp:effectExtent l="0" t="0" r="0" b="8890"/>
+            <wp:docPr id="1806911859" name="Picture 1" descr="A screenshot of a computer screen&#10;&#10;Description automatically generated"/>
+            <wp:cNvGraphicFramePr>
+              <a:graphicFrameLocks xmlns:a="http://schemas.openxmlformats.org/drawingml/2006/main" noChangeAspect="1"/>
+            </wp:cNvGraphicFramePr>
+            <a:graphic xmlns:a="http://schemas.openxmlformats.org/drawingml/2006/main">
+              <a:graphicData uri="http://schemas.openxmlformats.org/drawingml/2006/picture">
+                <pic:pic xmlns:pic="http://schemas.openxmlformats.org/drawingml/2006/picture">
+                  <pic:nvPicPr>
+                    <pic:cNvPr id="1806911859" name="Picture 1" descr="A screenshot of a computer screen&#10;&#10;Description automatically generated"/>
+                    <pic:cNvPicPr/>
+                  </pic:nvPicPr>
+                  <pic:blipFill>
+                    <a:blip r:embed="rId10"/>
+                    <a:stretch>
+                      <a:fillRect/>
+                    </a:stretch>
+                  </pic:blipFill>
+                  <pic:spPr>
+                    <a:xfrm>
+                      <a:off x="0" y="0"/>
+                      <a:ext cx="5943600" cy="3553460"/>
+                    </a:xfrm>
+                    <a:prstGeom prst="rect">
+                      <a:avLst/>
+                    </a:prstGeom>
+                  </pic:spPr>
+                </pic:pic>
+              </a:graphicData>
+            </a:graphic>
+          </wp:inline>
+        </w:drawing>
+      </w:r>
+    </w:p>
+    <w:p>
+      <w:pPr>
+        <w:ind w:firstLine="720"/>
+        <w:jc w:val="both"/>
+        <w:rPr>
+          <w:rFonts w:ascii="Arial" w:hAnsi="Arial" w:cs="Arial"/>
+          <w:sz w:val="24"/>
+          <w:szCs w:val="24"/>
+          <w:lang w:val="pt-BR"/>
+        </w:rPr>
+      </w:pPr>
+    </w:p>
+    <w:p>
+      <w:pPr>
+        <w:ind w:firstLine="720"/>
+        <w:jc w:val="both"/>
+        <w:rPr>
+          <w:rFonts w:ascii="Arial" w:hAnsi="Arial" w:cs="Arial"/>
+          <w:sz w:val="24"/>
+          <w:szCs w:val="24"/>
+          <w:lang w:val="pt-BR"/>
+        </w:rPr>
+      </w:pPr>
+    </w:p>
+    <w:p>
+      <w:pPr>
+        <w:ind w:firstLine="720"/>
+        <w:jc w:val="both"/>
+        <w:rPr>
+          <w:rFonts w:ascii="Arial" w:hAnsi="Arial" w:cs="Arial"/>
+          <w:sz w:val="24"/>
+          <w:szCs w:val="24"/>
+          <w:lang w:val="pt-BR"/>
+        </w:rPr>
+      </w:pPr>
+    </w:p>
+    <w:p>
+      <w:pPr>
+        <w:ind w:firstLine="720"/>
+        <w:jc w:val="both"/>
+        <w:rPr>
+          <w:rFonts w:ascii="Arial" w:hAnsi="Arial" w:cs="Arial"/>
+          <w:sz w:val="24"/>
+          <w:szCs w:val="24"/>
+          <w:lang w:val="pt-BR"/>
+        </w:rPr>
+      </w:pPr>
+    </w:p>
+    <w:p>
+      <w:pPr>
+        <w:ind w:firstLine="720"/>
+        <w:jc w:val="both"/>
+        <w:rPr>
+          <w:rFonts w:ascii="Arial" w:hAnsi="Arial" w:cs="Arial"/>
+          <w:sz w:val="24"/>
+          <w:szCs w:val="24"/>
+          <w:lang w:val="pt-BR"/>
+        </w:rPr>
+      </w:pPr>
+    </w:p>
+    <w:p>
+      <w:pPr>
+        <w:ind w:firstLine="720"/>
+        <w:jc w:val="both"/>
+        <w:rPr>
+          <w:rFonts w:ascii="Arial" w:hAnsi="Arial" w:cs="Arial"/>
+          <w:sz w:val="24"/>
+          <w:szCs w:val="24"/>
+          <w:lang w:val="pt-BR"/>
+        </w:rPr>
+      </w:pPr>
     </w:p>
     <w:p>
       <w:pPr>
@@ -4348,7 +4845,7 @@
         <w:pStyle w:val="Heading1"/>
         <w:numPr>
           <w:ilvl w:val="0"/>
-          <w:numId w:val="1"/>
+          <w:numId w:val="12"/>
         </w:numPr>
         <w:spacing w:line="360" w:lineRule="auto"/>
         <w:jc w:val="center"/>
@@ -4358,7 +4855,16 @@
           <w:lang w:val="pt-BR"/>
         </w:rPr>
       </w:pPr>
-      <w:bookmarkStart w:id="11" w:name="_Toc176888444"/>
+      <w:r>
+        <w:rPr>
+          <w:rFonts w:ascii="Arial" w:hAnsi="Arial" w:cs="Arial"/>
+          <w:color w:val="000000" w:themeColor="text1"/>
+          <w:lang w:val="pt-BR"/>
+        </w:rPr>
+        <w:lastRenderedPageBreak/>
+        <w:t xml:space="preserve"> </w:t>
+      </w:r>
+      <w:bookmarkStart w:id="13" w:name="_Toc179219065"/>
       <w:r>
         <w:rPr>
           <w:rFonts w:ascii="Arial" w:hAnsi="Arial" w:cs="Arial"/>
@@ -4367,7 +4873,7 @@
         </w:rPr>
         <w:t>Conclusão</w:t>
       </w:r>
-      <w:bookmarkEnd w:id="11"/>
+      <w:bookmarkEnd w:id="13"/>
     </w:p>
     <w:p>
       <w:pPr>
@@ -4380,14 +4886,27 @@
           <w:lang w:val="pt-BR"/>
         </w:rPr>
       </w:pPr>
-      <w:r>
-        <w:rPr>
-          <w:rFonts w:ascii="Arial" w:hAnsi="Arial" w:cs="Arial"/>
-          <w:sz w:val="24"/>
-          <w:szCs w:val="24"/>
-          <w:lang w:val="pt-BR"/>
-        </w:rPr>
-        <w:t xml:space="preserve"> </w:t>
+    </w:p>
+    <w:p>
+      <w:pPr>
+        <w:spacing w:line="360" w:lineRule="auto"/>
+        <w:ind w:firstLine="720"/>
+        <w:jc w:val="both"/>
+        <w:rPr>
+          <w:rFonts w:ascii="Arial" w:hAnsi="Arial" w:cs="Arial"/>
+          <w:sz w:val="24"/>
+          <w:szCs w:val="24"/>
+          <w:lang w:val="pt-BR"/>
+        </w:rPr>
+      </w:pPr>
+      <w:r>
+        <w:rPr>
+          <w:rFonts w:ascii="Arial" w:hAnsi="Arial" w:cs="Arial"/>
+          <w:sz w:val="24"/>
+          <w:szCs w:val="24"/>
+          <w:lang w:val="pt-BR"/>
+        </w:rPr>
+        <w:t>O desenvolvimento do FuTinder, conforme apresentado neste trabalho, buscou aplicar os conceitos de Experiência do Usuário (UX) para criar um sistema interativo focado nas necessidades e preferências dos torcedores de futebol. Com base na construção de personas, cenários e no uso do story map, o projeto considerou diferentes perfis de torcedores, desde os mais ocasionais até os entusiastas, oferecendo uma solução que permite a personalização da experiência de assistir aos jogos de maneira segura e confortável. Além de atender às necessidades individuais de cada torcedor, o FuTinder prioriza a segurança e a interação social, proporcionando alternativas para quem busca tanto a tranquilidade quanto a energia coletiva, criando um sistema versátil e centrado no usuário.</w:t>
       </w:r>
     </w:p>
     <w:sectPr>
@@ -4787,6 +5306,273 @@
     </w:lvl>
   </w:abstractNum>
   <w:abstractNum w:abstractNumId="3" w15:restartNumberingAfterBreak="0">
+    <w:nsid w:val="19E76D42"/>
+    <w:multiLevelType w:val="hybridMultilevel"/>
+    <w:tmpl w:val="DCAC5BB6"/>
+    <w:lvl w:ilvl="0" w:tplc="0268A3F0">
+      <w:start w:val="5"/>
+      <w:numFmt w:val="decimal"/>
+      <w:lvlText w:val="%1."/>
+      <w:lvlJc w:val="left"/>
+      <w:pPr>
+        <w:ind w:left="1080" w:hanging="360"/>
+      </w:pPr>
+      <w:rPr>
+        <w:rFonts w:hint="default"/>
+      </w:rPr>
+    </w:lvl>
+    <w:lvl w:ilvl="1" w:tplc="04090019" w:tentative="1">
+      <w:start w:val="1"/>
+      <w:numFmt w:val="lowerLetter"/>
+      <w:lvlText w:val="%2."/>
+      <w:lvlJc w:val="left"/>
+      <w:pPr>
+        <w:ind w:left="1800" w:hanging="360"/>
+      </w:pPr>
+    </w:lvl>
+    <w:lvl w:ilvl="2" w:tplc="0409001B" w:tentative="1">
+      <w:start w:val="1"/>
+      <w:numFmt w:val="lowerRoman"/>
+      <w:lvlText w:val="%3."/>
+      <w:lvlJc w:val="right"/>
+      <w:pPr>
+        <w:ind w:left="2520" w:hanging="180"/>
+      </w:pPr>
+    </w:lvl>
+    <w:lvl w:ilvl="3" w:tplc="0409000F" w:tentative="1">
+      <w:start w:val="1"/>
+      <w:numFmt w:val="decimal"/>
+      <w:lvlText w:val="%4."/>
+      <w:lvlJc w:val="left"/>
+      <w:pPr>
+        <w:ind w:left="3240" w:hanging="360"/>
+      </w:pPr>
+    </w:lvl>
+    <w:lvl w:ilvl="4" w:tplc="04090019" w:tentative="1">
+      <w:start w:val="1"/>
+      <w:numFmt w:val="lowerLetter"/>
+      <w:lvlText w:val="%5."/>
+      <w:lvlJc w:val="left"/>
+      <w:pPr>
+        <w:ind w:left="3960" w:hanging="360"/>
+      </w:pPr>
+    </w:lvl>
+    <w:lvl w:ilvl="5" w:tplc="0409001B" w:tentative="1">
+      <w:start w:val="1"/>
+      <w:numFmt w:val="lowerRoman"/>
+      <w:lvlText w:val="%6."/>
+      <w:lvlJc w:val="right"/>
+      <w:pPr>
+        <w:ind w:left="4680" w:hanging="180"/>
+      </w:pPr>
+    </w:lvl>
+    <w:lvl w:ilvl="6" w:tplc="0409000F" w:tentative="1">
+      <w:start w:val="1"/>
+      <w:numFmt w:val="decimal"/>
+      <w:lvlText w:val="%7."/>
+      <w:lvlJc w:val="left"/>
+      <w:pPr>
+        <w:ind w:left="5400" w:hanging="360"/>
+      </w:pPr>
+    </w:lvl>
+    <w:lvl w:ilvl="7" w:tplc="04090019" w:tentative="1">
+      <w:start w:val="1"/>
+      <w:numFmt w:val="lowerLetter"/>
+      <w:lvlText w:val="%8."/>
+      <w:lvlJc w:val="left"/>
+      <w:pPr>
+        <w:ind w:left="6120" w:hanging="360"/>
+      </w:pPr>
+    </w:lvl>
+    <w:lvl w:ilvl="8" w:tplc="0409001B" w:tentative="1">
+      <w:start w:val="1"/>
+      <w:numFmt w:val="lowerRoman"/>
+      <w:lvlText w:val="%9."/>
+      <w:lvlJc w:val="right"/>
+      <w:pPr>
+        <w:ind w:left="6840" w:hanging="180"/>
+      </w:pPr>
+    </w:lvl>
+  </w:abstractNum>
+  <w:abstractNum w:abstractNumId="4" w15:restartNumberingAfterBreak="0">
+    <w:nsid w:val="2267096A"/>
+    <w:multiLevelType w:val="hybridMultilevel"/>
+    <w:tmpl w:val="88302C26"/>
+    <w:lvl w:ilvl="0" w:tplc="1E364870">
+      <w:start w:val="2"/>
+      <w:numFmt w:val="decimal"/>
+      <w:lvlText w:val="%1."/>
+      <w:lvlJc w:val="left"/>
+      <w:pPr>
+        <w:ind w:left="1080" w:hanging="360"/>
+      </w:pPr>
+      <w:rPr>
+        <w:rFonts w:hint="default"/>
+      </w:rPr>
+    </w:lvl>
+    <w:lvl w:ilvl="1" w:tplc="04090019" w:tentative="1">
+      <w:start w:val="1"/>
+      <w:numFmt w:val="lowerLetter"/>
+      <w:lvlText w:val="%2."/>
+      <w:lvlJc w:val="left"/>
+      <w:pPr>
+        <w:ind w:left="1800" w:hanging="360"/>
+      </w:pPr>
+    </w:lvl>
+    <w:lvl w:ilvl="2" w:tplc="0409001B" w:tentative="1">
+      <w:start w:val="1"/>
+      <w:numFmt w:val="lowerRoman"/>
+      <w:lvlText w:val="%3."/>
+      <w:lvlJc w:val="right"/>
+      <w:pPr>
+        <w:ind w:left="2520" w:hanging="180"/>
+      </w:pPr>
+    </w:lvl>
+    <w:lvl w:ilvl="3" w:tplc="0409000F" w:tentative="1">
+      <w:start w:val="1"/>
+      <w:numFmt w:val="decimal"/>
+      <w:lvlText w:val="%4."/>
+      <w:lvlJc w:val="left"/>
+      <w:pPr>
+        <w:ind w:left="3240" w:hanging="360"/>
+      </w:pPr>
+    </w:lvl>
+    <w:lvl w:ilvl="4" w:tplc="04090019" w:tentative="1">
+      <w:start w:val="1"/>
+      <w:numFmt w:val="lowerLetter"/>
+      <w:lvlText w:val="%5."/>
+      <w:lvlJc w:val="left"/>
+      <w:pPr>
+        <w:ind w:left="3960" w:hanging="360"/>
+      </w:pPr>
+    </w:lvl>
+    <w:lvl w:ilvl="5" w:tplc="0409001B" w:tentative="1">
+      <w:start w:val="1"/>
+      <w:numFmt w:val="lowerRoman"/>
+      <w:lvlText w:val="%6."/>
+      <w:lvlJc w:val="right"/>
+      <w:pPr>
+        <w:ind w:left="4680" w:hanging="180"/>
+      </w:pPr>
+    </w:lvl>
+    <w:lvl w:ilvl="6" w:tplc="0409000F" w:tentative="1">
+      <w:start w:val="1"/>
+      <w:numFmt w:val="decimal"/>
+      <w:lvlText w:val="%7."/>
+      <w:lvlJc w:val="left"/>
+      <w:pPr>
+        <w:ind w:left="5400" w:hanging="360"/>
+      </w:pPr>
+    </w:lvl>
+    <w:lvl w:ilvl="7" w:tplc="04090019" w:tentative="1">
+      <w:start w:val="1"/>
+      <w:numFmt w:val="lowerLetter"/>
+      <w:lvlText w:val="%8."/>
+      <w:lvlJc w:val="left"/>
+      <w:pPr>
+        <w:ind w:left="6120" w:hanging="360"/>
+      </w:pPr>
+    </w:lvl>
+    <w:lvl w:ilvl="8" w:tplc="0409001B" w:tentative="1">
+      <w:start w:val="1"/>
+      <w:numFmt w:val="lowerRoman"/>
+      <w:lvlText w:val="%9."/>
+      <w:lvlJc w:val="right"/>
+      <w:pPr>
+        <w:ind w:left="6840" w:hanging="180"/>
+      </w:pPr>
+    </w:lvl>
+  </w:abstractNum>
+  <w:abstractNum w:abstractNumId="5" w15:restartNumberingAfterBreak="0">
+    <w:nsid w:val="23471987"/>
+    <w:multiLevelType w:val="hybridMultilevel"/>
+    <w:tmpl w:val="83EC7A44"/>
+    <w:lvl w:ilvl="0" w:tplc="C0EA8832">
+      <w:start w:val="3"/>
+      <w:numFmt w:val="decimal"/>
+      <w:lvlText w:val="%1."/>
+      <w:lvlJc w:val="left"/>
+      <w:pPr>
+        <w:ind w:left="1080" w:hanging="360"/>
+      </w:pPr>
+      <w:rPr>
+        <w:rFonts w:hint="default"/>
+      </w:rPr>
+    </w:lvl>
+    <w:lvl w:ilvl="1" w:tplc="04090019" w:tentative="1">
+      <w:start w:val="1"/>
+      <w:numFmt w:val="lowerLetter"/>
+      <w:lvlText w:val="%2."/>
+      <w:lvlJc w:val="left"/>
+      <w:pPr>
+        <w:ind w:left="1800" w:hanging="360"/>
+      </w:pPr>
+    </w:lvl>
+    <w:lvl w:ilvl="2" w:tplc="0409001B" w:tentative="1">
+      <w:start w:val="1"/>
+      <w:numFmt w:val="lowerRoman"/>
+      <w:lvlText w:val="%3."/>
+      <w:lvlJc w:val="right"/>
+      <w:pPr>
+        <w:ind w:left="2520" w:hanging="180"/>
+      </w:pPr>
+    </w:lvl>
+    <w:lvl w:ilvl="3" w:tplc="0409000F" w:tentative="1">
+      <w:start w:val="1"/>
+      <w:numFmt w:val="decimal"/>
+      <w:lvlText w:val="%4."/>
+      <w:lvlJc w:val="left"/>
+      <w:pPr>
+        <w:ind w:left="3240" w:hanging="360"/>
+      </w:pPr>
+    </w:lvl>
+    <w:lvl w:ilvl="4" w:tplc="04090019" w:tentative="1">
+      <w:start w:val="1"/>
+      <w:numFmt w:val="lowerLetter"/>
+      <w:lvlText w:val="%5."/>
+      <w:lvlJc w:val="left"/>
+      <w:pPr>
+        <w:ind w:left="3960" w:hanging="360"/>
+      </w:pPr>
+    </w:lvl>
+    <w:lvl w:ilvl="5" w:tplc="0409001B" w:tentative="1">
+      <w:start w:val="1"/>
+      <w:numFmt w:val="lowerRoman"/>
+      <w:lvlText w:val="%6."/>
+      <w:lvlJc w:val="right"/>
+      <w:pPr>
+        <w:ind w:left="4680" w:hanging="180"/>
+      </w:pPr>
+    </w:lvl>
+    <w:lvl w:ilvl="6" w:tplc="0409000F" w:tentative="1">
+      <w:start w:val="1"/>
+      <w:numFmt w:val="decimal"/>
+      <w:lvlText w:val="%7."/>
+      <w:lvlJc w:val="left"/>
+      <w:pPr>
+        <w:ind w:left="5400" w:hanging="360"/>
+      </w:pPr>
+    </w:lvl>
+    <w:lvl w:ilvl="7" w:tplc="04090019" w:tentative="1">
+      <w:start w:val="1"/>
+      <w:numFmt w:val="lowerLetter"/>
+      <w:lvlText w:val="%8."/>
+      <w:lvlJc w:val="left"/>
+      <w:pPr>
+        <w:ind w:left="6120" w:hanging="360"/>
+      </w:pPr>
+    </w:lvl>
+    <w:lvl w:ilvl="8" w:tplc="0409001B" w:tentative="1">
+      <w:start w:val="1"/>
+      <w:numFmt w:val="lowerRoman"/>
+      <w:lvlText w:val="%9."/>
+      <w:lvlJc w:val="right"/>
+      <w:pPr>
+        <w:ind w:left="6840" w:hanging="180"/>
+      </w:pPr>
+    </w:lvl>
+  </w:abstractNum>
+  <w:abstractNum w:abstractNumId="6" w15:restartNumberingAfterBreak="0">
     <w:nsid w:val="26A94FCE"/>
     <w:multiLevelType w:val="multilevel"/>
     <w:tmpl w:val="9F588086"/>
@@ -4899,7 +5685,7 @@
       </w:pPr>
     </w:lvl>
   </w:abstractNum>
-  <w:abstractNum w:abstractNumId="4" w15:restartNumberingAfterBreak="0">
+  <w:abstractNum w:abstractNumId="7" w15:restartNumberingAfterBreak="0">
     <w:nsid w:val="3CBA7079"/>
     <w:multiLevelType w:val="hybridMultilevel"/>
     <w:tmpl w:val="55587034"/>
@@ -4988,7 +5774,96 @@
       </w:pPr>
     </w:lvl>
   </w:abstractNum>
-  <w:abstractNum w:abstractNumId="5" w15:restartNumberingAfterBreak="0">
+  <w:abstractNum w:abstractNumId="8" w15:restartNumberingAfterBreak="0">
+    <w:nsid w:val="51026D2A"/>
+    <w:multiLevelType w:val="hybridMultilevel"/>
+    <w:tmpl w:val="AB2EA8B8"/>
+    <w:lvl w:ilvl="0" w:tplc="F8740B60">
+      <w:start w:val="1"/>
+      <w:numFmt w:val="decimal"/>
+      <w:lvlText w:val="%1."/>
+      <w:lvlJc w:val="left"/>
+      <w:pPr>
+        <w:ind w:left="1080" w:hanging="360"/>
+      </w:pPr>
+      <w:rPr>
+        <w:rFonts w:hint="default"/>
+      </w:rPr>
+    </w:lvl>
+    <w:lvl w:ilvl="1" w:tplc="04090019" w:tentative="1">
+      <w:start w:val="1"/>
+      <w:numFmt w:val="lowerLetter"/>
+      <w:lvlText w:val="%2."/>
+      <w:lvlJc w:val="left"/>
+      <w:pPr>
+        <w:ind w:left="1800" w:hanging="360"/>
+      </w:pPr>
+    </w:lvl>
+    <w:lvl w:ilvl="2" w:tplc="0409001B" w:tentative="1">
+      <w:start w:val="1"/>
+      <w:numFmt w:val="lowerRoman"/>
+      <w:lvlText w:val="%3."/>
+      <w:lvlJc w:val="right"/>
+      <w:pPr>
+        <w:ind w:left="2520" w:hanging="180"/>
+      </w:pPr>
+    </w:lvl>
+    <w:lvl w:ilvl="3" w:tplc="0409000F" w:tentative="1">
+      <w:start w:val="1"/>
+      <w:numFmt w:val="decimal"/>
+      <w:lvlText w:val="%4."/>
+      <w:lvlJc w:val="left"/>
+      <w:pPr>
+        <w:ind w:left="3240" w:hanging="360"/>
+      </w:pPr>
+    </w:lvl>
+    <w:lvl w:ilvl="4" w:tplc="04090019" w:tentative="1">
+      <w:start w:val="1"/>
+      <w:numFmt w:val="lowerLetter"/>
+      <w:lvlText w:val="%5."/>
+      <w:lvlJc w:val="left"/>
+      <w:pPr>
+        <w:ind w:left="3960" w:hanging="360"/>
+      </w:pPr>
+    </w:lvl>
+    <w:lvl w:ilvl="5" w:tplc="0409001B" w:tentative="1">
+      <w:start w:val="1"/>
+      <w:numFmt w:val="lowerRoman"/>
+      <w:lvlText w:val="%6."/>
+      <w:lvlJc w:val="right"/>
+      <w:pPr>
+        <w:ind w:left="4680" w:hanging="180"/>
+      </w:pPr>
+    </w:lvl>
+    <w:lvl w:ilvl="6" w:tplc="0409000F" w:tentative="1">
+      <w:start w:val="1"/>
+      <w:numFmt w:val="decimal"/>
+      <w:lvlText w:val="%7."/>
+      <w:lvlJc w:val="left"/>
+      <w:pPr>
+        <w:ind w:left="5400" w:hanging="360"/>
+      </w:pPr>
+    </w:lvl>
+    <w:lvl w:ilvl="7" w:tplc="04090019" w:tentative="1">
+      <w:start w:val="1"/>
+      <w:numFmt w:val="lowerLetter"/>
+      <w:lvlText w:val="%8."/>
+      <w:lvlJc w:val="left"/>
+      <w:pPr>
+        <w:ind w:left="6120" w:hanging="360"/>
+      </w:pPr>
+    </w:lvl>
+    <w:lvl w:ilvl="8" w:tplc="0409001B" w:tentative="1">
+      <w:start w:val="1"/>
+      <w:numFmt w:val="lowerRoman"/>
+      <w:lvlText w:val="%9."/>
+      <w:lvlJc w:val="right"/>
+      <w:pPr>
+        <w:ind w:left="6840" w:hanging="180"/>
+      </w:pPr>
+    </w:lvl>
+  </w:abstractNum>
+  <w:abstractNum w:abstractNumId="9" w15:restartNumberingAfterBreak="0">
     <w:nsid w:val="52294026"/>
     <w:multiLevelType w:val="multilevel"/>
     <w:tmpl w:val="FE8851BA"/>
@@ -5133,7 +6008,7 @@
       </w:rPr>
     </w:lvl>
   </w:abstractNum>
-  <w:abstractNum w:abstractNumId="6" w15:restartNumberingAfterBreak="0">
+  <w:abstractNum w:abstractNumId="10" w15:restartNumberingAfterBreak="0">
     <w:nsid w:val="54E21C05"/>
     <w:multiLevelType w:val="multilevel"/>
     <w:tmpl w:val="50F642F6"/>
@@ -5282,7 +6157,7 @@
       </w:rPr>
     </w:lvl>
   </w:abstractNum>
-  <w:abstractNum w:abstractNumId="7" w15:restartNumberingAfterBreak="0">
+  <w:abstractNum w:abstractNumId="11" w15:restartNumberingAfterBreak="0">
     <w:nsid w:val="55933270"/>
     <w:multiLevelType w:val="multilevel"/>
     <w:tmpl w:val="79E4BCE6"/>
@@ -5395,7 +6270,96 @@
       </w:pPr>
     </w:lvl>
   </w:abstractNum>
-  <w:abstractNum w:abstractNumId="8" w15:restartNumberingAfterBreak="0">
+  <w:abstractNum w:abstractNumId="12" w15:restartNumberingAfterBreak="0">
+    <w:nsid w:val="58207CE4"/>
+    <w:multiLevelType w:val="hybridMultilevel"/>
+    <w:tmpl w:val="7FD22BAA"/>
+    <w:lvl w:ilvl="0" w:tplc="0409000F">
+      <w:start w:val="5"/>
+      <w:numFmt w:val="decimal"/>
+      <w:lvlText w:val="%1."/>
+      <w:lvlJc w:val="left"/>
+      <w:pPr>
+        <w:ind w:left="720" w:hanging="360"/>
+      </w:pPr>
+      <w:rPr>
+        <w:rFonts w:hint="default"/>
+      </w:rPr>
+    </w:lvl>
+    <w:lvl w:ilvl="1" w:tplc="04090019" w:tentative="1">
+      <w:start w:val="1"/>
+      <w:numFmt w:val="lowerLetter"/>
+      <w:lvlText w:val="%2."/>
+      <w:lvlJc w:val="left"/>
+      <w:pPr>
+        <w:ind w:left="1440" w:hanging="360"/>
+      </w:pPr>
+    </w:lvl>
+    <w:lvl w:ilvl="2" w:tplc="0409001B" w:tentative="1">
+      <w:start w:val="1"/>
+      <w:numFmt w:val="lowerRoman"/>
+      <w:lvlText w:val="%3."/>
+      <w:lvlJc w:val="right"/>
+      <w:pPr>
+        <w:ind w:left="2160" w:hanging="180"/>
+      </w:pPr>
+    </w:lvl>
+    <w:lvl w:ilvl="3" w:tplc="0409000F" w:tentative="1">
+      <w:start w:val="1"/>
+      <w:numFmt w:val="decimal"/>
+      <w:lvlText w:val="%4."/>
+      <w:lvlJc w:val="left"/>
+      <w:pPr>
+        <w:ind w:left="2880" w:hanging="360"/>
+      </w:pPr>
+    </w:lvl>
+    <w:lvl w:ilvl="4" w:tplc="04090019" w:tentative="1">
+      <w:start w:val="1"/>
+      <w:numFmt w:val="lowerLetter"/>
+      <w:lvlText w:val="%5."/>
+      <w:lvlJc w:val="left"/>
+      <w:pPr>
+        <w:ind w:left="3600" w:hanging="360"/>
+      </w:pPr>
+    </w:lvl>
+    <w:lvl w:ilvl="5" w:tplc="0409001B" w:tentative="1">
+      <w:start w:val="1"/>
+      <w:numFmt w:val="lowerRoman"/>
+      <w:lvlText w:val="%6."/>
+      <w:lvlJc w:val="right"/>
+      <w:pPr>
+        <w:ind w:left="4320" w:hanging="180"/>
+      </w:pPr>
+    </w:lvl>
+    <w:lvl w:ilvl="6" w:tplc="0409000F" w:tentative="1">
+      <w:start w:val="1"/>
+      <w:numFmt w:val="decimal"/>
+      <w:lvlText w:val="%7."/>
+      <w:lvlJc w:val="left"/>
+      <w:pPr>
+        <w:ind w:left="5040" w:hanging="360"/>
+      </w:pPr>
+    </w:lvl>
+    <w:lvl w:ilvl="7" w:tplc="04090019" w:tentative="1">
+      <w:start w:val="1"/>
+      <w:numFmt w:val="lowerLetter"/>
+      <w:lvlText w:val="%8."/>
+      <w:lvlJc w:val="left"/>
+      <w:pPr>
+        <w:ind w:left="5760" w:hanging="360"/>
+      </w:pPr>
+    </w:lvl>
+    <w:lvl w:ilvl="8" w:tplc="0409001B" w:tentative="1">
+      <w:start w:val="1"/>
+      <w:numFmt w:val="lowerRoman"/>
+      <w:lvlText w:val="%9."/>
+      <w:lvlJc w:val="right"/>
+      <w:pPr>
+        <w:ind w:left="6480" w:hanging="180"/>
+      </w:pPr>
+    </w:lvl>
+  </w:abstractNum>
+  <w:abstractNum w:abstractNumId="13" w15:restartNumberingAfterBreak="0">
     <w:nsid w:val="605566C0"/>
     <w:multiLevelType w:val="multilevel"/>
     <w:tmpl w:val="24321E2E"/>
@@ -5544,20 +6508,109 @@
       </w:rPr>
     </w:lvl>
   </w:abstractNum>
-  <w:abstractNum w:abstractNumId="9" w15:restartNumberingAfterBreak="0">
+  <w:abstractNum w:abstractNumId="14" w15:restartNumberingAfterBreak="0">
+    <w:nsid w:val="682A67EE"/>
+    <w:multiLevelType w:val="hybridMultilevel"/>
+    <w:tmpl w:val="506C9F40"/>
+    <w:lvl w:ilvl="0" w:tplc="4F583F56">
+      <w:start w:val="4"/>
+      <w:numFmt w:val="decimal"/>
+      <w:lvlText w:val="%1."/>
+      <w:lvlJc w:val="left"/>
+      <w:pPr>
+        <w:ind w:left="1080" w:hanging="360"/>
+      </w:pPr>
+      <w:rPr>
+        <w:rFonts w:hint="default"/>
+      </w:rPr>
+    </w:lvl>
+    <w:lvl w:ilvl="1" w:tplc="04090019" w:tentative="1">
+      <w:start w:val="1"/>
+      <w:numFmt w:val="lowerLetter"/>
+      <w:lvlText w:val="%2."/>
+      <w:lvlJc w:val="left"/>
+      <w:pPr>
+        <w:ind w:left="1800" w:hanging="360"/>
+      </w:pPr>
+    </w:lvl>
+    <w:lvl w:ilvl="2" w:tplc="0409001B" w:tentative="1">
+      <w:start w:val="1"/>
+      <w:numFmt w:val="lowerRoman"/>
+      <w:lvlText w:val="%3."/>
+      <w:lvlJc w:val="right"/>
+      <w:pPr>
+        <w:ind w:left="2520" w:hanging="180"/>
+      </w:pPr>
+    </w:lvl>
+    <w:lvl w:ilvl="3" w:tplc="0409000F" w:tentative="1">
+      <w:start w:val="1"/>
+      <w:numFmt w:val="decimal"/>
+      <w:lvlText w:val="%4."/>
+      <w:lvlJc w:val="left"/>
+      <w:pPr>
+        <w:ind w:left="3240" w:hanging="360"/>
+      </w:pPr>
+    </w:lvl>
+    <w:lvl w:ilvl="4" w:tplc="04090019" w:tentative="1">
+      <w:start w:val="1"/>
+      <w:numFmt w:val="lowerLetter"/>
+      <w:lvlText w:val="%5."/>
+      <w:lvlJc w:val="left"/>
+      <w:pPr>
+        <w:ind w:left="3960" w:hanging="360"/>
+      </w:pPr>
+    </w:lvl>
+    <w:lvl w:ilvl="5" w:tplc="0409001B" w:tentative="1">
+      <w:start w:val="1"/>
+      <w:numFmt w:val="lowerRoman"/>
+      <w:lvlText w:val="%6."/>
+      <w:lvlJc w:val="right"/>
+      <w:pPr>
+        <w:ind w:left="4680" w:hanging="180"/>
+      </w:pPr>
+    </w:lvl>
+    <w:lvl w:ilvl="6" w:tplc="0409000F" w:tentative="1">
+      <w:start w:val="1"/>
+      <w:numFmt w:val="decimal"/>
+      <w:lvlText w:val="%7."/>
+      <w:lvlJc w:val="left"/>
+      <w:pPr>
+        <w:ind w:left="5400" w:hanging="360"/>
+      </w:pPr>
+    </w:lvl>
+    <w:lvl w:ilvl="7" w:tplc="04090019" w:tentative="1">
+      <w:start w:val="1"/>
+      <w:numFmt w:val="lowerLetter"/>
+      <w:lvlText w:val="%8."/>
+      <w:lvlJc w:val="left"/>
+      <w:pPr>
+        <w:ind w:left="6120" w:hanging="360"/>
+      </w:pPr>
+    </w:lvl>
+    <w:lvl w:ilvl="8" w:tplc="0409001B" w:tentative="1">
+      <w:start w:val="1"/>
+      <w:numFmt w:val="lowerRoman"/>
+      <w:lvlText w:val="%9."/>
+      <w:lvlJc w:val="right"/>
+      <w:pPr>
+        <w:ind w:left="6840" w:hanging="180"/>
+      </w:pPr>
+    </w:lvl>
+  </w:abstractNum>
+  <w:abstractNum w:abstractNumId="15" w15:restartNumberingAfterBreak="0">
     <w:nsid w:val="70CB716C"/>
     <w:multiLevelType w:val="multilevel"/>
-    <w:tmpl w:val="6128C590"/>
+    <w:tmpl w:val="65AABCEE"/>
     <w:lvl w:ilvl="0">
       <w:start w:val="1"/>
-      <w:numFmt w:val="decimal"/>
-      <w:lvlText w:val="%1."/>
+      <w:numFmt w:val="bullet"/>
+      <w:lvlText w:val=""/>
       <w:lvlJc w:val="left"/>
       <w:pPr>
         <w:ind w:left="720" w:hanging="360"/>
       </w:pPr>
       <w:rPr>
-        <w:rFonts w:hint="default"/>
+        <w:rFonts w:ascii="Symbol" w:hAnsi="Symbol" w:hint="default"/>
         <w:color w:val="auto"/>
       </w:rPr>
     </w:lvl>
@@ -5667,34 +6720,52 @@
     </w:lvl>
   </w:abstractNum>
   <w:num w:numId="1" w16cid:durableId="434524505">
+    <w:abstractNumId w:val="15"/>
+  </w:num>
+  <w:num w:numId="2" w16cid:durableId="137453531">
+    <w:abstractNumId w:val="6"/>
+  </w:num>
+  <w:num w:numId="3" w16cid:durableId="366027570">
     <w:abstractNumId w:val="9"/>
   </w:num>
-  <w:num w:numId="2" w16cid:durableId="137453531">
-    <w:abstractNumId w:val="3"/>
-  </w:num>
-  <w:num w:numId="3" w16cid:durableId="366027570">
-    <w:abstractNumId w:val="5"/>
-  </w:num>
   <w:num w:numId="4" w16cid:durableId="1410807475">
-    <w:abstractNumId w:val="4"/>
+    <w:abstractNumId w:val="7"/>
   </w:num>
   <w:num w:numId="5" w16cid:durableId="858737515">
     <w:abstractNumId w:val="0"/>
   </w:num>
   <w:num w:numId="6" w16cid:durableId="521549474">
-    <w:abstractNumId w:val="7"/>
+    <w:abstractNumId w:val="11"/>
   </w:num>
   <w:num w:numId="7" w16cid:durableId="492650562">
     <w:abstractNumId w:val="1"/>
   </w:num>
   <w:num w:numId="8" w16cid:durableId="384256110">
-    <w:abstractNumId w:val="8"/>
+    <w:abstractNumId w:val="13"/>
   </w:num>
   <w:num w:numId="9" w16cid:durableId="733747608">
-    <w:abstractNumId w:val="6"/>
+    <w:abstractNumId w:val="10"/>
   </w:num>
   <w:num w:numId="10" w16cid:durableId="743140436">
     <w:abstractNumId w:val="2"/>
+  </w:num>
+  <w:num w:numId="11" w16cid:durableId="1175995229">
+    <w:abstractNumId w:val="3"/>
+  </w:num>
+  <w:num w:numId="12" w16cid:durableId="770323167">
+    <w:abstractNumId w:val="12"/>
+  </w:num>
+  <w:num w:numId="13" w16cid:durableId="517355290">
+    <w:abstractNumId w:val="14"/>
+  </w:num>
+  <w:num w:numId="14" w16cid:durableId="148449341">
+    <w:abstractNumId w:val="5"/>
+  </w:num>
+  <w:num w:numId="15" w16cid:durableId="1965690844">
+    <w:abstractNumId w:val="4"/>
+  </w:num>
+  <w:num w:numId="16" w16cid:durableId="433787290">
+    <w:abstractNumId w:val="8"/>
   </w:num>
 </w:numbering>
 </file>
@@ -6300,6 +7371,7 @@
   <w:style w:type="character" w:default="1" w:styleId="DefaultParagraphFont">
     <w:name w:val="Default Paragraph Font"/>
     <w:uiPriority w:val="1"/>
+    <w:semiHidden/>
     <w:unhideWhenUsed/>
   </w:style>
   <w:style w:type="table" w:default="1" w:styleId="TableNormal">

</xml_diff>